<commit_message>
Inicio del documento Estudio de Factibilidad.docx
</commit_message>
<xml_diff>
--- a/03. Analisis y diseño/01. Estudio de factibilidad/Estudio de Factibilidad.docx
+++ b/03. Analisis y diseño/01. Estudio de factibilidad/Estudio de Factibilidad.docx
@@ -153,8 +153,6 @@
               <w:szCs w:val="72"/>
             </w:rPr>
           </w:pPr>
-          <w:bookmarkStart w:id="0" w:name="_GoBack"/>
-          <w:bookmarkEnd w:id="0"/>
         </w:p>
         <w:p>
           <w:pPr>
@@ -222,7 +220,6 @@
             <w:dataBinding w:prefixMappings="xmlns:ns0='http://schemas.openxmlformats.org/package/2006/metadata/core-properties' xmlns:ns1='http://purl.org/dc/elements/1.1/'" w:xpath="/ns0:coreProperties[1]/ns1:title[1]" w:storeItemID="{6C3C8BC8-F283-45AE-878A-BAB7291924A1}"/>
             <w:text/>
           </w:sdtPr>
-          <w:sdtEndPr/>
           <w:sdtContent>
             <w:p>
               <w:pPr>
@@ -257,7 +254,6 @@
             <w:dataBinding w:prefixMappings="xmlns:ns0='http://schemas.openxmlformats.org/package/2006/metadata/core-properties' xmlns:ns1='http://purl.org/dc/elements/1.1/'" w:xpath="/ns0:coreProperties[1]/ns1:subject[1]" w:storeItemID="{6C3C8BC8-F283-45AE-878A-BAB7291924A1}"/>
             <w:text/>
           </w:sdtPr>
-          <w:sdtEndPr/>
           <w:sdtContent>
             <w:p>
               <w:pPr>
@@ -296,7 +292,7 @@
           <w:r>
             <w:rPr>
               <w:noProof/>
-              <w:lang w:eastAsia="es-AR"/>
+              <w:lang w:val="es-AR" w:eastAsia="es-AR"/>
             </w:rPr>
             <w:drawing>
               <wp:anchor distT="0" distB="0" distL="114300" distR="114300" simplePos="0" relativeHeight="251667456" behindDoc="0" locked="0" layoutInCell="1" allowOverlap="1">
@@ -438,19 +434,10 @@
                         <w:t xml:space="preserve">El desarrollo de un estudio de factibilidad </w:t>
                       </w:r>
                       <w:r>
-                        <w:t>consta en</w:t>
+                        <w:t>consta en ver si la realización del proyecto</w:t>
                       </w:r>
                       <w:r>
-                        <w:t xml:space="preserve"> ver </w:t>
-                      </w:r>
-                      <w:r>
-                        <w:t>si la realización del proyecto</w:t>
-                      </w:r>
-                      <w:r>
-                        <w:t xml:space="preserve"> software en cuestión es realizable y acompaña los objetivos de la organización donde se planea implementarlo</w:t>
-                      </w:r>
-                      <w:r>
-                        <w:t>, para realizar dicho estudio se debe analizar la situación de la organización como así todos sus recursos disponibles</w:t>
+                        <w:t xml:space="preserve"> software en cuestión es realizable y acompaña los objetivos de la organización donde se planea implementarlo, para realizar dicho estudio se debe analizar la situación de la organización como así todos sus recursos disponibles</w:t>
                       </w:r>
                     </w:p>
                   </w:txbxContent>
@@ -481,7 +468,7 @@
       <w:r>
         <w:rPr>
           <w:noProof/>
-          <w:lang w:eastAsia="es-AR"/>
+          <w:lang w:val="es-AR" w:eastAsia="es-AR"/>
         </w:rPr>
         <w:drawing>
           <wp:anchor distT="0" distB="0" distL="114300" distR="114300" simplePos="0" relativeHeight="251680768" behindDoc="0" locked="0" layoutInCell="1" allowOverlap="1">
@@ -558,7 +545,6 @@
           <w:docPartUnique/>
         </w:docPartObj>
       </w:sdtPr>
-      <w:sdtEndPr/>
       <w:sdtContent>
         <w:p>
           <w:pPr>
@@ -3503,7 +3489,6 @@
         <w:dataBinding w:prefixMappings="xmlns:ns0='http://purl.org/dc/elements/1.1/' xmlns:ns1='http://schemas.openxmlformats.org/package/2006/metadata/core-properties' " w:xpath="/ns1:coreProperties[1]/ns0:title[1]" w:storeItemID="{6C3C8BC8-F283-45AE-878A-BAB7291924A1}"/>
         <w:text/>
       </w:sdtPr>
-      <w:sdtEndPr/>
       <w:sdtContent>
         <w:p>
           <w:pPr>
@@ -3522,19 +3507,19 @@
       <w:pPr>
         <w:pStyle w:val="PSI-Ttulo1"/>
       </w:pPr>
-      <w:bookmarkStart w:id="1" w:name="_Toc228449306"/>
-      <w:bookmarkStart w:id="2" w:name="_Toc234401294"/>
-      <w:bookmarkStart w:id="3" w:name="_Toc234647510"/>
-      <w:bookmarkStart w:id="4" w:name="_Toc235010127"/>
-      <w:bookmarkStart w:id="5" w:name="_Toc257619289"/>
+      <w:bookmarkStart w:id="0" w:name="_Toc228449306"/>
+      <w:bookmarkStart w:id="1" w:name="_Toc234401294"/>
+      <w:bookmarkStart w:id="2" w:name="_Toc234647510"/>
+      <w:bookmarkStart w:id="3" w:name="_Toc235010127"/>
+      <w:bookmarkStart w:id="4" w:name="_Toc257619289"/>
       <w:r>
         <w:t>Introducción</w:t>
       </w:r>
+      <w:bookmarkEnd w:id="0"/>
       <w:bookmarkEnd w:id="1"/>
       <w:bookmarkEnd w:id="2"/>
       <w:bookmarkEnd w:id="3"/>
       <w:bookmarkEnd w:id="4"/>
-      <w:bookmarkEnd w:id="5"/>
     </w:p>
     <w:p>
       <w:pPr>
@@ -3552,13 +3537,13 @@
       <w:pPr>
         <w:pStyle w:val="PSI-Ttulo1"/>
       </w:pPr>
-      <w:bookmarkStart w:id="6" w:name="_Toc235010128"/>
-      <w:bookmarkStart w:id="7" w:name="_Toc257619290"/>
+      <w:bookmarkStart w:id="5" w:name="_Toc235010128"/>
+      <w:bookmarkStart w:id="6" w:name="_Toc257619290"/>
       <w:r>
         <w:t>Reconocimiento general del sistema</w:t>
       </w:r>
+      <w:bookmarkEnd w:id="5"/>
       <w:bookmarkEnd w:id="6"/>
-      <w:bookmarkEnd w:id="7"/>
     </w:p>
     <w:p>
       <w:pPr>
@@ -3573,32 +3558,111 @@
           <w:rFonts w:ascii="Calibri" w:eastAsia="Calibri" w:hAnsi="Calibri" w:cs="Times New Roman"/>
           <w:lang w:val="es-AR"/>
         </w:rPr>
-        <w:t>[</w:t>
-      </w:r>
-      <w:r>
-        <w:rPr>
+        <w:t>El objetivo del proyecto es establecer un producto de software que de solución a un conjunto de problemas y que beneficie a la comunidad universitaria de la UNPA-UARG.</w:t>
+      </w:r>
+      <w:r>
+        <w:rPr>
+          <w:rFonts w:ascii="Calibri" w:eastAsia="Calibri" w:hAnsi="Calibri" w:cs="Times New Roman"/>
           <w:lang w:val="es-AR"/>
         </w:rPr>
-        <w:t>En este apartad</w:t>
-      </w:r>
-      <w:r>
-        <w:rPr>
+        <w:t xml:space="preserve"> Se reconoce la existencia de problemas que engloban al personal de Secretaria Académica, alumnos y docentes de la UARG que pueden ser solucionados con el desarrollo del presente proyecto.</w:t>
+      </w:r>
+    </w:p>
+    <w:p>
+      <w:pPr>
+        <w:jc w:val="both"/>
+        <w:rPr>
+          <w:rFonts w:ascii="Calibri" w:eastAsia="Calibri" w:hAnsi="Calibri" w:cs="Times New Roman"/>
           <w:lang w:val="es-AR"/>
         </w:rPr>
-        <w:t>o</w:t>
-      </w:r>
-      <w:r>
-        <w:rPr>
+      </w:pPr>
+      <w:r>
+        <w:rPr>
+          <w:rFonts w:ascii="Calibri" w:eastAsia="Calibri" w:hAnsi="Calibri" w:cs="Times New Roman"/>
           <w:lang w:val="es-AR"/>
         </w:rPr>
-        <w:t xml:space="preserve"> se introduce el proyecto. En el mismo se  justifica la existencia de un problema o necesidad que merece ser atendida y demostrar que el proyecto es una propuesta de solución viable.  Además se realiza un análisis del medio macro socioeconómico donde el proyecto será desarrollado</w:t>
+        <w:t xml:space="preserve">El área de Secretaria Académica lleva a cabo la generación de horarios de cursada y mesas de examen mediante el uso de planillas de cálculo. Estas tareas exhiben dificultades cuando se presentan cambios o se realizan malas prácticas implicando un costo temporal importante. Estos problemas impactan negativamente en </w:t>
       </w:r>
       <w:r>
         <w:rPr>
           <w:rFonts w:ascii="Calibri" w:eastAsia="Calibri" w:hAnsi="Calibri" w:cs="Times New Roman"/>
           <w:lang w:val="es-AR"/>
         </w:rPr>
-        <w:t>.]</w:t>
+        <w:t>las personas que deben utilizar la información generada. En este punto es donde radican los problemas que involucran a los alumnos y docentes que utilizan dichos horarios.</w:t>
+      </w:r>
+    </w:p>
+    <w:p>
+      <w:pPr>
+        <w:jc w:val="both"/>
+        <w:rPr>
+          <w:rFonts w:ascii="Calibri" w:eastAsia="Calibri" w:hAnsi="Calibri" w:cs="Times New Roman"/>
+          <w:lang w:val="es-AR"/>
+        </w:rPr>
+      </w:pPr>
+      <w:r>
+        <w:rPr>
+          <w:rFonts w:ascii="Calibri" w:eastAsia="Calibri" w:hAnsi="Calibri" w:cs="Times New Roman"/>
+          <w:lang w:val="es-AR"/>
+        </w:rPr>
+        <w:t xml:space="preserve"> Esta cadena de sucesos puede verse ampliamente mejorada resolviendo los problemas detectados mediante el desarrollo de un producto de software que garantice:</w:t>
+      </w:r>
+    </w:p>
+    <w:p>
+      <w:pPr>
+        <w:pStyle w:val="Prrafodelista"/>
+        <w:numPr>
+          <w:ilvl w:val="0"/>
+          <w:numId w:val="14"/>
+        </w:numPr>
+        <w:jc w:val="both"/>
+        <w:rPr>
+          <w:rFonts w:ascii="Calibri" w:eastAsia="Calibri" w:hAnsi="Calibri" w:cs="Times New Roman"/>
+          <w:lang w:val="es-AR"/>
+        </w:rPr>
+      </w:pPr>
+      <w:r>
+        <w:rPr>
+          <w:rFonts w:ascii="Calibri" w:eastAsia="Calibri" w:hAnsi="Calibri" w:cs="Times New Roman"/>
+          <w:lang w:val="es-AR"/>
+        </w:rPr>
+        <w:t>Facilidad de carga de información. Mediante la creación de una página web.</w:t>
+      </w:r>
+    </w:p>
+    <w:p>
+      <w:pPr>
+        <w:pStyle w:val="Prrafodelista"/>
+        <w:numPr>
+          <w:ilvl w:val="0"/>
+          <w:numId w:val="14"/>
+        </w:numPr>
+        <w:jc w:val="both"/>
+        <w:rPr>
+          <w:rFonts w:ascii="Calibri" w:eastAsia="Calibri" w:hAnsi="Calibri" w:cs="Times New Roman"/>
+          <w:lang w:val="es-AR"/>
+        </w:rPr>
+      </w:pPr>
+      <w:r>
+        <w:rPr>
+          <w:rFonts w:ascii="Calibri" w:eastAsia="Calibri" w:hAnsi="Calibri" w:cs="Times New Roman"/>
+          <w:lang w:val="es-AR"/>
+        </w:rPr>
+        <w:t xml:space="preserve">Facilidad de acceso. Mediante la creación de una aplicación móvil. </w:t>
+      </w:r>
+    </w:p>
+    <w:p>
+      <w:pPr>
+        <w:jc w:val="both"/>
+        <w:rPr>
+          <w:rFonts w:ascii="Calibri" w:eastAsia="Calibri" w:hAnsi="Calibri" w:cs="Times New Roman"/>
+          <w:lang w:val="es-AR"/>
+        </w:rPr>
+      </w:pPr>
+      <w:r>
+        <w:rPr>
+          <w:rFonts w:ascii="Calibri" w:eastAsia="Calibri" w:hAnsi="Calibri" w:cs="Times New Roman"/>
+          <w:lang w:val="es-AR"/>
+        </w:rPr>
+        <w:t>La realización del proyecto no solo brindara solución a los problemas sino también dará seguridad y confianza a los usuarios que utilizaran información actualizada.</w:t>
       </w:r>
     </w:p>
     <w:p>
@@ -3615,33 +3679,42 @@
           <w:lang w:val="es-AR"/>
         </w:rPr>
       </w:pPr>
+      <w:r>
+        <w:rPr>
+          <w:rFonts w:ascii="Calibri" w:eastAsia="Calibri" w:hAnsi="Calibri" w:cs="Times New Roman"/>
+          <w:i/>
+          <w:color w:val="548DD4"/>
+          <w:lang w:val="es-AR"/>
+        </w:rPr>
+        <w:t xml:space="preserve"> </w:t>
+      </w:r>
     </w:p>
     <w:p>
       <w:pPr>
         <w:pStyle w:val="PSI-Ttulo1"/>
       </w:pPr>
-      <w:bookmarkStart w:id="8" w:name="_Toc235010129"/>
-      <w:bookmarkStart w:id="9" w:name="_Toc257619291"/>
+      <w:bookmarkStart w:id="7" w:name="_Toc235010129"/>
+      <w:bookmarkStart w:id="8" w:name="_Toc257619291"/>
       <w:r>
         <w:t>J</w:t>
       </w:r>
       <w:r>
         <w:t>ustificación del Proyecto</w:t>
       </w:r>
+      <w:bookmarkEnd w:id="7"/>
       <w:bookmarkEnd w:id="8"/>
+    </w:p>
+    <w:p>
+      <w:pPr>
+        <w:pStyle w:val="PSI-Ttulo2"/>
+      </w:pPr>
+      <w:bookmarkStart w:id="9" w:name="_Toc235010130"/>
+      <w:bookmarkStart w:id="10" w:name="_Toc257619292"/>
+      <w:r>
+        <w:t>Título del Proyecto</w:t>
+      </w:r>
       <w:bookmarkEnd w:id="9"/>
-    </w:p>
-    <w:p>
-      <w:pPr>
-        <w:pStyle w:val="PSI-Ttulo2"/>
-      </w:pPr>
-      <w:bookmarkStart w:id="10" w:name="_Toc235010130"/>
-      <w:bookmarkStart w:id="11" w:name="_Toc257619292"/>
-      <w:r>
-        <w:t>Título del Proyecto</w:t>
-      </w:r>
       <w:bookmarkEnd w:id="10"/>
-      <w:bookmarkEnd w:id="11"/>
     </w:p>
     <w:p>
       <w:pPr>
@@ -3656,32 +3729,30 @@
           <w:rFonts w:ascii="Calibri" w:eastAsia="Calibri" w:hAnsi="Calibri" w:cs="Times New Roman"/>
           <w:lang w:val="es-AR"/>
         </w:rPr>
-        <w:t>[</w:t>
-      </w:r>
-      <w:r>
-        <w:rPr>
+        <w:t>El proyecto se ha denominado “Tempus – Gestión de Horarios de Cursada y Mesas de Examen”</w:t>
+      </w:r>
+      <w:r>
+        <w:rPr>
+          <w:rFonts w:ascii="Calibri" w:eastAsia="Calibri" w:hAnsi="Calibri" w:cs="Times New Roman"/>
           <w:lang w:val="es-AR"/>
         </w:rPr>
-        <w:t>El título o nombre del proyecto debe ser representativo de la empresa que se quiere formar.  Ejemplo “</w:t>
-      </w:r>
-      <w:r>
-        <w:rPr>
+        <w:t>.</w:t>
+      </w:r>
+    </w:p>
+    <w:p>
+      <w:pPr>
+        <w:jc w:val="both"/>
+        <w:rPr>
+          <w:rFonts w:ascii="Calibri" w:eastAsia="Calibri" w:hAnsi="Calibri" w:cs="Times New Roman"/>
           <w:lang w:val="es-AR"/>
         </w:rPr>
-        <w:t>Sistema integral de gestión, para el manejo de consultorios odontológicos</w:t>
-      </w:r>
-      <w:r>
-        <w:rPr>
+      </w:pPr>
+      <w:r>
+        <w:rPr>
+          <w:rFonts w:ascii="Calibri" w:eastAsia="Calibri" w:hAnsi="Calibri" w:cs="Times New Roman"/>
           <w:lang w:val="es-AR"/>
         </w:rPr>
-        <w:t xml:space="preserve">”. </w:t>
-      </w:r>
-      <w:r>
-        <w:rPr>
-          <w:rFonts w:ascii="Calibri" w:eastAsia="Calibri" w:hAnsi="Calibri" w:cs="Times New Roman"/>
-          <w:lang w:val="es-AR"/>
-        </w:rPr>
-        <w:t>]</w:t>
+        <w:t>Como grupo de desarrollo se considera que la característica principal del problema presentado radica en el tiempo. Para Secretaria Académica el tiempo se representa en la generación de los horarios de cursada y mesas de examen. Para los alumnos el tiempo que se invierte en la cursada de una asignatura y la posterior preparación para rendir un examen final. Para los docentes el tiempo de enseñanza para que se refleje en las mesas de examen que imparten.</w:t>
       </w:r>
     </w:p>
     <w:p>
@@ -3702,13 +3773,14 @@
       <w:pPr>
         <w:pStyle w:val="PSI-Ttulo2"/>
       </w:pPr>
-      <w:bookmarkStart w:id="12" w:name="_Toc235010131"/>
-      <w:bookmarkStart w:id="13" w:name="_Toc257619293"/>
-      <w:r>
+      <w:bookmarkStart w:id="11" w:name="_Toc235010131"/>
+      <w:bookmarkStart w:id="12" w:name="_Toc257619293"/>
+      <w:r>
+        <w:lastRenderedPageBreak/>
         <w:t>Planteamiento del problema o necesidad</w:t>
       </w:r>
+      <w:bookmarkEnd w:id="11"/>
       <w:bookmarkEnd w:id="12"/>
-      <w:bookmarkEnd w:id="13"/>
     </w:p>
     <w:p>
       <w:pPr>
@@ -3749,6 +3821,155 @@
           <w:lang w:val="es-AR"/>
         </w:rPr>
         <w:t>]</w:t>
+      </w:r>
+    </w:p>
+    <w:p>
+      <w:pPr>
+        <w:jc w:val="both"/>
+        <w:rPr>
+          <w:rFonts w:ascii="Calibri" w:eastAsia="Calibri" w:hAnsi="Calibri" w:cs="Times New Roman"/>
+          <w:lang w:val="es-AR"/>
+        </w:rPr>
+      </w:pPr>
+      <w:r>
+        <w:rPr>
+          <w:rFonts w:ascii="Calibri" w:eastAsia="Calibri" w:hAnsi="Calibri" w:cs="Times New Roman"/>
+          <w:lang w:val="es-AR"/>
+        </w:rPr>
+        <w:t>Los problemas que conducen la ejecución del proyecto se enumeran a continuación:</w:t>
+      </w:r>
+    </w:p>
+    <w:p>
+      <w:pPr>
+        <w:pStyle w:val="Prrafodelista"/>
+        <w:numPr>
+          <w:ilvl w:val="0"/>
+          <w:numId w:val="15"/>
+        </w:numPr>
+        <w:jc w:val="both"/>
+        <w:rPr>
+          <w:rFonts w:ascii="Calibri" w:eastAsia="Calibri" w:hAnsi="Calibri" w:cs="Times New Roman"/>
+          <w:lang w:val="es-AR"/>
+        </w:rPr>
+      </w:pPr>
+      <w:r>
+        <w:rPr>
+          <w:rFonts w:ascii="Calibri" w:eastAsia="Calibri" w:hAnsi="Calibri" w:cs="Times New Roman"/>
+          <w:lang w:val="es-AR"/>
+        </w:rPr>
+        <w:t>Complejidad de trabajar con herramientas de solución general. Ejemplo: Utilizar hojas de cálculo.</w:t>
+      </w:r>
+    </w:p>
+    <w:p>
+      <w:pPr>
+        <w:pStyle w:val="Prrafodelista"/>
+        <w:numPr>
+          <w:ilvl w:val="0"/>
+          <w:numId w:val="15"/>
+        </w:numPr>
+        <w:jc w:val="both"/>
+        <w:rPr>
+          <w:rFonts w:ascii="Calibri" w:eastAsia="Calibri" w:hAnsi="Calibri" w:cs="Times New Roman"/>
+          <w:lang w:val="es-AR"/>
+        </w:rPr>
+      </w:pPr>
+      <w:r>
+        <w:rPr>
+          <w:rFonts w:ascii="Calibri" w:eastAsia="Calibri" w:hAnsi="Calibri" w:cs="Times New Roman"/>
+          <w:lang w:val="es-AR"/>
+        </w:rPr>
+        <w:t>Falta de unificación de datos. Ejemplo: Trabajar con nombres duplicados.</w:t>
+      </w:r>
+    </w:p>
+    <w:p>
+      <w:pPr>
+        <w:pStyle w:val="Prrafodelista"/>
+        <w:numPr>
+          <w:ilvl w:val="0"/>
+          <w:numId w:val="15"/>
+        </w:numPr>
+        <w:jc w:val="both"/>
+        <w:rPr>
+          <w:rFonts w:ascii="Calibri" w:eastAsia="Calibri" w:hAnsi="Calibri" w:cs="Times New Roman"/>
+          <w:lang w:val="es-AR"/>
+        </w:rPr>
+      </w:pPr>
+      <w:r>
+        <w:rPr>
+          <w:rFonts w:ascii="Calibri" w:eastAsia="Calibri" w:hAnsi="Calibri" w:cs="Times New Roman"/>
+          <w:lang w:val="es-AR"/>
+        </w:rPr>
+        <w:t>Imposibilidad de comunicar modificaciones. Ejemplo: Los cambi</w:t>
+      </w:r>
+      <w:r>
+        <w:rPr>
+          <w:rFonts w:ascii="Calibri" w:eastAsia="Calibri" w:hAnsi="Calibri" w:cs="Times New Roman"/>
+          <w:lang w:val="es-AR"/>
+        </w:rPr>
+        <w:t>os de horarios no se comunican</w:t>
+      </w:r>
+    </w:p>
+    <w:p>
+      <w:pPr>
+        <w:pStyle w:val="Prrafodelista"/>
+        <w:numPr>
+          <w:ilvl w:val="0"/>
+          <w:numId w:val="15"/>
+        </w:numPr>
+        <w:jc w:val="both"/>
+        <w:rPr>
+          <w:rFonts w:ascii="Calibri" w:eastAsia="Calibri" w:hAnsi="Calibri" w:cs="Times New Roman"/>
+          <w:lang w:val="es-AR"/>
+        </w:rPr>
+      </w:pPr>
+      <w:r>
+        <w:rPr>
+          <w:rFonts w:ascii="Calibri" w:eastAsia="Calibri" w:hAnsi="Calibri" w:cs="Times New Roman"/>
+          <w:lang w:val="es-AR"/>
+        </w:rPr>
+        <w:t>Imposibilidad de realizar verificaciones óptimas. Ejemplo: Verificar disponibilidad de aulas.</w:t>
+      </w:r>
+    </w:p>
+    <w:p>
+      <w:pPr>
+        <w:pStyle w:val="Prrafodelista"/>
+        <w:numPr>
+          <w:ilvl w:val="0"/>
+          <w:numId w:val="15"/>
+        </w:numPr>
+        <w:jc w:val="both"/>
+        <w:rPr>
+          <w:rFonts w:ascii="Calibri" w:eastAsia="Calibri" w:hAnsi="Calibri" w:cs="Times New Roman"/>
+          <w:lang w:val="es-AR"/>
+        </w:rPr>
+      </w:pPr>
+      <w:r>
+        <w:rPr>
+          <w:rFonts w:ascii="Calibri" w:eastAsia="Calibri" w:hAnsi="Calibri" w:cs="Times New Roman"/>
+          <w:lang w:val="es-AR"/>
+        </w:rPr>
+        <w:t xml:space="preserve">Incertidumbre sobre información. Ejemplo: Un alumno o docente no sabe si los horarios que observa son actualizados. </w:t>
+      </w:r>
+    </w:p>
+    <w:p>
+      <w:pPr>
+        <w:pStyle w:val="Prrafodelista"/>
+        <w:numPr>
+          <w:ilvl w:val="0"/>
+          <w:numId w:val="15"/>
+        </w:numPr>
+        <w:jc w:val="both"/>
+        <w:rPr>
+          <w:rFonts w:ascii="Calibri" w:eastAsia="Calibri" w:hAnsi="Calibri" w:cs="Times New Roman"/>
+          <w:lang w:val="es-AR"/>
+        </w:rPr>
+      </w:pPr>
+      <w:r>
+        <w:rPr>
+          <w:rFonts w:ascii="Calibri" w:eastAsia="Calibri" w:hAnsi="Calibri" w:cs="Times New Roman"/>
+          <w:lang w:val="es-AR"/>
+        </w:rPr>
+        <w:t>Complejidad para búsquedas y consultas. Ejemplo: Un docente que desea ver las mesas de examen en las que se encuentra.</w:t>
       </w:r>
     </w:p>
     <w:p>
@@ -3769,13 +3990,13 @@
       <w:pPr>
         <w:pStyle w:val="PSI-Ttulo2"/>
       </w:pPr>
-      <w:bookmarkStart w:id="14" w:name="_Toc235010132"/>
-      <w:bookmarkStart w:id="15" w:name="_Toc257619294"/>
+      <w:bookmarkStart w:id="13" w:name="_Toc235010132"/>
+      <w:bookmarkStart w:id="14" w:name="_Toc257619294"/>
       <w:r>
         <w:t>Antecedentes</w:t>
       </w:r>
+      <w:bookmarkEnd w:id="13"/>
       <w:bookmarkEnd w:id="14"/>
-      <w:bookmarkEnd w:id="15"/>
     </w:p>
     <w:p>
       <w:pPr>
@@ -3824,13 +4045,13 @@
       <w:pPr>
         <w:pStyle w:val="PSI-Ttulo2"/>
       </w:pPr>
-      <w:bookmarkStart w:id="16" w:name="_Toc235010133"/>
-      <w:bookmarkStart w:id="17" w:name="_Toc257619295"/>
+      <w:bookmarkStart w:id="15" w:name="_Toc235010133"/>
+      <w:bookmarkStart w:id="16" w:name="_Toc257619295"/>
       <w:r>
         <w:t>Justificación del proyecto</w:t>
       </w:r>
+      <w:bookmarkEnd w:id="15"/>
       <w:bookmarkEnd w:id="16"/>
-      <w:bookmarkEnd w:id="17"/>
     </w:p>
     <w:p>
       <w:pPr>
@@ -3869,14 +4090,13 @@
       <w:pPr>
         <w:pStyle w:val="PSI-Ttulo2"/>
       </w:pPr>
-      <w:bookmarkStart w:id="18" w:name="_Toc235010134"/>
-      <w:bookmarkStart w:id="19" w:name="_Toc257619296"/>
-      <w:r>
-        <w:lastRenderedPageBreak/>
+      <w:bookmarkStart w:id="17" w:name="_Toc235010134"/>
+      <w:bookmarkStart w:id="18" w:name="_Toc257619296"/>
+      <w:r>
         <w:t>Descripción del proyecto</w:t>
       </w:r>
+      <w:bookmarkEnd w:id="17"/>
       <w:bookmarkEnd w:id="18"/>
-      <w:bookmarkEnd w:id="19"/>
     </w:p>
     <w:p>
       <w:pPr>
@@ -3917,16 +4137,16 @@
       <w:pPr>
         <w:pStyle w:val="PSI-Ttulo1"/>
       </w:pPr>
-      <w:bookmarkStart w:id="20" w:name="_Toc235010135"/>
-      <w:bookmarkStart w:id="21" w:name="_Toc257619297"/>
+      <w:bookmarkStart w:id="19" w:name="_Toc235010135"/>
+      <w:bookmarkStart w:id="20" w:name="_Toc257619297"/>
       <w:r>
         <w:t>P</w:t>
       </w:r>
       <w:r>
         <w:t>lan Estratégico y Objetivo del Proyecto</w:t>
       </w:r>
+      <w:bookmarkEnd w:id="19"/>
       <w:bookmarkEnd w:id="20"/>
-      <w:bookmarkEnd w:id="21"/>
     </w:p>
     <w:p>
       <w:pPr>
@@ -3943,13 +4163,48 @@
       <w:pPr>
         <w:pStyle w:val="PSI-Ttulo2"/>
       </w:pPr>
-      <w:bookmarkStart w:id="22" w:name="_Toc235010136"/>
-      <w:bookmarkStart w:id="23" w:name="_Toc257619298"/>
-      <w:r>
+      <w:bookmarkStart w:id="21" w:name="_Toc235010136"/>
+      <w:bookmarkStart w:id="22" w:name="_Toc257619298"/>
+      <w:r>
+        <w:lastRenderedPageBreak/>
         <w:t>Visión</w:t>
       </w:r>
+      <w:bookmarkEnd w:id="21"/>
       <w:bookmarkEnd w:id="22"/>
+    </w:p>
+    <w:p>
+      <w:pPr>
+        <w:jc w:val="both"/>
+        <w:rPr>
+          <w:rFonts w:ascii="Calibri" w:eastAsia="Calibri" w:hAnsi="Calibri" w:cs="Times New Roman"/>
+        </w:rPr>
+      </w:pPr>
+      <w:r>
+        <w:rPr>
+          <w:rFonts w:ascii="Calibri" w:eastAsia="Calibri" w:hAnsi="Calibri" w:cs="Times New Roman"/>
+        </w:rPr>
+        <w:t>Ser líderes en el mercado local de desarrollo de software, convirtiendo a nuestro software a medida en una solución estratégica para nuestros clientes.</w:t>
+      </w:r>
+    </w:p>
+    <w:p>
+      <w:pPr>
+        <w:pStyle w:val="PSI-Ttulo2"/>
+        <w:rPr>
+          <w:lang w:val="es-ES"/>
+        </w:rPr>
+      </w:pPr>
+      <w:bookmarkStart w:id="23" w:name="_Toc235010137"/>
+    </w:p>
+    <w:p>
+      <w:pPr>
+        <w:pStyle w:val="PSI-Ttulo2"/>
+      </w:pPr>
+      <w:bookmarkStart w:id="24" w:name="_Toc257619299"/>
+      <w:r>
+        <w:t>Misión</w:t>
+      </w:r>
       <w:bookmarkEnd w:id="23"/>
+      <w:bookmarkEnd w:id="24"/>
     </w:p>
     <w:p>
       <w:pPr>
@@ -3962,119 +4217,41 @@
         <w:rPr>
           <w:rFonts w:ascii="Calibri" w:eastAsia="Calibri" w:hAnsi="Calibri" w:cs="Times New Roman"/>
         </w:rPr>
-        <w:t>[</w:t>
-      </w:r>
-      <w:r>
-        <w:t xml:space="preserve">Es el </w:t>
-      </w:r>
-      <w:r>
-        <w:t>esbozo</w:t>
-      </w:r>
-      <w:r>
-        <w:t xml:space="preserve"> de qu</w:t>
-      </w:r>
-      <w:r>
-        <w:t>é</w:t>
-      </w:r>
-      <w:r>
-        <w:t xml:space="preserve"> queremos ser, la visión a mediano plazo de cómo queremos que se vea la empresa</w:t>
-      </w:r>
-      <w:r>
-        <w:t>.</w:t>
-      </w:r>
-      <w:r>
-        <w:rPr>
-          <w:rFonts w:ascii="Calibri" w:eastAsia="Calibri" w:hAnsi="Calibri" w:cs="Times New Roman"/>
-        </w:rPr>
-        <w:t>]</w:t>
-      </w:r>
+        <w:t xml:space="preserve">Somos un grupo de desarrollo que se desenvuelve con valores éticos y morales, utilizando </w:t>
+      </w:r>
+      <w:r>
+        <w:rPr>
+          <w:rFonts w:ascii="Calibri" w:eastAsia="Calibri" w:hAnsi="Calibri" w:cs="Times New Roman"/>
+        </w:rPr>
+        <w:t>fundamentos de calidad y brindando el conocimiento propio para dar a nuestros clientes soluciones que permitan alcanzar sus objetivos.</w:t>
+      </w:r>
+    </w:p>
+    <w:p>
+      <w:pPr>
+        <w:pStyle w:val="PSI-Comentario"/>
+        <w:rPr>
+          <w:lang w:val="es-ES"/>
+        </w:rPr>
+      </w:pPr>
     </w:p>
     <w:p>
       <w:pPr>
         <w:pStyle w:val="PSI-Ttulo2"/>
       </w:pPr>
-      <w:bookmarkStart w:id="24" w:name="_Toc235010137"/>
-    </w:p>
-    <w:p>
-      <w:pPr>
-        <w:pStyle w:val="PSI-Ttulo2"/>
-      </w:pPr>
-      <w:bookmarkStart w:id="25" w:name="_Toc257619299"/>
-      <w:r>
-        <w:t>Misión</w:t>
-      </w:r>
-      <w:bookmarkEnd w:id="24"/>
+      <w:bookmarkStart w:id="25" w:name="_Toc235010138"/>
+      <w:bookmarkStart w:id="26" w:name="_Toc257619300"/>
+      <w:r>
+        <w:t>Valores</w:t>
+      </w:r>
       <w:bookmarkEnd w:id="25"/>
-    </w:p>
-    <w:p>
-      <w:pPr>
-        <w:jc w:val="both"/>
-        <w:rPr>
-          <w:rFonts w:ascii="Calibri" w:eastAsia="Calibri" w:hAnsi="Calibri" w:cs="Times New Roman"/>
-        </w:rPr>
-      </w:pPr>
-      <w:r>
-        <w:rPr>
-          <w:rFonts w:ascii="Calibri" w:eastAsia="Calibri" w:hAnsi="Calibri" w:cs="Times New Roman"/>
-        </w:rPr>
-        <w:t>[</w:t>
-      </w:r>
-      <w:r>
-        <w:t>Describe que vamos hacer, parte del planteamiento del problema expuesto anteriormente.</w:t>
-      </w:r>
-      <w:r>
-        <w:rPr>
-          <w:rFonts w:ascii="Calibri" w:eastAsia="Calibri" w:hAnsi="Calibri" w:cs="Times New Roman"/>
-        </w:rPr>
-        <w:t>]</w:t>
-      </w:r>
-    </w:p>
-    <w:p>
-      <w:pPr>
-        <w:pStyle w:val="PSI-Comentario"/>
-      </w:pPr>
-    </w:p>
-    <w:p>
-      <w:pPr>
-        <w:pStyle w:val="PSI-Ttulo2"/>
-      </w:pPr>
-      <w:bookmarkStart w:id="26" w:name="_Toc235010138"/>
-      <w:bookmarkStart w:id="27" w:name="_Toc257619300"/>
-      <w:r>
-        <w:t>Valores</w:t>
-      </w:r>
       <w:bookmarkEnd w:id="26"/>
-      <w:bookmarkEnd w:id="27"/>
-    </w:p>
-    <w:p>
-      <w:r>
-        <w:rPr>
-          <w:rFonts w:ascii="Calibri" w:eastAsia="Calibri" w:hAnsi="Calibri" w:cs="Times New Roman"/>
-        </w:rPr>
-        <w:t>[</w:t>
-      </w:r>
-      <w:r>
-        <w:t xml:space="preserve">Enuncia los fundamentos éticos, morales y de calidad bajo los cuales se regirá la empresa.  Puede ser una lista de </w:t>
-      </w:r>
-      <w:smartTag w:uri="urn:schemas-microsoft-com:office:smarttags" w:element="metricconverter">
-        <w:smartTagPr>
-          <w:attr w:name="ProductID" w:val="3 a"/>
-        </w:smartTagPr>
-        <w:r>
-          <w:t>3 a</w:t>
-        </w:r>
-      </w:smartTag>
-      <w:r>
-        <w:t xml:space="preserve"> 5 valores.</w:t>
-      </w:r>
-      <w:r>
-        <w:t xml:space="preserve"> </w:t>
-      </w:r>
-      <w:r>
-        <w:rPr>
-          <w:rFonts w:ascii="Calibri" w:eastAsia="Calibri" w:hAnsi="Calibri" w:cs="Times New Roman"/>
-        </w:rPr>
-        <w:t>]</w:t>
+    </w:p>
+    <w:p>
+      <w:r>
+        <w:rPr>
+          <w:rFonts w:ascii="Calibri" w:eastAsia="Calibri" w:hAnsi="Calibri" w:cs="Times New Roman"/>
+        </w:rPr>
+        <w:t>Los valores de suma importancia para nuestro grupo de desarrollo son:</w:t>
       </w:r>
     </w:p>
     <w:p>
@@ -4086,7 +4263,7 @@
         </w:numPr>
       </w:pPr>
       <w:r>
-        <w:t xml:space="preserve">Valor 1 </w:t>
+        <w:t>Calidad.</w:t>
       </w:r>
     </w:p>
     <w:p>
@@ -4098,7 +4275,7 @@
         </w:numPr>
       </w:pPr>
       <w:r>
-        <w:t xml:space="preserve">Valor 2 </w:t>
+        <w:t>Cumplimiento.</w:t>
       </w:r>
     </w:p>
     <w:p>
@@ -4108,12 +4285,9 @@
           <w:ilvl w:val="0"/>
           <w:numId w:val="13"/>
         </w:numPr>
-        <w:rPr>
-          <w:b/>
-        </w:rPr>
-      </w:pPr>
-      <w:r>
-        <w:t xml:space="preserve">Valor3 </w:t>
+      </w:pPr>
+      <w:r>
+        <w:t>Eficiencia.</w:t>
       </w:r>
     </w:p>
     <w:p>
@@ -4123,12 +4297,9 @@
           <w:ilvl w:val="0"/>
           <w:numId w:val="13"/>
         </w:numPr>
-        <w:rPr>
-          <w:b/>
-        </w:rPr>
-      </w:pPr>
-      <w:r>
-        <w:t>….</w:t>
+      </w:pPr>
+      <w:r>
+        <w:t>Confianza.</w:t>
       </w:r>
     </w:p>
     <w:p>
@@ -4143,7 +4314,7 @@
         </w:rPr>
       </w:pPr>
       <w:r>
-        <w:t>…….</w:t>
+        <w:t>Unidad.</w:t>
       </w:r>
     </w:p>
     <w:p>
@@ -4158,7 +4329,7 @@
         </w:rPr>
       </w:pPr>
       <w:r>
-        <w:t>Valor n</w:t>
+        <w:t>Lealtad.</w:t>
       </w:r>
     </w:p>
     <w:p>
@@ -4178,13 +4349,13 @@
       <w:pPr>
         <w:pStyle w:val="PSI-Ttulo2"/>
       </w:pPr>
-      <w:bookmarkStart w:id="28" w:name="_Toc235010139"/>
-      <w:bookmarkStart w:id="29" w:name="_Toc257619301"/>
+      <w:bookmarkStart w:id="27" w:name="_Toc235010139"/>
+      <w:bookmarkStart w:id="28" w:name="_Toc257619301"/>
       <w:r>
         <w:t>Objetivo del Proyecto</w:t>
       </w:r>
+      <w:bookmarkEnd w:id="27"/>
       <w:bookmarkEnd w:id="28"/>
-      <w:bookmarkEnd w:id="29"/>
     </w:p>
     <w:p>
       <w:pPr>
@@ -4194,22 +4365,7 @@
         <w:rPr>
           <w:rFonts w:ascii="Calibri" w:eastAsia="Calibri" w:hAnsi="Calibri" w:cs="Times New Roman"/>
         </w:rPr>
-        <w:t>[</w:t>
-      </w:r>
-      <w:r>
-        <w:t>Describe el objetivo principal del proyecto.  El mismo debe ser claro y concreto, detallado de forma tal que pueda medirse al final del proyecto (Debe cumplir con las siguientes cualidades: calidad, cantidad, tiempo y costo).</w:t>
-      </w:r>
-      <w:r>
-        <w:rPr>
-          <w:rFonts w:ascii="Calibri" w:eastAsia="Calibri" w:hAnsi="Calibri" w:cs="Times New Roman"/>
-        </w:rPr>
-        <w:t xml:space="preserve"> </w:t>
-      </w:r>
-      <w:r>
-        <w:rPr>
-          <w:rFonts w:ascii="Calibri" w:eastAsia="Calibri" w:hAnsi="Calibri" w:cs="Times New Roman"/>
-        </w:rPr>
-        <w:t>]</w:t>
+        <w:t xml:space="preserve">El objetivo principal del proyecto es cumplir con los requerimientos del cliente aplicando criterios de calidad y cumpliendo los plazos establecidos. </w:t>
       </w:r>
     </w:p>
     <w:p>
@@ -4227,55 +4383,280 @@
       <w:pPr>
         <w:pStyle w:val="PSI-Ttulo1"/>
       </w:pPr>
-      <w:bookmarkStart w:id="30" w:name="_Toc235010140"/>
-      <w:bookmarkStart w:id="31" w:name="_Toc257619302"/>
+      <w:bookmarkStart w:id="29" w:name="_Toc235010140"/>
+      <w:bookmarkStart w:id="30" w:name="_Toc257619302"/>
       <w:r>
         <w:t>E</w:t>
       </w:r>
       <w:r>
         <w:t>ntorno Socioeconómico y Legal</w:t>
       </w:r>
+      <w:bookmarkEnd w:id="29"/>
       <w:bookmarkEnd w:id="30"/>
+    </w:p>
+    <w:p>
+      <w:pPr>
+        <w:pStyle w:val="PSI-Ttulo2"/>
+      </w:pPr>
+      <w:bookmarkStart w:id="31" w:name="_Toc235010141"/>
+      <w:bookmarkStart w:id="32" w:name="_Toc257619303"/>
+      <w:r>
+        <w:t>Entorno económica</w:t>
+      </w:r>
       <w:bookmarkEnd w:id="31"/>
-    </w:p>
-    <w:p>
-      <w:pPr>
-        <w:pStyle w:val="PSI-Ttulo2"/>
-      </w:pPr>
-      <w:bookmarkStart w:id="32" w:name="_Toc235010141"/>
-      <w:bookmarkStart w:id="33" w:name="_Toc257619303"/>
-      <w:r>
-        <w:t>Entorno económica</w:t>
-      </w:r>
       <w:bookmarkEnd w:id="32"/>
-      <w:bookmarkEnd w:id="33"/>
     </w:p>
     <w:p>
       <w:pPr>
         <w:jc w:val="both"/>
-      </w:pPr>
-      <w:r>
-        <w:rPr>
-          <w:rFonts w:ascii="Calibri" w:eastAsia="Calibri" w:hAnsi="Calibri" w:cs="Times New Roman"/>
-        </w:rPr>
-        <w:t>[</w:t>
-      </w:r>
-      <w:r>
-        <w:t>Evolución macro de la economía como primer punto y algunos detalles del sector económico al que pertenece el proyecto como un segundo punto.  Debe ser apoyado con cuadros y gráficos estadísticos.  (1 página de desarrollo máximo, más otras de cuadros y gráficos)</w:t>
-      </w:r>
-      <w:r>
-        <w:t>.</w:t>
-      </w:r>
-      <w:r>
-        <w:rPr>
-          <w:rFonts w:ascii="Calibri" w:eastAsia="Calibri" w:hAnsi="Calibri" w:cs="Times New Roman"/>
-        </w:rPr>
-        <w:t>]</w:t>
+        <w:rPr>
+          <w:rFonts w:ascii="Calibri" w:eastAsia="Calibri" w:hAnsi="Calibri" w:cs="Times New Roman"/>
+        </w:rPr>
+      </w:pPr>
+      <w:r>
+        <w:rPr>
+          <w:rFonts w:ascii="Calibri" w:eastAsia="Calibri" w:hAnsi="Calibri" w:cs="Times New Roman"/>
+        </w:rPr>
+        <w:t>La UNPA</w:t>
+      </w:r>
+      <w:r>
+        <w:rPr>
+          <w:rFonts w:ascii="Calibri" w:eastAsia="Calibri" w:hAnsi="Calibri" w:cs="Times New Roman"/>
+        </w:rPr>
+        <w:t xml:space="preserve"> se creó mediante Ley Nacional </w:t>
+      </w:r>
+      <w:r>
+        <w:rPr>
+          <w:rFonts w:ascii="Calibri" w:eastAsia="Calibri" w:hAnsi="Calibri" w:cs="Times New Roman"/>
+        </w:rPr>
+        <w:t>Nº 24.446, sancionada el 23 de D</w:t>
+      </w:r>
+      <w:r>
+        <w:rPr>
+          <w:rFonts w:ascii="Calibri" w:eastAsia="Calibri" w:hAnsi="Calibri" w:cs="Times New Roman"/>
+        </w:rPr>
+        <w:t>iciembre</w:t>
+      </w:r>
+      <w:r>
+        <w:rPr>
+          <w:rFonts w:ascii="Calibri" w:eastAsia="Calibri" w:hAnsi="Calibri" w:cs="Times New Roman"/>
+        </w:rPr>
+        <w:t xml:space="preserve"> de 1994 y promulgada el 11 de E</w:t>
+      </w:r>
+      <w:r>
+        <w:rPr>
+          <w:rFonts w:ascii="Calibri" w:eastAsia="Calibri" w:hAnsi="Calibri" w:cs="Times New Roman"/>
+        </w:rPr>
+        <w:t>nero de 1995.</w:t>
+      </w:r>
+      <w:r>
+        <w:rPr>
+          <w:rFonts w:ascii="Calibri" w:eastAsia="Calibri" w:hAnsi="Calibri" w:cs="Times New Roman"/>
+        </w:rPr>
+        <w:t xml:space="preserve"> Es una Universidad pública y gratuita que </w:t>
+      </w:r>
+      <w:r>
+        <w:rPr>
+          <w:rFonts w:ascii="Calibri" w:eastAsia="Calibri" w:hAnsi="Calibri" w:cs="Times New Roman"/>
+        </w:rPr>
+        <w:t>tiene por principal objetivo responder a las demandas regionales de educación superior, no sólo de formación profesional sino fundamentalmente de producción de conocimientos científicos y tecnológicos.</w:t>
+      </w:r>
+    </w:p>
+    <w:p>
+      <w:pPr>
+        <w:jc w:val="both"/>
+        <w:rPr>
+          <w:rFonts w:ascii="Calibri" w:eastAsia="Calibri" w:hAnsi="Calibri" w:cs="Times New Roman"/>
+        </w:rPr>
+      </w:pPr>
+      <w:r>
+        <w:rPr>
+          <w:rFonts w:ascii="Calibri" w:eastAsia="Calibri" w:hAnsi="Calibri" w:cs="Times New Roman"/>
+        </w:rPr>
+        <w:t>La UNPA está organizada en cuatro Unidades Académicas con sede en las ciudades santacruceñas de Rio Gallegos, Caleta Olivia, Rio Turbio y Puerto San Julián.</w:t>
+      </w:r>
+      <w:r>
+        <w:rPr>
+          <w:rFonts w:ascii="Calibri" w:eastAsia="Calibri" w:hAnsi="Calibri" w:cs="Times New Roman"/>
+        </w:rPr>
+        <w:t xml:space="preserve"> La organización académica es departamental y l</w:t>
+      </w:r>
+      <w:r>
+        <w:rPr>
+          <w:rFonts w:ascii="Calibri" w:eastAsia="Calibri" w:hAnsi="Calibri" w:cs="Times New Roman"/>
+        </w:rPr>
+        <w:t xml:space="preserve">as Unidades Académicas organizan a nivel subregional los servicios de docencia, investigación y extensión/vinculación, administran su personal y su presupuesto establecido por programas. No se establecen relaciones de </w:t>
+      </w:r>
+      <w:r>
+        <w:rPr>
+          <w:rFonts w:ascii="Calibri" w:eastAsia="Calibri" w:hAnsi="Calibri" w:cs="Times New Roman"/>
+        </w:rPr>
+        <w:lastRenderedPageBreak/>
+        <w:t>dependencia entre departamentos, divisiones o áreas entre las Unidades sino de complementación y cooperación para programas y tareas en el nivel del sistema, coordinados por el Rectorado con sede en Río Gallegos y establecidos por éste y por el Consejo Superior. Así la estructura de cada Unidad Académica está compuesta por dos Departamentos, uno de Ciencias Sociales y otro de Ciencias Exactas y Naturales, sus responsables son los directores de departamento.</w:t>
+      </w:r>
+    </w:p>
+    <w:p>
+      <w:pPr>
+        <w:jc w:val="both"/>
+        <w:rPr>
+          <w:rFonts w:ascii="Calibri" w:eastAsia="Calibri" w:hAnsi="Calibri" w:cs="Times New Roman"/>
+        </w:rPr>
+      </w:pPr>
+      <w:r>
+        <w:rPr>
+          <w:rFonts w:ascii="Calibri" w:eastAsia="Calibri" w:hAnsi="Calibri" w:cs="Times New Roman"/>
+        </w:rPr>
+        <w:t>Actualmente la UNPA cuenta con dos edificios geográficamente distantes en la ciudad de Rio Gallegos. La Unidad Académica sita en Lisandro de la Torre 1070 nuclea las áreas de Decanato, Administración y Finanzas, Vicedecanato, Departamento de Ciencias Naturales y Exactas, Departamento de Ciencias Sociales, entre otros.</w:t>
+      </w:r>
+      <w:r>
+        <w:rPr>
+          <w:rFonts w:ascii="Calibri" w:eastAsia="Calibri" w:hAnsi="Calibri" w:cs="Times New Roman"/>
+        </w:rPr>
+        <w:t xml:space="preserve"> El Campus Universitario, se encuentra en Piloto </w:t>
+      </w:r>
+      <w:proofErr w:type="spellStart"/>
+      <w:r>
+        <w:rPr>
+          <w:rFonts w:ascii="Calibri" w:eastAsia="Calibri" w:hAnsi="Calibri" w:cs="Times New Roman"/>
+        </w:rPr>
+        <w:t>Lero</w:t>
+      </w:r>
+      <w:proofErr w:type="spellEnd"/>
+      <w:r>
+        <w:rPr>
+          <w:rFonts w:ascii="Calibri" w:eastAsia="Calibri" w:hAnsi="Calibri" w:cs="Times New Roman"/>
+        </w:rPr>
+        <w:t xml:space="preserve"> Rivero y Avenida Gobernador </w:t>
+      </w:r>
+      <w:proofErr w:type="spellStart"/>
+      <w:r>
+        <w:rPr>
+          <w:rFonts w:ascii="Calibri" w:eastAsia="Calibri" w:hAnsi="Calibri" w:cs="Times New Roman"/>
+        </w:rPr>
+        <w:t>Gregores</w:t>
+      </w:r>
+      <w:proofErr w:type="spellEnd"/>
+      <w:r>
+        <w:rPr>
+          <w:rFonts w:ascii="Calibri" w:eastAsia="Calibri" w:hAnsi="Calibri" w:cs="Times New Roman"/>
+        </w:rPr>
+        <w:t xml:space="preserve"> donde se encuentra Bienestar Universitario, Secretaria Académica, Biblioteca, Extensión y además el Jardín Maternal y Residencia Universitaria.</w:t>
+      </w:r>
+      <w:r>
+        <w:rPr>
+          <w:rFonts w:ascii="Calibri" w:eastAsia="Calibri" w:hAnsi="Calibri" w:cs="Times New Roman"/>
+        </w:rPr>
+        <w:t xml:space="preserve"> Se debe destacar que el Campus Universitario se encuentra dividido por sectores nombrados en orden alfabético con una letra, desde el A hasta el G.</w:t>
+      </w:r>
+    </w:p>
+    <w:p>
+      <w:pPr>
+        <w:jc w:val="center"/>
+        <w:rPr>
+          <w:rFonts w:ascii="Calibri" w:eastAsia="Calibri" w:hAnsi="Calibri" w:cs="Times New Roman"/>
+        </w:rPr>
+      </w:pPr>
+      <w:r>
+        <w:rPr>
+          <w:noProof/>
+          <w:lang w:val="es-AR" w:eastAsia="es-AR"/>
+        </w:rPr>
+        <w:drawing>
+          <wp:inline distT="0" distB="0" distL="0" distR="0" wp14:anchorId="502145DC" wp14:editId="7C278B69">
+            <wp:extent cx="5341780" cy="3705280"/>
+            <wp:effectExtent l="19050" t="19050" r="0" b="0"/>
+            <wp:docPr id="3" name="Imagen 3"/>
+            <wp:cNvGraphicFramePr>
+              <a:graphicFrameLocks xmlns:a="http://schemas.openxmlformats.org/drawingml/2006/main" noChangeAspect="1"/>
+            </wp:cNvGraphicFramePr>
+            <a:graphic xmlns:a="http://schemas.openxmlformats.org/drawingml/2006/main">
+              <a:graphicData uri="http://schemas.openxmlformats.org/drawingml/2006/picture">
+                <pic:pic xmlns:pic="http://schemas.openxmlformats.org/drawingml/2006/picture">
+                  <pic:nvPicPr>
+                    <pic:cNvPr id="1" name=""/>
+                    <pic:cNvPicPr/>
+                  </pic:nvPicPr>
+                  <pic:blipFill rotWithShape="1">
+                    <a:blip r:embed="rId13"/>
+                    <a:srcRect l="19050" t="17883" r="19920" b="6819"/>
+                    <a:stretch/>
+                  </pic:blipFill>
+                  <pic:spPr bwMode="auto">
+                    <a:xfrm>
+                      <a:off x="0" y="0"/>
+                      <a:ext cx="5362066" cy="3719351"/>
+                    </a:xfrm>
+                    <a:prstGeom prst="rect">
+                      <a:avLst/>
+                    </a:prstGeom>
+                    <a:ln>
+                      <a:solidFill>
+                        <a:schemeClr val="tx1"/>
+                      </a:solidFill>
+                    </a:ln>
+                    <a:extLst>
+                      <a:ext uri="{53640926-AAD7-44D8-BBD7-CCE9431645EC}">
+                        <a14:shadowObscured xmlns:a14="http://schemas.microsoft.com/office/drawing/2010/main"/>
+                      </a:ext>
+                    </a:extLst>
+                  </pic:spPr>
+                </pic:pic>
+              </a:graphicData>
+            </a:graphic>
+          </wp:inline>
+        </w:drawing>
       </w:r>
     </w:p>
     <w:p>
       <w:pPr>
         <w:pStyle w:val="Textoindependiente"/>
+        <w:ind w:left="0"/>
+        <w:jc w:val="center"/>
+        <w:rPr>
+          <w:rFonts w:asciiTheme="minorHAnsi" w:eastAsiaTheme="minorHAnsi" w:hAnsiTheme="minorHAnsi" w:cstheme="minorBidi"/>
+          <w:sz w:val="22"/>
+          <w:szCs w:val="22"/>
+          <w:lang w:val="es-ES" w:eastAsia="en-US"/>
+        </w:rPr>
+      </w:pPr>
+      <w:r>
+        <w:rPr>
+          <w:rFonts w:asciiTheme="minorHAnsi" w:eastAsiaTheme="minorHAnsi" w:hAnsiTheme="minorHAnsi" w:cstheme="minorBidi"/>
+          <w:sz w:val="22"/>
+          <w:szCs w:val="22"/>
+          <w:lang w:val="es-ES" w:eastAsia="en-US"/>
+        </w:rPr>
+        <w:t>Campus Universitario UARG</w:t>
+      </w:r>
+    </w:p>
+    <w:p>
+      <w:pPr>
+        <w:pStyle w:val="Textoindependiente"/>
+        <w:ind w:left="0"/>
+        <w:rPr>
+          <w:rFonts w:asciiTheme="minorHAnsi" w:eastAsiaTheme="minorHAnsi" w:hAnsiTheme="minorHAnsi" w:cstheme="minorBidi"/>
+          <w:sz w:val="22"/>
+          <w:szCs w:val="22"/>
+          <w:lang w:val="es-ES" w:eastAsia="en-US"/>
+        </w:rPr>
+      </w:pPr>
+    </w:p>
+    <w:p>
+      <w:pPr>
+        <w:pStyle w:val="Textoindependiente"/>
+        <w:ind w:left="0"/>
+        <w:rPr>
+          <w:rFonts w:asciiTheme="minorHAnsi" w:eastAsiaTheme="minorHAnsi" w:hAnsiTheme="minorHAnsi" w:cstheme="minorBidi"/>
+          <w:sz w:val="22"/>
+          <w:szCs w:val="22"/>
+          <w:lang w:val="es-ES" w:eastAsia="en-US"/>
+        </w:rPr>
+      </w:pPr>
+    </w:p>
+    <w:p>
+      <w:pPr>
+        <w:pStyle w:val="Textoindependiente"/>
+        <w:ind w:left="0"/>
         <w:rPr>
           <w:rFonts w:cs="Arial"/>
           <w:spacing w:val="-3"/>
@@ -4288,13 +4669,13 @@
       <w:pPr>
         <w:pStyle w:val="PSI-Ttulo2"/>
       </w:pPr>
-      <w:bookmarkStart w:id="34" w:name="_Toc235010142"/>
-      <w:bookmarkStart w:id="35" w:name="_Toc257619304"/>
+      <w:bookmarkStart w:id="33" w:name="_Toc235010142"/>
+      <w:bookmarkStart w:id="34" w:name="_Toc257619304"/>
       <w:r>
         <w:t>Entorno Legal</w:t>
       </w:r>
+      <w:bookmarkEnd w:id="33"/>
       <w:bookmarkEnd w:id="34"/>
-      <w:bookmarkEnd w:id="35"/>
     </w:p>
     <w:p>
       <w:pPr>
@@ -4351,65 +4732,65 @@
       <w:pPr>
         <w:pStyle w:val="PSI-Ttulo1"/>
       </w:pPr>
-      <w:bookmarkStart w:id="36" w:name="_Toc235010143"/>
-      <w:bookmarkStart w:id="37" w:name="_Toc257619305"/>
+      <w:bookmarkStart w:id="35" w:name="_Toc235010143"/>
+      <w:bookmarkStart w:id="36" w:name="_Toc257619305"/>
       <w:r>
         <w:t>Estudio de Mercado</w:t>
       </w:r>
+      <w:bookmarkEnd w:id="35"/>
       <w:bookmarkEnd w:id="36"/>
+    </w:p>
+    <w:p>
+      <w:pPr>
+        <w:jc w:val="both"/>
+        <w:rPr>
+          <w:rFonts w:ascii="Calibri" w:eastAsia="Calibri" w:hAnsi="Calibri" w:cs="Times New Roman"/>
+        </w:rPr>
+      </w:pPr>
+      <w:r>
+        <w:rPr>
+          <w:rFonts w:ascii="Calibri" w:eastAsia="Calibri" w:hAnsi="Calibri" w:cs="Times New Roman"/>
+        </w:rPr>
+        <w:t>[</w:t>
+      </w:r>
+      <w:r>
+        <w:t xml:space="preserve">En </w:t>
+      </w:r>
+      <w:r>
+        <w:t xml:space="preserve">esta sección </w:t>
+      </w:r>
+      <w:r>
+        <w:t>se desarrolla un análisis de las variables competitivas del proyecto, describiendo la demanda (actual y futura), la oferta (la competencia), el precio y la comercialización del producto (plaza y promoción).</w:t>
+      </w:r>
+      <w:r>
+        <w:rPr>
+          <w:rFonts w:ascii="Calibri" w:eastAsia="Calibri" w:hAnsi="Calibri" w:cs="Times New Roman"/>
+        </w:rPr>
+        <w:t>]</w:t>
+      </w:r>
+    </w:p>
+    <w:p>
+      <w:pPr>
+        <w:pStyle w:val="PSI-Comentario"/>
+        <w:rPr>
+          <w:rFonts w:ascii="Calibri" w:eastAsia="Calibri" w:hAnsi="Calibri" w:cs="Times New Roman"/>
+        </w:rPr>
+      </w:pPr>
+    </w:p>
+    <w:p>
+      <w:pPr>
+        <w:pStyle w:val="PSI-Ttulo2"/>
+      </w:pPr>
+      <w:bookmarkStart w:id="37" w:name="_Toc235010144"/>
+      <w:bookmarkStart w:id="38" w:name="_Toc257619306"/>
+      <w:r>
+        <w:t>D</w:t>
+      </w:r>
+      <w:r>
+        <w:t>emanda</w:t>
+      </w:r>
       <w:bookmarkEnd w:id="37"/>
-    </w:p>
-    <w:p>
-      <w:pPr>
-        <w:jc w:val="both"/>
-        <w:rPr>
-          <w:rFonts w:ascii="Calibri" w:eastAsia="Calibri" w:hAnsi="Calibri" w:cs="Times New Roman"/>
-        </w:rPr>
-      </w:pPr>
-      <w:r>
-        <w:rPr>
-          <w:rFonts w:ascii="Calibri" w:eastAsia="Calibri" w:hAnsi="Calibri" w:cs="Times New Roman"/>
-        </w:rPr>
-        <w:t>[</w:t>
-      </w:r>
-      <w:r>
-        <w:t xml:space="preserve">En </w:t>
-      </w:r>
-      <w:r>
-        <w:t xml:space="preserve">esta sección </w:t>
-      </w:r>
-      <w:r>
-        <w:t>se desarrolla un análisis de las variables competitivas del proyecto, describiendo la demanda (actual y futura), la oferta (la competencia), el precio y la comercialización del producto (plaza y promoción).</w:t>
-      </w:r>
-      <w:r>
-        <w:rPr>
-          <w:rFonts w:ascii="Calibri" w:eastAsia="Calibri" w:hAnsi="Calibri" w:cs="Times New Roman"/>
-        </w:rPr>
-        <w:t>]</w:t>
-      </w:r>
-    </w:p>
-    <w:p>
-      <w:pPr>
-        <w:pStyle w:val="PSI-Comentario"/>
-        <w:rPr>
-          <w:rFonts w:ascii="Calibri" w:eastAsia="Calibri" w:hAnsi="Calibri" w:cs="Times New Roman"/>
-        </w:rPr>
-      </w:pPr>
-    </w:p>
-    <w:p>
-      <w:pPr>
-        <w:pStyle w:val="PSI-Ttulo2"/>
-      </w:pPr>
-      <w:bookmarkStart w:id="38" w:name="_Toc235010144"/>
-      <w:bookmarkStart w:id="39" w:name="_Toc257619306"/>
-      <w:r>
-        <w:t>D</w:t>
-      </w:r>
-      <w:r>
-        <w:t>emanda</w:t>
-      </w:r>
       <w:bookmarkEnd w:id="38"/>
-      <w:bookmarkEnd w:id="39"/>
     </w:p>
     <w:p>
       <w:pPr>
@@ -4426,32 +4807,65 @@
       <w:pPr>
         <w:pStyle w:val="PSI-Ttulo3"/>
       </w:pPr>
-      <w:bookmarkStart w:id="40" w:name="_Toc235010145"/>
-      <w:bookmarkStart w:id="41" w:name="_Toc257619307"/>
+      <w:bookmarkStart w:id="39" w:name="_Toc235010145"/>
+      <w:bookmarkStart w:id="40" w:name="_Toc257619307"/>
       <w:r>
         <w:t>Población objetivo</w:t>
       </w:r>
+      <w:bookmarkEnd w:id="39"/>
       <w:bookmarkEnd w:id="40"/>
-      <w:bookmarkEnd w:id="41"/>
     </w:p>
     <w:p>
       <w:pPr>
         <w:jc w:val="both"/>
-      </w:pPr>
-      <w:r>
-        <w:rPr>
-          <w:rFonts w:ascii="Calibri" w:eastAsia="Calibri" w:hAnsi="Calibri" w:cs="Times New Roman"/>
-        </w:rPr>
-        <w:t>[</w:t>
-      </w:r>
-      <w:r>
-        <w:t>Se describe y clasifica las características principales de la población objetivo o nicho el cual se quiere alcanzar con la realización de este proyecto.</w:t>
-      </w:r>
-      <w:r>
-        <w:rPr>
-          <w:rFonts w:ascii="Calibri" w:eastAsia="Calibri" w:hAnsi="Calibri" w:cs="Times New Roman"/>
-        </w:rPr>
-        <w:t>]</w:t>
+        <w:rPr>
+          <w:rFonts w:ascii="Calibri" w:eastAsia="Calibri" w:hAnsi="Calibri" w:cs="Times New Roman"/>
+        </w:rPr>
+      </w:pPr>
+      <w:r>
+        <w:rPr>
+          <w:rFonts w:ascii="Calibri" w:eastAsia="Calibri" w:hAnsi="Calibri" w:cs="Times New Roman"/>
+        </w:rPr>
+        <w:t>La población objetivo del proyecto será la Comunidad Universitaria perteneciente a la Unidad Académica Rio Gallegos de la Universidad Nacional de la Patagonia Austral. Se puede fraccionar el conjunto completo en tres partes:</w:t>
+      </w:r>
+    </w:p>
+    <w:p>
+      <w:pPr>
+        <w:pStyle w:val="Prrafodelista"/>
+        <w:numPr>
+          <w:ilvl w:val="0"/>
+          <w:numId w:val="13"/>
+        </w:numPr>
+        <w:jc w:val="both"/>
+      </w:pPr>
+      <w:r>
+        <w:t>Secretaria Académica.</w:t>
+      </w:r>
+    </w:p>
+    <w:p>
+      <w:pPr>
+        <w:pStyle w:val="Prrafodelista"/>
+        <w:numPr>
+          <w:ilvl w:val="0"/>
+          <w:numId w:val="13"/>
+        </w:numPr>
+        <w:jc w:val="both"/>
+      </w:pPr>
+      <w:r>
+        <w:t>Alumnos.</w:t>
+      </w:r>
+    </w:p>
+    <w:p>
+      <w:pPr>
+        <w:pStyle w:val="Prrafodelista"/>
+        <w:numPr>
+          <w:ilvl w:val="0"/>
+          <w:numId w:val="13"/>
+        </w:numPr>
+        <w:jc w:val="both"/>
+      </w:pPr>
+      <w:r>
+        <w:t>Docentes.</w:t>
       </w:r>
     </w:p>
     <w:p>
@@ -4469,55 +4883,89 @@
       <w:pPr>
         <w:pStyle w:val="PSI-Ttulo3"/>
       </w:pPr>
-      <w:bookmarkStart w:id="42" w:name="_Toc235010146"/>
-      <w:bookmarkStart w:id="43" w:name="_Toc257619308"/>
+      <w:bookmarkStart w:id="41" w:name="_Toc235010146"/>
+      <w:bookmarkStart w:id="42" w:name="_Toc257619308"/>
       <w:r>
         <w:t>Análisis de la demanda</w:t>
       </w:r>
+      <w:bookmarkEnd w:id="41"/>
       <w:bookmarkEnd w:id="42"/>
-      <w:bookmarkEnd w:id="43"/>
     </w:p>
     <w:p>
       <w:pPr>
         <w:jc w:val="both"/>
-      </w:pPr>
-      <w:r>
-        <w:rPr>
-          <w:rFonts w:ascii="Calibri" w:eastAsia="Calibri" w:hAnsi="Calibri" w:cs="Times New Roman"/>
-        </w:rPr>
-        <w:t>[</w:t>
-      </w:r>
-      <w:r>
-        <w:t xml:space="preserve">Se describe el comportamiento </w:t>
-      </w:r>
-      <w:r>
-        <w:t>histórico de la demanda,</w:t>
-      </w:r>
-      <w:r>
-        <w:t xml:space="preserve"> su correspondiente análisis de la proyección, la distribución </w:t>
-      </w:r>
-      <w:r>
-        <w:t xml:space="preserve">geográfica de la </w:t>
-      </w:r>
-      <w:r>
-        <w:t>misma</w:t>
-      </w:r>
-      <w:r>
-        <w:t>, y</w:t>
-      </w:r>
-      <w:r>
-        <w:t xml:space="preserve"> la recomendación que parte o porcentaje del mercado va ha ser cubierto con el desarrollo del proyecto.</w:t>
-      </w:r>
-      <w:r>
-        <w:rPr>
-          <w:rFonts w:ascii="Calibri" w:eastAsia="Calibri" w:hAnsi="Calibri" w:cs="Times New Roman"/>
-        </w:rPr>
-        <w:t>]</w:t>
+        <w:rPr>
+          <w:rFonts w:ascii="Calibri" w:eastAsia="Calibri" w:hAnsi="Calibri" w:cs="Times New Roman"/>
+        </w:rPr>
+      </w:pPr>
+      <w:r>
+        <w:rPr>
+          <w:rFonts w:ascii="Calibri" w:eastAsia="Calibri" w:hAnsi="Calibri" w:cs="Times New Roman"/>
+        </w:rPr>
+        <w:t>Durante el proceso de crecimiento de la UNPA se ha incrementado la cantidad de carreras que se encuentra</w:t>
+      </w:r>
+      <w:r>
+        <w:rPr>
+          <w:rFonts w:ascii="Calibri" w:eastAsia="Calibri" w:hAnsi="Calibri" w:cs="Times New Roman"/>
+        </w:rPr>
+        <w:t>n</w:t>
+      </w:r>
+      <w:r>
+        <w:rPr>
+          <w:rFonts w:ascii="Calibri" w:eastAsia="Calibri" w:hAnsi="Calibri" w:cs="Times New Roman"/>
+        </w:rPr>
+        <w:t xml:space="preserve"> a disposición junto con la población de alumnos y docentes. </w:t>
+      </w:r>
+      <w:r>
+        <w:rPr>
+          <w:rFonts w:ascii="Calibri" w:eastAsia="Calibri" w:hAnsi="Calibri" w:cs="Times New Roman"/>
+        </w:rPr>
+        <w:t>Se debe considerar que este desarrollo no se detiene con el correr del tiempo, pero si es posible que determinadas carreras cierren aunque el número es mínimo.</w:t>
+      </w:r>
+    </w:p>
+    <w:p>
+      <w:pPr>
+        <w:jc w:val="both"/>
+        <w:rPr>
+          <w:rFonts w:ascii="Calibri" w:eastAsia="Calibri" w:hAnsi="Calibri" w:cs="Times New Roman"/>
+        </w:rPr>
+      </w:pPr>
+      <w:r>
+        <w:rPr>
+          <w:rFonts w:ascii="Calibri" w:eastAsia="Calibri" w:hAnsi="Calibri" w:cs="Times New Roman"/>
+        </w:rPr>
+        <w:t>Teniendo en cuenta el escenario mencionado, es difícil obtener y brindar un estado de situación en tiempo real sobre la población de alumnos y docentes. Además debe considerarse los distintos periodos de un año lectivo. Esto se debe a que cada inicio de año se registra la mayor cantidad de población estudiantil por el ingreso de nuevos alumnos, el cual va disminuyendo con el correr del cuatrimestre. Diferente es la situación docente que se mantiene constante.</w:t>
+      </w:r>
+    </w:p>
+    <w:p>
+      <w:pPr>
+        <w:jc w:val="both"/>
+        <w:rPr>
+          <w:rFonts w:ascii="Calibri" w:eastAsia="Calibri" w:hAnsi="Calibri" w:cs="Times New Roman"/>
+        </w:rPr>
+      </w:pPr>
+      <w:r>
+        <w:rPr>
+          <w:rFonts w:ascii="Calibri" w:eastAsia="Calibri" w:hAnsi="Calibri" w:cs="Times New Roman"/>
+        </w:rPr>
+        <w:t>Por las razones indicadas podemos establecer que el proyecto abarcara al 100% del personal de Secretaria Académica y Docentes, junto con un alto porcentaje de los Alumnos.</w:t>
+      </w:r>
+    </w:p>
+    <w:p>
+      <w:pPr>
+        <w:jc w:val="both"/>
+      </w:pPr>
+      <w:r>
+        <w:rPr>
+          <w:rFonts w:ascii="Calibri" w:eastAsia="Calibri" w:hAnsi="Calibri" w:cs="Times New Roman"/>
+        </w:rPr>
+        <w:t xml:space="preserve">Estableciendo una proyección, se puede pensar que el éxito de nuestro producto de software podría llegar a implicar su implementación en otras Unidades Académicas. </w:t>
       </w:r>
     </w:p>
     <w:p>
       <w:pPr>
         <w:pStyle w:val="Textoindependiente"/>
+        <w:ind w:left="0"/>
         <w:rPr>
           <w:rFonts w:cs="Arial"/>
           <w:b/>
@@ -4530,16 +4978,16 @@
       <w:pPr>
         <w:pStyle w:val="PSI-Ttulo2"/>
       </w:pPr>
-      <w:bookmarkStart w:id="44" w:name="_Toc235010147"/>
-      <w:bookmarkStart w:id="45" w:name="_Toc257619309"/>
+      <w:bookmarkStart w:id="43" w:name="_Toc235010147"/>
+      <w:bookmarkStart w:id="44" w:name="_Toc257619309"/>
       <w:r>
         <w:t>O</w:t>
       </w:r>
       <w:r>
         <w:t>ferta</w:t>
       </w:r>
+      <w:bookmarkEnd w:id="43"/>
       <w:bookmarkEnd w:id="44"/>
-      <w:bookmarkEnd w:id="45"/>
     </w:p>
     <w:p>
       <w:pPr>
@@ -4556,45 +5004,56 @@
       <w:pPr>
         <w:pStyle w:val="PSI-Ttulo3"/>
       </w:pPr>
-      <w:bookmarkStart w:id="46" w:name="_Toc235010148"/>
-      <w:bookmarkStart w:id="47" w:name="_Toc257619310"/>
-      <w:r>
+      <w:bookmarkStart w:id="45" w:name="_Toc235010148"/>
+      <w:bookmarkStart w:id="46" w:name="_Toc257619310"/>
+      <w:r>
+        <w:lastRenderedPageBreak/>
         <w:t>Análisis de la oferta</w:t>
       </w:r>
+      <w:bookmarkEnd w:id="45"/>
       <w:bookmarkEnd w:id="46"/>
+    </w:p>
+    <w:p>
+      <w:pPr>
+        <w:jc w:val="both"/>
+        <w:rPr>
+          <w:rFonts w:ascii="Calibri" w:eastAsia="Calibri" w:hAnsi="Calibri" w:cs="Times New Roman"/>
+        </w:rPr>
+      </w:pPr>
+      <w:r>
+        <w:rPr>
+          <w:rFonts w:ascii="Calibri" w:eastAsia="Calibri" w:hAnsi="Calibri" w:cs="Times New Roman"/>
+        </w:rPr>
+        <w:t>[</w:t>
+      </w:r>
+      <w:r>
+        <w:rPr>
+          <w:rFonts w:ascii="Calibri" w:eastAsia="Calibri" w:hAnsi="Calibri" w:cs="Times New Roman"/>
+        </w:rPr>
+        <w:t>D</w:t>
+      </w:r>
+      <w:r>
+        <w:t>escrib</w:t>
+      </w:r>
+      <w:r>
+        <w:t>ir</w:t>
+      </w:r>
+      <w:r>
+        <w:t xml:space="preserve"> el comportamiento histórico de la oferta (la competencia), su correspondiente análisis de la proyección, la distribución geográfica de la oferta y las recomendaciones necesarias al tema.</w:t>
+      </w:r>
+      <w:r>
+        <w:rPr>
+          <w:rFonts w:ascii="Calibri" w:eastAsia="Calibri" w:hAnsi="Calibri" w:cs="Times New Roman"/>
+        </w:rPr>
+        <w:t>]</w:t>
+      </w:r>
+    </w:p>
+    <w:p>
+      <w:pPr>
+        <w:jc w:val="both"/>
+      </w:pPr>
+      <w:bookmarkStart w:id="47" w:name="_GoBack"/>
       <w:bookmarkEnd w:id="47"/>
-    </w:p>
-    <w:p>
-      <w:pPr>
-        <w:jc w:val="both"/>
-      </w:pPr>
-      <w:r>
-        <w:rPr>
-          <w:rFonts w:ascii="Calibri" w:eastAsia="Calibri" w:hAnsi="Calibri" w:cs="Times New Roman"/>
-        </w:rPr>
-        <w:t>[</w:t>
-      </w:r>
-      <w:r>
-        <w:rPr>
-          <w:rFonts w:ascii="Calibri" w:eastAsia="Calibri" w:hAnsi="Calibri" w:cs="Times New Roman"/>
-        </w:rPr>
-        <w:t>D</w:t>
-      </w:r>
-      <w:r>
-        <w:t>escrib</w:t>
-      </w:r>
-      <w:r>
-        <w:t>ir</w:t>
-      </w:r>
-      <w:r>
-        <w:t xml:space="preserve"> el comportamiento histórico de la oferta (la competencia), su correspondiente análisis de la proyección, la distribución geográfica de la oferta y las recomendaciones necesarias al tema.</w:t>
-      </w:r>
-      <w:r>
-        <w:rPr>
-          <w:rFonts w:ascii="Calibri" w:eastAsia="Calibri" w:hAnsi="Calibri" w:cs="Times New Roman"/>
-        </w:rPr>
-        <w:t>]</w:t>
-      </w:r>
     </w:p>
     <w:p>
       <w:pPr>
@@ -4689,7 +5148,6 @@
       <w:bookmarkStart w:id="52" w:name="_Toc235010151"/>
       <w:bookmarkStart w:id="53" w:name="_Toc257619313"/>
       <w:r>
-        <w:lastRenderedPageBreak/>
         <w:t>Precio y Volumen de Ventas</w:t>
       </w:r>
       <w:bookmarkEnd w:id="52"/>
@@ -6206,8 +6664,8 @@
       </w:pPr>
     </w:p>
     <w:sectPr>
-      <w:headerReference w:type="default" r:id="rId13"/>
-      <w:footerReference w:type="default" r:id="rId14"/>
+      <w:headerReference w:type="default" r:id="rId14"/>
+      <w:footerReference w:type="default" r:id="rId15"/>
       <w:pgSz w:w="11906" w:h="16838"/>
       <w:pgMar w:top="1535" w:right="1701" w:bottom="1417" w:left="1701" w:header="567" w:footer="572" w:gutter="0"/>
       <w:cols w:space="708"/>
@@ -6263,7 +6721,6 @@
         <w:dataBinding w:prefixMappings="xmlns:ns0='http://schemas.openxmlformats.org/officeDocument/2006/extended-properties' " w:xpath="/ns0:Properties[1]/ns0:Company[1]" w:storeItemID="{6668398D-A668-4E3E-A5EB-62B293D839F1}"/>
         <w:text/>
       </w:sdtPr>
-      <w:sdtEndPr/>
       <w:sdtContent>
         <w:r>
           <w:rPr>
@@ -6298,7 +6755,6 @@
           <w:docPartUnique/>
         </w:docPartObj>
       </w:sdtPr>
-      <w:sdtEndPr/>
       <w:sdtContent>
         <w:r>
           <w:tab/>
@@ -6341,7 +6797,7 @@
             <w:rFonts w:asciiTheme="majorHAnsi" w:hAnsiTheme="majorHAnsi" w:cstheme="majorHAnsi"/>
             <w:noProof/>
           </w:rPr>
-          <w:t>2</w:t>
+          <w:t>14</w:t>
         </w:r>
         <w:r>
           <w:rPr>
@@ -6378,7 +6834,7 @@
             <w:rFonts w:asciiTheme="majorHAnsi" w:hAnsiTheme="majorHAnsi" w:cstheme="majorHAnsi"/>
             <w:noProof/>
           </w:rPr>
-          <w:t>11</w:t>
+          <w:t>14</w:t>
         </w:r>
         <w:r>
           <w:rPr>
@@ -6440,7 +6896,6 @@
       <w:dataBinding w:prefixMappings="xmlns:ns0='http://schemas.openxmlformats.org/package/2006/metadata/core-properties' xmlns:ns1='http://purl.org/dc/elements/1.1/'" w:xpath="/ns0:coreProperties[1]/ns1:title[1]" w:storeItemID="{6C3C8BC8-F283-45AE-878A-BAB7291924A1}"/>
       <w:text/>
     </w:sdtPr>
-    <w:sdtEndPr/>
     <w:sdtContent>
       <w:p>
         <w:pPr>
@@ -6503,7 +6958,6 @@
         <w:dataBinding w:prefixMappings="xmlns:ns0='http://schemas.openxmlformats.org/package/2006/metadata/core-properties' xmlns:ns1='http://purl.org/dc/elements/1.1/'" w:xpath="/ns0:coreProperties[1]/ns1:subject[1]" w:storeItemID="{6C3C8BC8-F283-45AE-878A-BAB7291924A1}"/>
         <w:text/>
       </w:sdtPr>
-      <w:sdtEndPr/>
       <w:sdtContent>
         <w:r>
           <w:rPr>
@@ -7671,6 +8125,118 @@
     </w:lvl>
   </w:abstractNum>
   <w:abstractNum w:abstractNumId="9" w15:restartNumberingAfterBreak="0">
+    <w:nsid w:val="6E3A7B7C"/>
+    <w:multiLevelType w:val="hybridMultilevel"/>
+    <w:tmpl w:val="200A63B0"/>
+    <w:lvl w:ilvl="0" w:tplc="ADEA6244">
+      <w:numFmt w:val="bullet"/>
+      <w:lvlText w:val=""/>
+      <w:lvlJc w:val="left"/>
+      <w:pPr>
+        <w:ind w:left="720" w:hanging="360"/>
+      </w:pPr>
+      <w:rPr>
+        <w:rFonts w:ascii="Symbol" w:eastAsia="Calibri" w:hAnsi="Symbol" w:cs="Times New Roman" w:hint="default"/>
+      </w:rPr>
+    </w:lvl>
+    <w:lvl w:ilvl="1" w:tplc="2C0A0003" w:tentative="1">
+      <w:start w:val="1"/>
+      <w:numFmt w:val="bullet"/>
+      <w:lvlText w:val="o"/>
+      <w:lvlJc w:val="left"/>
+      <w:pPr>
+        <w:ind w:left="1440" w:hanging="360"/>
+      </w:pPr>
+      <w:rPr>
+        <w:rFonts w:ascii="Courier New" w:hAnsi="Courier New" w:cs="Courier New" w:hint="default"/>
+      </w:rPr>
+    </w:lvl>
+    <w:lvl w:ilvl="2" w:tplc="2C0A0005" w:tentative="1">
+      <w:start w:val="1"/>
+      <w:numFmt w:val="bullet"/>
+      <w:lvlText w:val=""/>
+      <w:lvlJc w:val="left"/>
+      <w:pPr>
+        <w:ind w:left="2160" w:hanging="360"/>
+      </w:pPr>
+      <w:rPr>
+        <w:rFonts w:ascii="Wingdings" w:hAnsi="Wingdings" w:hint="default"/>
+      </w:rPr>
+    </w:lvl>
+    <w:lvl w:ilvl="3" w:tplc="2C0A0001" w:tentative="1">
+      <w:start w:val="1"/>
+      <w:numFmt w:val="bullet"/>
+      <w:lvlText w:val=""/>
+      <w:lvlJc w:val="left"/>
+      <w:pPr>
+        <w:ind w:left="2880" w:hanging="360"/>
+      </w:pPr>
+      <w:rPr>
+        <w:rFonts w:ascii="Symbol" w:hAnsi="Symbol" w:hint="default"/>
+      </w:rPr>
+    </w:lvl>
+    <w:lvl w:ilvl="4" w:tplc="2C0A0003" w:tentative="1">
+      <w:start w:val="1"/>
+      <w:numFmt w:val="bullet"/>
+      <w:lvlText w:val="o"/>
+      <w:lvlJc w:val="left"/>
+      <w:pPr>
+        <w:ind w:left="3600" w:hanging="360"/>
+      </w:pPr>
+      <w:rPr>
+        <w:rFonts w:ascii="Courier New" w:hAnsi="Courier New" w:cs="Courier New" w:hint="default"/>
+      </w:rPr>
+    </w:lvl>
+    <w:lvl w:ilvl="5" w:tplc="2C0A0005" w:tentative="1">
+      <w:start w:val="1"/>
+      <w:numFmt w:val="bullet"/>
+      <w:lvlText w:val=""/>
+      <w:lvlJc w:val="left"/>
+      <w:pPr>
+        <w:ind w:left="4320" w:hanging="360"/>
+      </w:pPr>
+      <w:rPr>
+        <w:rFonts w:ascii="Wingdings" w:hAnsi="Wingdings" w:hint="default"/>
+      </w:rPr>
+    </w:lvl>
+    <w:lvl w:ilvl="6" w:tplc="2C0A0001" w:tentative="1">
+      <w:start w:val="1"/>
+      <w:numFmt w:val="bullet"/>
+      <w:lvlText w:val=""/>
+      <w:lvlJc w:val="left"/>
+      <w:pPr>
+        <w:ind w:left="5040" w:hanging="360"/>
+      </w:pPr>
+      <w:rPr>
+        <w:rFonts w:ascii="Symbol" w:hAnsi="Symbol" w:hint="default"/>
+      </w:rPr>
+    </w:lvl>
+    <w:lvl w:ilvl="7" w:tplc="2C0A0003" w:tentative="1">
+      <w:start w:val="1"/>
+      <w:numFmt w:val="bullet"/>
+      <w:lvlText w:val="o"/>
+      <w:lvlJc w:val="left"/>
+      <w:pPr>
+        <w:ind w:left="5760" w:hanging="360"/>
+      </w:pPr>
+      <w:rPr>
+        <w:rFonts w:ascii="Courier New" w:hAnsi="Courier New" w:cs="Courier New" w:hint="default"/>
+      </w:rPr>
+    </w:lvl>
+    <w:lvl w:ilvl="8" w:tplc="2C0A0005" w:tentative="1">
+      <w:start w:val="1"/>
+      <w:numFmt w:val="bullet"/>
+      <w:lvlText w:val=""/>
+      <w:lvlJc w:val="left"/>
+      <w:pPr>
+        <w:ind w:left="6480" w:hanging="360"/>
+      </w:pPr>
+      <w:rPr>
+        <w:rFonts w:ascii="Wingdings" w:hAnsi="Wingdings" w:hint="default"/>
+      </w:rPr>
+    </w:lvl>
+  </w:abstractNum>
+  <w:abstractNum w:abstractNumId="10" w15:restartNumberingAfterBreak="0">
     <w:nsid w:val="708E589C"/>
     <w:multiLevelType w:val="multilevel"/>
     <w:tmpl w:val="381042DE"/>
@@ -7810,7 +8376,96 @@
       </w:rPr>
     </w:lvl>
   </w:abstractNum>
-  <w:abstractNum w:abstractNumId="10" w15:restartNumberingAfterBreak="0">
+  <w:abstractNum w:abstractNumId="11" w15:restartNumberingAfterBreak="0">
+    <w:nsid w:val="760B5D88"/>
+    <w:multiLevelType w:val="hybridMultilevel"/>
+    <w:tmpl w:val="A27871BE"/>
+    <w:lvl w:ilvl="0" w:tplc="2C0A000F">
+      <w:start w:val="1"/>
+      <w:numFmt w:val="decimal"/>
+      <w:lvlText w:val="%1."/>
+      <w:lvlJc w:val="left"/>
+      <w:pPr>
+        <w:ind w:left="720" w:hanging="360"/>
+      </w:pPr>
+      <w:rPr>
+        <w:rFonts w:hint="default"/>
+      </w:rPr>
+    </w:lvl>
+    <w:lvl w:ilvl="1" w:tplc="2C0A0019" w:tentative="1">
+      <w:start w:val="1"/>
+      <w:numFmt w:val="lowerLetter"/>
+      <w:lvlText w:val="%2."/>
+      <w:lvlJc w:val="left"/>
+      <w:pPr>
+        <w:ind w:left="1440" w:hanging="360"/>
+      </w:pPr>
+    </w:lvl>
+    <w:lvl w:ilvl="2" w:tplc="2C0A001B" w:tentative="1">
+      <w:start w:val="1"/>
+      <w:numFmt w:val="lowerRoman"/>
+      <w:lvlText w:val="%3."/>
+      <w:lvlJc w:val="right"/>
+      <w:pPr>
+        <w:ind w:left="2160" w:hanging="180"/>
+      </w:pPr>
+    </w:lvl>
+    <w:lvl w:ilvl="3" w:tplc="2C0A000F" w:tentative="1">
+      <w:start w:val="1"/>
+      <w:numFmt w:val="decimal"/>
+      <w:lvlText w:val="%4."/>
+      <w:lvlJc w:val="left"/>
+      <w:pPr>
+        <w:ind w:left="2880" w:hanging="360"/>
+      </w:pPr>
+    </w:lvl>
+    <w:lvl w:ilvl="4" w:tplc="2C0A0019" w:tentative="1">
+      <w:start w:val="1"/>
+      <w:numFmt w:val="lowerLetter"/>
+      <w:lvlText w:val="%5."/>
+      <w:lvlJc w:val="left"/>
+      <w:pPr>
+        <w:ind w:left="3600" w:hanging="360"/>
+      </w:pPr>
+    </w:lvl>
+    <w:lvl w:ilvl="5" w:tplc="2C0A001B" w:tentative="1">
+      <w:start w:val="1"/>
+      <w:numFmt w:val="lowerRoman"/>
+      <w:lvlText w:val="%6."/>
+      <w:lvlJc w:val="right"/>
+      <w:pPr>
+        <w:ind w:left="4320" w:hanging="180"/>
+      </w:pPr>
+    </w:lvl>
+    <w:lvl w:ilvl="6" w:tplc="2C0A000F" w:tentative="1">
+      <w:start w:val="1"/>
+      <w:numFmt w:val="decimal"/>
+      <w:lvlText w:val="%7."/>
+      <w:lvlJc w:val="left"/>
+      <w:pPr>
+        <w:ind w:left="5040" w:hanging="360"/>
+      </w:pPr>
+    </w:lvl>
+    <w:lvl w:ilvl="7" w:tplc="2C0A0019" w:tentative="1">
+      <w:start w:val="1"/>
+      <w:numFmt w:val="lowerLetter"/>
+      <w:lvlText w:val="%8."/>
+      <w:lvlJc w:val="left"/>
+      <w:pPr>
+        <w:ind w:left="5760" w:hanging="360"/>
+      </w:pPr>
+    </w:lvl>
+    <w:lvl w:ilvl="8" w:tplc="2C0A001B" w:tentative="1">
+      <w:start w:val="1"/>
+      <w:numFmt w:val="lowerRoman"/>
+      <w:lvlText w:val="%9."/>
+      <w:lvlJc w:val="right"/>
+      <w:pPr>
+        <w:ind w:left="6480" w:hanging="180"/>
+      </w:pPr>
+    </w:lvl>
+  </w:abstractNum>
+  <w:abstractNum w:abstractNumId="12" w15:restartNumberingAfterBreak="0">
     <w:nsid w:val="7DD64906"/>
     <w:multiLevelType w:val="hybridMultilevel"/>
     <w:tmpl w:val="795E7434"/>
@@ -7949,10 +8604,10 @@
     <w:abstractNumId w:val="0"/>
   </w:num>
   <w:num w:numId="9">
-    <w:abstractNumId w:val="9"/>
+    <w:abstractNumId w:val="10"/>
   </w:num>
   <w:num w:numId="10">
-    <w:abstractNumId w:val="10"/>
+    <w:abstractNumId w:val="12"/>
   </w:num>
   <w:num w:numId="11">
     <w:abstractNumId w:val="4"/>
@@ -7962,6 +8617,12 @@
   </w:num>
   <w:num w:numId="13">
     <w:abstractNumId w:val="6"/>
+  </w:num>
+  <w:num w:numId="14">
+    <w:abstractNumId w:val="9"/>
+  </w:num>
+  <w:num w:numId="15">
+    <w:abstractNumId w:val="11"/>
   </w:num>
 </w:numbering>
 </file>
@@ -9406,7 +10067,7 @@
 </file>
 
 <file path=customXml/itemProps2.xml><?xml version="1.0" encoding="utf-8"?>
-<ds:datastoreItem xmlns:ds="http://schemas.openxmlformats.org/officeDocument/2006/customXml" ds:itemID="{F5445211-8D54-435E-87B9-03F1BCFCE069}">
+<ds:datastoreItem xmlns:ds="http://schemas.openxmlformats.org/officeDocument/2006/customXml" ds:itemID="{F89DAEF7-73DD-4FC7-8BAC-04427135F62A}">
   <ds:schemaRefs>
     <ds:schemaRef ds:uri="http://schemas.openxmlformats.org/officeDocument/2006/bibliography"/>
   </ds:schemaRefs>

</xml_diff>

<commit_message>
Redacción del Estudio de Factibilidad.docx
</commit_message>
<xml_diff>
--- a/03. Analisis y diseño/01. Estudio de factibilidad/Estudio de Factibilidad.docx
+++ b/03. Analisis y diseño/01. Estudio de factibilidad/Estudio de Factibilidad.docx
@@ -220,7 +220,6 @@
             <w:dataBinding w:prefixMappings="xmlns:ns0='http://schemas.openxmlformats.org/package/2006/metadata/core-properties' xmlns:ns1='http://purl.org/dc/elements/1.1/'" w:xpath="/ns0:coreProperties[1]/ns1:title[1]" w:storeItemID="{6C3C8BC8-F283-45AE-878A-BAB7291924A1}"/>
             <w:text/>
           </w:sdtPr>
-          <w:sdtEndPr/>
           <w:sdtContent>
             <w:p>
               <w:pPr>
@@ -255,7 +254,6 @@
             <w:dataBinding w:prefixMappings="xmlns:ns0='http://schemas.openxmlformats.org/package/2006/metadata/core-properties' xmlns:ns1='http://purl.org/dc/elements/1.1/'" w:xpath="/ns0:coreProperties[1]/ns1:subject[1]" w:storeItemID="{6C3C8BC8-F283-45AE-878A-BAB7291924A1}"/>
             <w:text/>
           </w:sdtPr>
-          <w:sdtEndPr/>
           <w:sdtContent>
             <w:p>
               <w:pPr>
@@ -547,7 +545,6 @@
           <w:docPartUnique/>
         </w:docPartObj>
       </w:sdtPr>
-      <w:sdtEndPr/>
       <w:sdtContent>
         <w:p>
           <w:pPr>
@@ -913,7 +910,7 @@
                 <w:noProof/>
                 <w:webHidden/>
               </w:rPr>
-              <w:t>5</w:t>
+              <w:t>6</w:t>
             </w:r>
             <w:r>
               <w:rPr>
@@ -984,7 +981,7 @@
                 <w:noProof/>
                 <w:webHidden/>
               </w:rPr>
-              <w:t>5</w:t>
+              <w:t>6</w:t>
             </w:r>
             <w:r>
               <w:rPr>
@@ -1055,7 +1052,7 @@
                 <w:noProof/>
                 <w:webHidden/>
               </w:rPr>
-              <w:t>5</w:t>
+              <w:t>6</w:t>
             </w:r>
             <w:r>
               <w:rPr>
@@ -1126,7 +1123,7 @@
                 <w:noProof/>
                 <w:webHidden/>
               </w:rPr>
-              <w:t>5</w:t>
+              <w:t>6</w:t>
             </w:r>
             <w:r>
               <w:rPr>
@@ -1197,7 +1194,7 @@
                 <w:noProof/>
                 <w:webHidden/>
               </w:rPr>
-              <w:t>5</w:t>
+              <w:t>7</w:t>
             </w:r>
             <w:r>
               <w:rPr>
@@ -1268,7 +1265,7 @@
                 <w:noProof/>
                 <w:webHidden/>
               </w:rPr>
-              <w:t>5</w:t>
+              <w:t>7</w:t>
             </w:r>
             <w:r>
               <w:rPr>
@@ -1339,7 +1336,7 @@
                 <w:noProof/>
                 <w:webHidden/>
               </w:rPr>
-              <w:t>5</w:t>
+              <w:t>7</w:t>
             </w:r>
             <w:r>
               <w:rPr>
@@ -1410,7 +1407,7 @@
                 <w:noProof/>
                 <w:webHidden/>
               </w:rPr>
-              <w:t>5</w:t>
+              <w:t>7</w:t>
             </w:r>
             <w:r>
               <w:rPr>
@@ -1481,7 +1478,7 @@
                 <w:noProof/>
                 <w:webHidden/>
               </w:rPr>
-              <w:t>5</w:t>
+              <w:t>7</w:t>
             </w:r>
             <w:r>
               <w:rPr>
@@ -1552,7 +1549,7 @@
                 <w:noProof/>
                 <w:webHidden/>
               </w:rPr>
-              <w:t>5</w:t>
+              <w:t>7</w:t>
             </w:r>
             <w:r>
               <w:rPr>
@@ -1584,6 +1581,8 @@
               </w:rPr>
               <w:t>Entorno económica</w:t>
             </w:r>
+            <w:bookmarkStart w:id="0" w:name="_GoBack"/>
+            <w:bookmarkEnd w:id="0"/>
             <w:r>
               <w:rPr>
                 <w:noProof/>
@@ -1623,7 +1622,7 @@
                 <w:noProof/>
                 <w:webHidden/>
               </w:rPr>
-              <w:t>5</w:t>
+              <w:t>7</w:t>
             </w:r>
             <w:r>
               <w:rPr>
@@ -1694,7 +1693,7 @@
                 <w:noProof/>
                 <w:webHidden/>
               </w:rPr>
-              <w:t>5</w:t>
+              <w:t>9</w:t>
             </w:r>
             <w:r>
               <w:rPr>
@@ -1765,7 +1764,7 @@
                 <w:noProof/>
                 <w:webHidden/>
               </w:rPr>
-              <w:t>5</w:t>
+              <w:t>10</w:t>
             </w:r>
             <w:r>
               <w:rPr>
@@ -1836,7 +1835,7 @@
                 <w:noProof/>
                 <w:webHidden/>
               </w:rPr>
-              <w:t>5</w:t>
+              <w:t>10</w:t>
             </w:r>
             <w:r>
               <w:rPr>
@@ -1905,7 +1904,7 @@
                 <w:noProof/>
                 <w:webHidden/>
               </w:rPr>
-              <w:t>5</w:t>
+              <w:t>10</w:t>
             </w:r>
             <w:r>
               <w:rPr>
@@ -1974,7 +1973,7 @@
                 <w:noProof/>
                 <w:webHidden/>
               </w:rPr>
-              <w:t>5</w:t>
+              <w:t>10</w:t>
             </w:r>
             <w:r>
               <w:rPr>
@@ -2045,7 +2044,7 @@
                 <w:noProof/>
                 <w:webHidden/>
               </w:rPr>
-              <w:t>5</w:t>
+              <w:t>11</w:t>
             </w:r>
             <w:r>
               <w:rPr>
@@ -2114,7 +2113,7 @@
                 <w:noProof/>
                 <w:webHidden/>
               </w:rPr>
-              <w:t>5</w:t>
+              <w:t>11</w:t>
             </w:r>
             <w:r>
               <w:rPr>
@@ -2185,7 +2184,7 @@
                 <w:noProof/>
                 <w:webHidden/>
               </w:rPr>
-              <w:t>5</w:t>
+              <w:t>11</w:t>
             </w:r>
             <w:r>
               <w:rPr>
@@ -2254,7 +2253,7 @@
                 <w:noProof/>
                 <w:webHidden/>
               </w:rPr>
-              <w:t>5</w:t>
+              <w:t>11</w:t>
             </w:r>
             <w:r>
               <w:rPr>
@@ -2323,7 +2322,7 @@
                 <w:noProof/>
                 <w:webHidden/>
               </w:rPr>
-              <w:t>5</w:t>
+              <w:t>11</w:t>
             </w:r>
             <w:r>
               <w:rPr>
@@ -2392,7 +2391,7 @@
                 <w:noProof/>
                 <w:webHidden/>
               </w:rPr>
-              <w:t>5</w:t>
+              <w:t>12</w:t>
             </w:r>
             <w:r>
               <w:rPr>
@@ -2461,7 +2460,7 @@
                 <w:noProof/>
                 <w:webHidden/>
               </w:rPr>
-              <w:t>5</w:t>
+              <w:t>12</w:t>
             </w:r>
             <w:r>
               <w:rPr>
@@ -2532,7 +2531,7 @@
                 <w:noProof/>
                 <w:webHidden/>
               </w:rPr>
-              <w:t>5</w:t>
+              <w:t>12</w:t>
             </w:r>
             <w:r>
               <w:rPr>
@@ -2604,7 +2603,7 @@
                 <w:noProof/>
                 <w:webHidden/>
               </w:rPr>
-              <w:t>5</w:t>
+              <w:t>12</w:t>
             </w:r>
             <w:r>
               <w:rPr>
@@ -2675,7 +2674,7 @@
                 <w:noProof/>
                 <w:webHidden/>
               </w:rPr>
-              <w:t>5</w:t>
+              <w:t>14</w:t>
             </w:r>
             <w:r>
               <w:rPr>
@@ -2744,7 +2743,7 @@
                 <w:noProof/>
                 <w:webHidden/>
               </w:rPr>
-              <w:t>5</w:t>
+              <w:t>14</w:t>
             </w:r>
             <w:r>
               <w:rPr>
@@ -2813,7 +2812,7 @@
                 <w:noProof/>
                 <w:webHidden/>
               </w:rPr>
-              <w:t>5</w:t>
+              <w:t>14</w:t>
             </w:r>
             <w:r>
               <w:rPr>
@@ -2882,7 +2881,7 @@
                 <w:noProof/>
                 <w:webHidden/>
               </w:rPr>
-              <w:t>5</w:t>
+              <w:t>14</w:t>
             </w:r>
             <w:r>
               <w:rPr>
@@ -2953,7 +2952,7 @@
                 <w:noProof/>
                 <w:webHidden/>
               </w:rPr>
-              <w:t>5</w:t>
+              <w:t>14</w:t>
             </w:r>
             <w:r>
               <w:rPr>
@@ -3024,7 +3023,7 @@
                 <w:noProof/>
                 <w:webHidden/>
               </w:rPr>
-              <w:t>5</w:t>
+              <w:t>14</w:t>
             </w:r>
             <w:r>
               <w:rPr>
@@ -3095,7 +3094,7 @@
                 <w:noProof/>
                 <w:webHidden/>
               </w:rPr>
-              <w:t>5</w:t>
+              <w:t>14</w:t>
             </w:r>
             <w:r>
               <w:rPr>
@@ -3166,7 +3165,7 @@
                 <w:noProof/>
                 <w:webHidden/>
               </w:rPr>
-              <w:t>5</w:t>
+              <w:t>14</w:t>
             </w:r>
             <w:r>
               <w:rPr>
@@ -3237,7 +3236,7 @@
                 <w:noProof/>
                 <w:webHidden/>
               </w:rPr>
-              <w:t>5</w:t>
+              <w:t>15</w:t>
             </w:r>
             <w:r>
               <w:rPr>
@@ -3308,7 +3307,7 @@
                 <w:noProof/>
                 <w:webHidden/>
               </w:rPr>
-              <w:t>5</w:t>
+              <w:t>15</w:t>
             </w:r>
             <w:r>
               <w:rPr>
@@ -3380,7 +3379,7 @@
                 <w:noProof/>
                 <w:webHidden/>
               </w:rPr>
-              <w:t>5</w:t>
+              <w:t>15</w:t>
             </w:r>
             <w:r>
               <w:rPr>
@@ -3452,7 +3451,7 @@
                 <w:noProof/>
                 <w:webHidden/>
               </w:rPr>
-              <w:t>5</w:t>
+              <w:t>16</w:t>
             </w:r>
             <w:r>
               <w:rPr>
@@ -3492,7 +3491,6 @@
         <w:dataBinding w:prefixMappings="xmlns:ns0='http://purl.org/dc/elements/1.1/' xmlns:ns1='http://schemas.openxmlformats.org/package/2006/metadata/core-properties' " w:xpath="/ns1:coreProperties[1]/ns0:title[1]" w:storeItemID="{6C3C8BC8-F283-45AE-878A-BAB7291924A1}"/>
         <w:text/>
       </w:sdtPr>
-      <w:sdtEndPr/>
       <w:sdtContent>
         <w:p>
           <w:pPr>
@@ -3511,19 +3509,19 @@
       <w:pPr>
         <w:pStyle w:val="PSI-Ttulo1"/>
       </w:pPr>
-      <w:bookmarkStart w:id="0" w:name="_Toc228449306"/>
-      <w:bookmarkStart w:id="1" w:name="_Toc234401294"/>
-      <w:bookmarkStart w:id="2" w:name="_Toc234647510"/>
-      <w:bookmarkStart w:id="3" w:name="_Toc235010127"/>
-      <w:bookmarkStart w:id="4" w:name="_Toc257619289"/>
+      <w:bookmarkStart w:id="1" w:name="_Toc228449306"/>
+      <w:bookmarkStart w:id="2" w:name="_Toc234401294"/>
+      <w:bookmarkStart w:id="3" w:name="_Toc234647510"/>
+      <w:bookmarkStart w:id="4" w:name="_Toc235010127"/>
+      <w:bookmarkStart w:id="5" w:name="_Toc257619289"/>
       <w:r>
         <w:t>Introducción</w:t>
       </w:r>
-      <w:bookmarkEnd w:id="0"/>
       <w:bookmarkEnd w:id="1"/>
       <w:bookmarkEnd w:id="2"/>
       <w:bookmarkEnd w:id="3"/>
       <w:bookmarkEnd w:id="4"/>
+      <w:bookmarkEnd w:id="5"/>
     </w:p>
     <w:p>
       <w:pPr>
@@ -3541,13 +3539,13 @@
       <w:pPr>
         <w:pStyle w:val="PSI-Ttulo1"/>
       </w:pPr>
-      <w:bookmarkStart w:id="5" w:name="_Toc235010128"/>
-      <w:bookmarkStart w:id="6" w:name="_Toc257619290"/>
+      <w:bookmarkStart w:id="6" w:name="_Toc235010128"/>
+      <w:bookmarkStart w:id="7" w:name="_Toc257619290"/>
       <w:r>
         <w:t>Reconocimiento general del sistema</w:t>
       </w:r>
-      <w:bookmarkEnd w:id="5"/>
       <w:bookmarkEnd w:id="6"/>
+      <w:bookmarkEnd w:id="7"/>
     </w:p>
     <w:p>
       <w:pPr>
@@ -3697,28 +3695,28 @@
       <w:pPr>
         <w:pStyle w:val="PSI-Ttulo1"/>
       </w:pPr>
-      <w:bookmarkStart w:id="7" w:name="_Toc235010129"/>
-      <w:bookmarkStart w:id="8" w:name="_Toc257619291"/>
+      <w:bookmarkStart w:id="8" w:name="_Toc235010129"/>
+      <w:bookmarkStart w:id="9" w:name="_Toc257619291"/>
       <w:r>
         <w:t>J</w:t>
       </w:r>
       <w:r>
         <w:t>ustificación del Proyecto</w:t>
       </w:r>
-      <w:bookmarkEnd w:id="7"/>
       <w:bookmarkEnd w:id="8"/>
+      <w:bookmarkEnd w:id="9"/>
     </w:p>
     <w:p>
       <w:pPr>
         <w:pStyle w:val="PSI-Ttulo2"/>
       </w:pPr>
-      <w:bookmarkStart w:id="9" w:name="_Toc235010130"/>
-      <w:bookmarkStart w:id="10" w:name="_Toc257619292"/>
+      <w:bookmarkStart w:id="10" w:name="_Toc235010130"/>
+      <w:bookmarkStart w:id="11" w:name="_Toc257619292"/>
       <w:r>
         <w:t>Título del Proyecto</w:t>
       </w:r>
-      <w:bookmarkEnd w:id="9"/>
       <w:bookmarkEnd w:id="10"/>
+      <w:bookmarkEnd w:id="11"/>
     </w:p>
     <w:p>
       <w:pPr>
@@ -3777,14 +3775,14 @@
       <w:pPr>
         <w:pStyle w:val="PSI-Ttulo2"/>
       </w:pPr>
-      <w:bookmarkStart w:id="11" w:name="_Toc235010131"/>
-      <w:bookmarkStart w:id="12" w:name="_Toc257619293"/>
+      <w:bookmarkStart w:id="12" w:name="_Toc235010131"/>
+      <w:bookmarkStart w:id="13" w:name="_Toc257619293"/>
       <w:r>
         <w:lastRenderedPageBreak/>
         <w:t>Planteamiento del problema o necesidad</w:t>
       </w:r>
-      <w:bookmarkEnd w:id="11"/>
       <w:bookmarkEnd w:id="12"/>
+      <w:bookmarkEnd w:id="13"/>
     </w:p>
     <w:p>
       <w:pPr>
@@ -3994,65 +3992,38 @@
       <w:pPr>
         <w:pStyle w:val="PSI-Ttulo2"/>
       </w:pPr>
-      <w:bookmarkStart w:id="13" w:name="_Toc235010132"/>
-      <w:bookmarkStart w:id="14" w:name="_Toc257619294"/>
+      <w:bookmarkStart w:id="14" w:name="_Toc235010132"/>
+      <w:bookmarkStart w:id="15" w:name="_Toc257619294"/>
       <w:r>
         <w:t>Antecedentes</w:t>
       </w:r>
-      <w:bookmarkEnd w:id="13"/>
       <w:bookmarkEnd w:id="14"/>
+      <w:bookmarkEnd w:id="15"/>
     </w:p>
     <w:p>
       <w:pPr>
         <w:jc w:val="both"/>
-        <w:rPr>
-          <w:rFonts w:ascii="Calibri" w:eastAsia="Calibri" w:hAnsi="Calibri" w:cs="Times New Roman"/>
-          <w:lang w:val="es-AR"/>
-        </w:rPr>
-      </w:pPr>
-      <w:r>
-        <w:rPr>
-          <w:rFonts w:ascii="Calibri" w:eastAsia="Calibri" w:hAnsi="Calibri" w:cs="Times New Roman"/>
-          <w:lang w:val="es-AR"/>
-        </w:rPr>
-        <w:t>[</w:t>
-      </w:r>
-      <w:r>
-        <w:rPr>
-          <w:lang w:val="es-AR"/>
-        </w:rPr>
-        <w:t xml:space="preserve">Describe en detalle todos los eventos o hechos históricos y vigentes relacionados con el problema o necesidad a resolver.  El mismo se redacta de forma tal que el lector tenga una amplia comprensión del problema. </w:t>
-      </w:r>
-      <w:r>
-        <w:rPr>
-          <w:rFonts w:ascii="Calibri" w:eastAsia="Calibri" w:hAnsi="Calibri" w:cs="Times New Roman"/>
-          <w:lang w:val="es-AR"/>
-        </w:rPr>
-        <w:t>]</w:t>
+      </w:pPr>
+      <w:bookmarkStart w:id="16" w:name="_Toc235010133"/>
+      <w:bookmarkStart w:id="17" w:name="_Toc257619295"/>
+      <w:r>
+        <w:t>El área de Secretaria Académica lleva a cabo la generación de horarios de cursada y mesas de examen mediante el uso de planillas de cálcul</w:t>
+      </w:r>
+      <w:bookmarkEnd w:id="16"/>
+      <w:bookmarkEnd w:id="17"/>
+      <w:r>
+        <w:t>o. Las mismas serán  pulidas de tal manera que obtendremos los  atributos  necesarios para las operaciones a realizar. Un ejemplo puede ser las diferentes formas de escritura que se tiene, por ejemplo el nombre  de un profesor, o bien  la forma  en como es escrita una materia en particular.</w:t>
       </w:r>
     </w:p>
     <w:p>
       <w:pPr>
         <w:jc w:val="both"/>
       </w:pPr>
-      <w:bookmarkStart w:id="15" w:name="_Toc235010133"/>
-      <w:bookmarkStart w:id="16" w:name="_Toc257619295"/>
-      <w:bookmarkStart w:id="17" w:name="_GoBack"/>
-      <w:r>
-        <w:t>El área de Secretaria Académica lleva a cabo la generación de horarios de cursada y mesas de examen mediante el uso de planillas de cálcul</w:t>
-      </w:r>
-      <w:bookmarkEnd w:id="15"/>
-      <w:bookmarkEnd w:id="16"/>
-      <w:r>
-        <w:t>o. Las mismas serán  pulidas de tal manera que obtendremos los  atributos  necesarios para las operaciones a realizar. Un ejemplo puede ser las diferentes formas de escritura que se tiene, por ejemplo el nombre  de un profesor, o bien  la forma  en como es escrita una materia en particular.</w:t>
-      </w:r>
-    </w:p>
-    <w:p>
-      <w:pPr>
-        <w:jc w:val="both"/>
-      </w:pPr>
       <w:r>
         <w:t>Estas son algunas de las situaciones que serán resueltas en el proyecto.</w:t>
+      </w:r>
+      <w:r>
+        <w:t xml:space="preserve"> Cabe destacar que Secretaria Académica no tiene disponible actualmente un software a medida. La UARG tampoco cuenta con una aplicación móvil para la consulta de horarios de cursada y mesas de examen.</w:t>
       </w:r>
     </w:p>
     <w:p>
@@ -4061,7 +4032,6 @@
       </w:pPr>
       <w:bookmarkStart w:id="18" w:name="_Toc235010134"/>
       <w:bookmarkStart w:id="19" w:name="_Toc257619296"/>
-      <w:bookmarkEnd w:id="17"/>
       <w:r>
         <w:t>Descripción del proyecto</w:t>
       </w:r>
@@ -4071,21 +4041,68 @@
     <w:p>
       <w:pPr>
         <w:jc w:val="both"/>
-      </w:pPr>
-      <w:r>
-        <w:rPr>
-          <w:rFonts w:ascii="Calibri" w:eastAsia="Calibri" w:hAnsi="Calibri" w:cs="Times New Roman"/>
-        </w:rPr>
-        <w:t>[</w:t>
-      </w:r>
-      <w:r>
-        <w:t xml:space="preserve">Debe ser breve, clara y sencilla, que permita entender la magnitud del proyecto.  Debe incluir costo, componentes, beneficiarios y otros aspectos relevantes. </w:t>
-      </w:r>
-      <w:r>
-        <w:rPr>
-          <w:rFonts w:ascii="Calibri" w:eastAsia="Calibri" w:hAnsi="Calibri" w:cs="Times New Roman"/>
-        </w:rPr>
-        <w:t>]</w:t>
+        <w:rPr>
+          <w:rFonts w:ascii="Calibri" w:eastAsia="Calibri" w:hAnsi="Calibri" w:cs="Times New Roman"/>
+        </w:rPr>
+      </w:pPr>
+      <w:r>
+        <w:rPr>
+          <w:rFonts w:ascii="Calibri" w:eastAsia="Calibri" w:hAnsi="Calibri" w:cs="Times New Roman"/>
+        </w:rPr>
+        <w:t>El proyecto constara en el desarrollo de un sitio web con acceso para el personal de Secretaria Académica y una aplicación móvil con acceso para alumnos y docentes.</w:t>
+      </w:r>
+      <w:r>
+        <w:rPr>
+          <w:rFonts w:ascii="Calibri" w:eastAsia="Calibri" w:hAnsi="Calibri" w:cs="Times New Roman"/>
+        </w:rPr>
+        <w:t xml:space="preserve"> </w:t>
+      </w:r>
+    </w:p>
+    <w:p>
+      <w:pPr>
+        <w:jc w:val="both"/>
+        <w:rPr>
+          <w:rFonts w:ascii="Calibri" w:eastAsia="Calibri" w:hAnsi="Calibri" w:cs="Times New Roman"/>
+        </w:rPr>
+      </w:pPr>
+      <w:r>
+        <w:rPr>
+          <w:rFonts w:ascii="Calibri" w:eastAsia="Calibri" w:hAnsi="Calibri" w:cs="Times New Roman"/>
+        </w:rPr>
+        <w:t>Teniendo en cuenta lo expuesto, el proyecto resolverá la carga, creación y búsquedas de horarios de cursada y mesas de examen. Para ello se hace una diferenciación de los</w:t>
+      </w:r>
+      <w:r>
+        <w:rPr>
+          <w:rFonts w:ascii="Calibri" w:eastAsia="Calibri" w:hAnsi="Calibri" w:cs="Times New Roman"/>
+        </w:rPr>
+        <w:t xml:space="preserve"> tipos de usuarios involucrados.</w:t>
+      </w:r>
+    </w:p>
+    <w:p>
+      <w:pPr>
+        <w:jc w:val="both"/>
+        <w:rPr>
+          <w:rFonts w:ascii="Calibri" w:eastAsia="Calibri" w:hAnsi="Calibri" w:cs="Times New Roman"/>
+        </w:rPr>
+      </w:pPr>
+      <w:r>
+        <w:rPr>
+          <w:rFonts w:ascii="Calibri" w:eastAsia="Calibri" w:hAnsi="Calibri" w:cs="Times New Roman"/>
+        </w:rPr>
+        <w:t>Con el desarrollo del proyecto se permitirá generar informes, reportes, consultas y validaciones internas de los datos permitiendo a todos los usuarios obtener información fidedigna acerca de los horarios de cursada y mesas de examen.</w:t>
+      </w:r>
+    </w:p>
+    <w:p>
+      <w:pPr>
+        <w:ind w:left="0" w:firstLine="0"/>
+        <w:jc w:val="both"/>
+      </w:pPr>
+      <w:r>
+        <w:rPr>
+          <w:rFonts w:ascii="Calibri" w:eastAsia="Calibri" w:hAnsi="Calibri" w:cs="Times New Roman"/>
+        </w:rPr>
+        <w:lastRenderedPageBreak/>
+        <w:t>La comunidad universitaria de la UARG será la principal beneficiaria. Dentro de esto, más específicamente se verán beneficiados: alumnos, docentes y personal de Secretaria Académica.</w:t>
       </w:r>
     </w:p>
     <w:p>
@@ -4428,7 +4445,14 @@
         <w:rPr>
           <w:rFonts w:ascii="Calibri" w:eastAsia="Calibri" w:hAnsi="Calibri" w:cs="Times New Roman"/>
         </w:rPr>
-        <w:t>tiene por principal objetivo responder a las demandas regionales de educación superior, no sólo de formación profesional sino fundamentalmente de producción de conocimientos científicos y tecnológicos.</w:t>
+        <w:t xml:space="preserve">tiene por principal objetivo responder a las demandas regionales de educación superior, no sólo de </w:t>
+      </w:r>
+      <w:r>
+        <w:rPr>
+          <w:rFonts w:ascii="Calibri" w:eastAsia="Calibri" w:hAnsi="Calibri" w:cs="Times New Roman"/>
+        </w:rPr>
+        <w:lastRenderedPageBreak/>
+        <w:t>formación profesional sino fundamentalmente de producción de conocimientos científicos y tecnológicos.</w:t>
       </w:r>
     </w:p>
     <w:p>
@@ -4454,14 +4478,7 @@
         <w:rPr>
           <w:rFonts w:ascii="Calibri" w:eastAsia="Calibri" w:hAnsi="Calibri" w:cs="Times New Roman"/>
         </w:rPr>
-        <w:t xml:space="preserve">as Unidades Académicas organizan a nivel subregional los servicios de docencia, investigación y extensión/vinculación, administran su personal y su presupuesto establecido por programas. No se establecen relaciones de dependencia entre departamentos, divisiones o áreas entre las Unidades sino de complementación y cooperación para programas y tareas en el nivel del sistema, coordinados por el Rectorado con sede en Río Gallegos y establecidos por éste y por el Consejo Superior. Así la estructura de cada Unidad Académica está compuesta por dos </w:t>
-      </w:r>
-      <w:r>
-        <w:rPr>
-          <w:rFonts w:ascii="Calibri" w:eastAsia="Calibri" w:hAnsi="Calibri" w:cs="Times New Roman"/>
-        </w:rPr>
-        <w:lastRenderedPageBreak/>
-        <w:t>Departamentos, uno de Ciencias Sociales y otro de Ciencias Exactas y Naturales, sus responsables son los directores de departamento.</w:t>
+        <w:t>as Unidades Académicas organizan a nivel subregional los servicios de docencia, investigación y extensión/vinculación, administran su personal y su presupuesto establecido por programas. No se establecen relaciones de dependencia entre departamentos, divisiones o áreas entre las Unidades sino de complementación y cooperación para programas y tareas en el nivel del sistema, coordinados por el Rectorado con sede en Río Gallegos y establecidos por éste y por el Consejo Superior. Así la estructura de cada Unidad Académica está compuesta por dos Departamentos, uno de Ciencias Sociales y otro de Ciencias Exactas y Naturales, sus responsables son los directores de departamento.</w:t>
       </w:r>
     </w:p>
     <w:p>
@@ -4615,18 +4632,6 @@
         <w:pStyle w:val="Textoindependiente"/>
         <w:ind w:left="0"/>
         <w:rPr>
-          <w:rFonts w:asciiTheme="minorHAnsi" w:eastAsiaTheme="minorHAnsi" w:hAnsiTheme="minorHAnsi" w:cstheme="minorBidi"/>
-          <w:sz w:val="22"/>
-          <w:szCs w:val="22"/>
-          <w:lang w:val="es-ES" w:eastAsia="en-US"/>
-        </w:rPr>
-      </w:pPr>
-    </w:p>
-    <w:p>
-      <w:pPr>
-        <w:pStyle w:val="Textoindependiente"/>
-        <w:ind w:left="0"/>
-        <w:rPr>
           <w:rFonts w:cs="Arial"/>
           <w:spacing w:val="-3"/>
           <w:sz w:val="24"/>
@@ -4657,27 +4662,51 @@
         <w:rPr>
           <w:rFonts w:ascii="Calibri" w:eastAsia="Calibri" w:hAnsi="Calibri" w:cs="Times New Roman"/>
         </w:rPr>
-        <w:t>[</w:t>
-      </w:r>
-      <w:r>
-        <w:t>Describe cuales son las leyes y requerimientos para forma la empresa.  Menciona las leyes que benefician o limitan al proyecto</w:t>
-      </w:r>
-      <w:r>
-        <w:t>.</w:t>
-      </w:r>
-      <w:r>
-        <w:t xml:space="preserve"> (</w:t>
-      </w:r>
-      <w:smartTag w:uri="urn:schemas-microsoft-com:office:smarttags" w:element="metricconverter">
-        <w:smartTagPr>
-          <w:attr w:name="ProductID" w:val="1 a"/>
-        </w:smartTagPr>
-        <w:r>
-          <w:t>1 a</w:t>
-        </w:r>
-      </w:smartTag>
-      <w:r>
-        <w:t xml:space="preserve"> 3 páginas).</w:t>
+        <w:t>Dado que el proyecto</w:t>
+      </w:r>
+      <w:r>
+        <w:rPr>
+          <w:rFonts w:ascii="Calibri" w:eastAsia="Calibri" w:hAnsi="Calibri" w:cs="Times New Roman"/>
+        </w:rPr>
+        <w:t xml:space="preserve"> contara con una Base de Datos se debe contemplar </w:t>
+      </w:r>
+      <w:r>
+        <w:rPr>
+          <w:rFonts w:ascii="Calibri" w:eastAsia="Calibri" w:hAnsi="Calibri" w:cs="Times New Roman"/>
+        </w:rPr>
+        <w:t xml:space="preserve">y respetar lo estipulado en </w:t>
+      </w:r>
+      <w:r>
+        <w:rPr>
+          <w:rFonts w:ascii="Calibri" w:eastAsia="Calibri" w:hAnsi="Calibri" w:cs="Times New Roman"/>
+        </w:rPr>
+        <w:t xml:space="preserve">la ley 25.326 sobre la Protección de Datos Personales. </w:t>
+      </w:r>
+    </w:p>
+    <w:p>
+      <w:pPr>
+        <w:jc w:val="both"/>
+        <w:rPr>
+          <w:rFonts w:ascii="Calibri" w:eastAsia="Calibri" w:hAnsi="Calibri" w:cs="Times New Roman"/>
+        </w:rPr>
+      </w:pPr>
+      <w:r>
+        <w:rPr>
+          <w:rFonts w:ascii="Calibri" w:eastAsia="Calibri" w:hAnsi="Calibri" w:cs="Times New Roman"/>
+        </w:rPr>
+        <w:t>Sancionada el 04 de Octubre del 2000</w:t>
+      </w:r>
+      <w:r>
+        <w:rPr>
+          <w:rFonts w:ascii="Calibri" w:eastAsia="Calibri" w:hAnsi="Calibri" w:cs="Times New Roman"/>
+        </w:rPr>
+        <w:t>,</w:t>
+      </w:r>
+      <w:r>
+        <w:rPr>
+          <w:rFonts w:ascii="Calibri" w:eastAsia="Calibri" w:hAnsi="Calibri" w:cs="Times New Roman"/>
+        </w:rPr>
+        <w:t xml:space="preserve"> esta ley trata</w:t>
       </w:r>
       <w:r>
         <w:rPr>
@@ -4689,13 +4718,206 @@
         <w:rPr>
           <w:rFonts w:ascii="Calibri" w:eastAsia="Calibri" w:hAnsi="Calibri" w:cs="Times New Roman"/>
         </w:rPr>
-        <w:t>]</w:t>
-      </w:r>
-    </w:p>
-    <w:p>
-      <w:pPr>
-        <w:pStyle w:val="PSI-Comentario"/>
-      </w:pPr>
+        <w:t xml:space="preserve">aspectos como la calidad de datos, consentimiento, información, categorías, datos sensibles, seguridad en los datos, deber de confidencialidad y cesión entre otras cosas. </w:t>
+      </w:r>
+      <w:r>
+        <w:rPr>
+          <w:rFonts w:ascii="Calibri" w:eastAsia="Calibri" w:hAnsi="Calibri" w:cs="Times New Roman"/>
+        </w:rPr>
+        <w:t>A continuación se presenta un extracto del “Capítulo I - Disposiciones Generales”:</w:t>
+      </w:r>
+    </w:p>
+    <w:p>
+      <w:pPr>
+        <w:jc w:val="both"/>
+        <w:rPr>
+          <w:i/>
+        </w:rPr>
+      </w:pPr>
+      <w:r>
+        <w:t>“</w:t>
+      </w:r>
+      <w:r>
+        <w:rPr>
+          <w:b/>
+          <w:i/>
+        </w:rPr>
+        <w:t>ARTICULO 1° — (Objeto)</w:t>
+      </w:r>
+      <w:r>
+        <w:rPr>
+          <w:i/>
+        </w:rPr>
+        <w:t>. La presente ley tiene por objeto la protección integral de los datos personales asentados en archivos, registros, bancos de datos, u otros medios técnicos de tratamiento de datos, sean éstos públicos, o privados destinados a dar informes, para garantizar el derecho al honor y a la intimidad de las personas, así como también el acceso a la información que sobre las mismas se registre, de conformidad a lo establecido en el artículo 43, párrafo tercero de la Constitución Nacional. Las disposiciones de la presente ley también serán aplicables, en cuanto resulte pertinente, a los datos relativos a personas de existencia ideal. En ningún caso se podrán afectar la base de datos ni las fuentes de información periodísticas.”</w:t>
+      </w:r>
+    </w:p>
+    <w:p>
+      <w:pPr>
+        <w:jc w:val="both"/>
+        <w:rPr>
+          <w:i/>
+        </w:rPr>
+      </w:pPr>
+      <w:r>
+        <w:rPr>
+          <w:b/>
+          <w:i/>
+        </w:rPr>
+        <w:t>“ARTICULO 3° — (Archivos de datos – Licitud)</w:t>
+      </w:r>
+      <w:r>
+        <w:rPr>
+          <w:i/>
+        </w:rPr>
+        <w:t>. La formación de archivos de datos será lícita cuando se encuentren debidamente inscriptos, observando en su operación los principios que establecen la presente ley y las reglamentaciones que se dicten en su consecuencia. Los archivos de datos no pueden tener finalidades contrarias a las leyes o a la moral pública.”</w:t>
+      </w:r>
+    </w:p>
+    <w:p>
+      <w:pPr>
+        <w:jc w:val="both"/>
+        <w:rPr>
+          <w:i/>
+        </w:rPr>
+      </w:pPr>
+      <w:r>
+        <w:rPr>
+          <w:i/>
+        </w:rPr>
+        <w:t>“</w:t>
+      </w:r>
+      <w:r>
+        <w:rPr>
+          <w:b/>
+          <w:i/>
+        </w:rPr>
+        <w:t>ARTICULO 5° — (Consentimiento).</w:t>
+      </w:r>
+      <w:r>
+        <w:rPr>
+          <w:i/>
+        </w:rPr>
+        <w:t xml:space="preserve"> 1. El tratamiento de datos personales es ilícito cuando el titular no hubiere prestado su consentimiento libre, expreso e informado, el que deberá constar por escrito, o por otro medio que permita se le equipare, de acuerdo a las circunstancias. El referido consentimiento prestado con otras declaraciones, deberá figurar en forma expresa y destacada, previa notificación al requerido de datos, de la información descrita en el artículo 6° de la presente ley. 2. </w:t>
+      </w:r>
+    </w:p>
+    <w:p>
+      <w:pPr>
+        <w:ind w:firstLine="0"/>
+        <w:jc w:val="both"/>
+        <w:rPr>
+          <w:i/>
+        </w:rPr>
+      </w:pPr>
+      <w:r>
+        <w:rPr>
+          <w:i/>
+        </w:rPr>
+        <w:t>No será nece</w:t>
+      </w:r>
+      <w:r>
+        <w:rPr>
+          <w:i/>
+        </w:rPr>
+        <w:t>sario el consentimiento cuando:</w:t>
+      </w:r>
+    </w:p>
+    <w:p>
+      <w:pPr>
+        <w:ind w:firstLine="0"/>
+        <w:jc w:val="both"/>
+        <w:rPr>
+          <w:i/>
+        </w:rPr>
+      </w:pPr>
+      <w:r>
+        <w:rPr>
+          <w:i/>
+        </w:rPr>
+        <w:t xml:space="preserve">a) Los datos se obtengan de fuentes de acceso público irrestricto; </w:t>
+      </w:r>
+    </w:p>
+    <w:p>
+      <w:pPr>
+        <w:ind w:firstLine="0"/>
+        <w:jc w:val="both"/>
+        <w:rPr>
+          <w:i/>
+        </w:rPr>
+      </w:pPr>
+      <w:r>
+        <w:rPr>
+          <w:i/>
+        </w:rPr>
+        <w:t>b) Se recaben para el ejercicio de funciones propias de los poderes del Estado o en virtud de una obligación legal;</w:t>
+      </w:r>
+    </w:p>
+    <w:p>
+      <w:pPr>
+        <w:ind w:firstLine="0"/>
+        <w:jc w:val="both"/>
+        <w:rPr>
+          <w:i/>
+        </w:rPr>
+      </w:pPr>
+      <w:r>
+        <w:rPr>
+          <w:i/>
+        </w:rPr>
+        <w:t>c) Se trate de listados cuyos datos se limiten a nombre, documento nacional de identidad, identificación tributaria o previsional, ocupación, fecha de nacimiento y domicilio;</w:t>
+      </w:r>
+    </w:p>
+    <w:p>
+      <w:pPr>
+        <w:ind w:firstLine="0"/>
+        <w:jc w:val="both"/>
+        <w:rPr>
+          <w:i/>
+        </w:rPr>
+      </w:pPr>
+      <w:r>
+        <w:rPr>
+          <w:i/>
+        </w:rPr>
+        <w:t xml:space="preserve">d) Deriven de una relación contractual, científica o profesional del titular de los datos, y resulten necesarios para su desarrollo o cumplimiento; </w:t>
+      </w:r>
+    </w:p>
+    <w:p>
+      <w:pPr>
+        <w:ind w:firstLine="0"/>
+        <w:jc w:val="both"/>
+        <w:rPr>
+          <w:i/>
+        </w:rPr>
+      </w:pPr>
+      <w:r>
+        <w:rPr>
+          <w:i/>
+        </w:rPr>
+        <w:lastRenderedPageBreak/>
+        <w:t>e) Se trate de las operaciones que realicen las entidades financieras y de las informaciones que reciban de sus clientes conforme las disposiciones del artículo 39 de la Ley 21.526.</w:t>
+      </w:r>
+      <w:r>
+        <w:rPr>
+          <w:i/>
+        </w:rPr>
+        <w:t>”</w:t>
+      </w:r>
+    </w:p>
+    <w:p>
+      <w:pPr>
+        <w:jc w:val="both"/>
+        <w:rPr>
+          <w:rFonts w:ascii="Calibri" w:eastAsia="Calibri" w:hAnsi="Calibri" w:cs="Times New Roman"/>
+        </w:rPr>
+      </w:pPr>
+      <w:r>
+        <w:t xml:space="preserve">Se debe destacar que nuestro proyecto cuenta con información generada por la UNPA-UARG </w:t>
+      </w:r>
+      <w:r>
+        <w:t>que contiene datos sobre: Departamentos, Carreras, Asignaturas, Aulas, Docentes, Mesas de Examen y Cursadas.</w:t>
+      </w:r>
+      <w:r>
+        <w:t xml:space="preserve"> En el caso particular de los Docentes, se cuenta solamente con Apellido y Nombre.</w:t>
+      </w:r>
     </w:p>
     <w:p>
       <w:pPr>
@@ -4704,7 +4926,6 @@
       <w:bookmarkStart w:id="36" w:name="_Toc235010143"/>
       <w:bookmarkStart w:id="37" w:name="_Toc257619305"/>
       <w:r>
-        <w:lastRenderedPageBreak/>
         <w:t>Estudio de Mercado</w:t>
       </w:r>
       <w:bookmarkEnd w:id="36"/>
@@ -4811,6 +5032,15 @@
       <w:r>
         <w:t>Secretaria Académica.</w:t>
       </w:r>
+      <w:r>
+        <w:t xml:space="preserve"> El personal que trabaja en Secretaria </w:t>
+      </w:r>
+      <w:r>
+        <w:t>Académica</w:t>
+      </w:r>
+      <w:r>
+        <w:t>.</w:t>
+      </w:r>
     </w:p>
     <w:p>
       <w:pPr>
@@ -4824,6 +5054,9 @@
       <w:r>
         <w:t>Alumnos.</w:t>
       </w:r>
+      <w:r>
+        <w:t xml:space="preserve"> Alumnos de la UARG y posibles ingresantes.</w:t>
+      </w:r>
     </w:p>
     <w:p>
       <w:pPr>
@@ -4837,10 +5070,106 @@
       <w:r>
         <w:t>Docentes.</w:t>
       </w:r>
+      <w:r>
+        <w:t xml:space="preserve"> Planta de docentes de la UARG.</w:t>
+      </w:r>
+    </w:p>
+    <w:p>
+      <w:pPr>
+        <w:jc w:val="both"/>
+      </w:pPr>
+      <w:r>
+        <w:t>Esta población podría, en un futuro, abarcar otras áreas de la UARG que puedan utilizar partes de los reportes generados por el sistema.</w:t>
+      </w:r>
+    </w:p>
+    <w:p>
+      <w:pPr>
+        <w:pStyle w:val="PSI-Ttulo3"/>
+      </w:pPr>
+      <w:bookmarkStart w:id="42" w:name="_Toc235010146"/>
+      <w:bookmarkStart w:id="43" w:name="_Toc257619308"/>
+      <w:r>
+        <w:t>Análisis de la demanda</w:t>
+      </w:r>
+      <w:bookmarkEnd w:id="42"/>
+      <w:bookmarkEnd w:id="43"/>
+    </w:p>
+    <w:p>
+      <w:pPr>
+        <w:jc w:val="both"/>
+        <w:rPr>
+          <w:rFonts w:ascii="Calibri" w:eastAsia="Calibri" w:hAnsi="Calibri" w:cs="Times New Roman"/>
+        </w:rPr>
+      </w:pPr>
+      <w:r>
+        <w:rPr>
+          <w:rFonts w:ascii="Calibri" w:eastAsia="Calibri" w:hAnsi="Calibri" w:cs="Times New Roman"/>
+        </w:rPr>
+        <w:t>Durante el proceso de crecimiento de la UNPA se ha incrementado la cantidad de carreras que se encuentra</w:t>
+      </w:r>
+      <w:r>
+        <w:rPr>
+          <w:rFonts w:ascii="Calibri" w:eastAsia="Calibri" w:hAnsi="Calibri" w:cs="Times New Roman"/>
+        </w:rPr>
+        <w:t>n</w:t>
+      </w:r>
+      <w:r>
+        <w:rPr>
+          <w:rFonts w:ascii="Calibri" w:eastAsia="Calibri" w:hAnsi="Calibri" w:cs="Times New Roman"/>
+        </w:rPr>
+        <w:t xml:space="preserve"> a disposición junto con la población de alumnos y docentes. </w:t>
+      </w:r>
+      <w:r>
+        <w:rPr>
+          <w:rFonts w:ascii="Calibri" w:eastAsia="Calibri" w:hAnsi="Calibri" w:cs="Times New Roman"/>
+        </w:rPr>
+        <w:t>Se debe considerar que este desarrollo no se detiene con el correr del tiempo, pero si es posible que determinadas carreras cierren aunque el número es mínimo.</w:t>
+      </w:r>
+    </w:p>
+    <w:p>
+      <w:pPr>
+        <w:jc w:val="both"/>
+        <w:rPr>
+          <w:rFonts w:ascii="Calibri" w:eastAsia="Calibri" w:hAnsi="Calibri" w:cs="Times New Roman"/>
+        </w:rPr>
+      </w:pPr>
+      <w:r>
+        <w:rPr>
+          <w:rFonts w:ascii="Calibri" w:eastAsia="Calibri" w:hAnsi="Calibri" w:cs="Times New Roman"/>
+        </w:rPr>
+        <w:t>Teniendo en cuenta el escenario mencionado, es difícil obtener y brindar un estado de situación en tiempo real sobre la población de alumnos y docentes. Además debe considerarse los distintos periodos de un año lectivo. Esto se debe a que cada inicio de año se registra la mayor cantidad de población estudiantil por el ingreso de nuevos alumnos, el cual va disminuyendo con el correr del cuatrimestre. Diferente es la situación docente que se mantiene constante.</w:t>
+      </w:r>
+    </w:p>
+    <w:p>
+      <w:pPr>
+        <w:jc w:val="both"/>
+        <w:rPr>
+          <w:rFonts w:ascii="Calibri" w:eastAsia="Calibri" w:hAnsi="Calibri" w:cs="Times New Roman"/>
+        </w:rPr>
+      </w:pPr>
+      <w:r>
+        <w:rPr>
+          <w:rFonts w:ascii="Calibri" w:eastAsia="Calibri" w:hAnsi="Calibri" w:cs="Times New Roman"/>
+        </w:rPr>
+        <w:t>Por las razones indicadas podemos establecer que el proyecto abarcara al 100% del personal de Secretaria Académica y Docentes, junto con un alto porcentaje de los Alumnos.</w:t>
+      </w:r>
+    </w:p>
+    <w:p>
+      <w:pPr>
+        <w:jc w:val="both"/>
+      </w:pPr>
+      <w:r>
+        <w:rPr>
+          <w:rFonts w:ascii="Calibri" w:eastAsia="Calibri" w:hAnsi="Calibri" w:cs="Times New Roman"/>
+        </w:rPr>
+        <w:lastRenderedPageBreak/>
+        <w:t xml:space="preserve">Estableciendo una proyección, se puede pensar que el éxito de nuestro producto de software podría llegar a implicar su implementación en otras Unidades Académicas. </w:t>
+      </w:r>
     </w:p>
     <w:p>
       <w:pPr>
         <w:pStyle w:val="Textoindependiente"/>
+        <w:ind w:left="0"/>
         <w:rPr>
           <w:rFonts w:cs="Arial"/>
           <w:b/>
@@ -4851,91 +5180,22 @@
     </w:p>
     <w:p>
       <w:pPr>
-        <w:pStyle w:val="PSI-Ttulo3"/>
-      </w:pPr>
-      <w:bookmarkStart w:id="42" w:name="_Toc235010146"/>
-      <w:bookmarkStart w:id="43" w:name="_Toc257619308"/>
-      <w:r>
-        <w:t>Análisis de la demanda</w:t>
-      </w:r>
-      <w:bookmarkEnd w:id="42"/>
-      <w:bookmarkEnd w:id="43"/>
-    </w:p>
-    <w:p>
-      <w:pPr>
-        <w:jc w:val="both"/>
-        <w:rPr>
-          <w:rFonts w:ascii="Calibri" w:eastAsia="Calibri" w:hAnsi="Calibri" w:cs="Times New Roman"/>
-        </w:rPr>
-      </w:pPr>
-      <w:r>
-        <w:rPr>
-          <w:rFonts w:ascii="Calibri" w:eastAsia="Calibri" w:hAnsi="Calibri" w:cs="Times New Roman"/>
-        </w:rPr>
-        <w:t>Durante el proceso de crecimiento de la UNPA se ha incrementado la cantidad de carreras que se encuentra</w:t>
-      </w:r>
-      <w:r>
-        <w:rPr>
-          <w:rFonts w:ascii="Calibri" w:eastAsia="Calibri" w:hAnsi="Calibri" w:cs="Times New Roman"/>
-        </w:rPr>
-        <w:t>n</w:t>
-      </w:r>
-      <w:r>
-        <w:rPr>
-          <w:rFonts w:ascii="Calibri" w:eastAsia="Calibri" w:hAnsi="Calibri" w:cs="Times New Roman"/>
-        </w:rPr>
-        <w:t xml:space="preserve"> a disposición junto con la población de alumnos y docentes. </w:t>
-      </w:r>
-      <w:r>
-        <w:rPr>
-          <w:rFonts w:ascii="Calibri" w:eastAsia="Calibri" w:hAnsi="Calibri" w:cs="Times New Roman"/>
-        </w:rPr>
-        <w:t>Se debe considerar que este desarrollo no se detiene con el correr del tiempo, pero si es posible que determinadas carreras cierren aunque el número es mínimo.</w:t>
-      </w:r>
-    </w:p>
-    <w:p>
-      <w:pPr>
-        <w:jc w:val="both"/>
-        <w:rPr>
-          <w:rFonts w:ascii="Calibri" w:eastAsia="Calibri" w:hAnsi="Calibri" w:cs="Times New Roman"/>
-        </w:rPr>
-      </w:pPr>
-      <w:r>
-        <w:rPr>
-          <w:rFonts w:ascii="Calibri" w:eastAsia="Calibri" w:hAnsi="Calibri" w:cs="Times New Roman"/>
-        </w:rPr>
-        <w:t>Teniendo en cuenta el escenario mencionado, es difícil obtener y brindar un estado de situación en tiempo real sobre la población de alumnos y docentes. Además debe considerarse los distintos periodos de un año lectivo. Esto se debe a que cada inicio de año se registra la mayor cantidad de población estudiantil por el ingreso de nuevos alumnos, el cual va disminuyendo con el correr del cuatrimestre. Diferente es la situación docente que se mantiene constante.</w:t>
-      </w:r>
-    </w:p>
-    <w:p>
-      <w:pPr>
-        <w:jc w:val="both"/>
-        <w:rPr>
-          <w:rFonts w:ascii="Calibri" w:eastAsia="Calibri" w:hAnsi="Calibri" w:cs="Times New Roman"/>
-        </w:rPr>
-      </w:pPr>
-      <w:r>
-        <w:rPr>
-          <w:rFonts w:ascii="Calibri" w:eastAsia="Calibri" w:hAnsi="Calibri" w:cs="Times New Roman"/>
-        </w:rPr>
-        <w:t>Por las razones indicadas podemos establecer que el proyecto abarcara al 100% del personal de Secretaria Académica y Docentes, junto con un alto porcentaje de los Alumnos.</w:t>
-      </w:r>
-    </w:p>
-    <w:p>
-      <w:pPr>
-        <w:jc w:val="both"/>
-      </w:pPr>
-      <w:r>
-        <w:rPr>
-          <w:rFonts w:ascii="Calibri" w:eastAsia="Calibri" w:hAnsi="Calibri" w:cs="Times New Roman"/>
-        </w:rPr>
-        <w:t xml:space="preserve">Estableciendo una proyección, se puede pensar que el éxito de nuestro producto de software podría llegar a implicar su implementación en otras Unidades Académicas. </w:t>
-      </w:r>
+        <w:pStyle w:val="PSI-Ttulo2"/>
+      </w:pPr>
+      <w:bookmarkStart w:id="44" w:name="_Toc235010147"/>
+      <w:bookmarkStart w:id="45" w:name="_Toc257619309"/>
+      <w:r>
+        <w:t>O</w:t>
+      </w:r>
+      <w:r>
+        <w:t>ferta</w:t>
+      </w:r>
+      <w:bookmarkEnd w:id="44"/>
+      <w:bookmarkEnd w:id="45"/>
     </w:p>
     <w:p>
       <w:pPr>
         <w:pStyle w:val="Textoindependiente"/>
-        <w:ind w:left="0"/>
         <w:rPr>
           <w:rFonts w:cs="Arial"/>
           <w:b/>
@@ -4946,18 +5206,45 @@
     </w:p>
     <w:p>
       <w:pPr>
-        <w:pStyle w:val="PSI-Ttulo2"/>
-      </w:pPr>
-      <w:bookmarkStart w:id="44" w:name="_Toc235010147"/>
-      <w:bookmarkStart w:id="45" w:name="_Toc257619309"/>
-      <w:r>
-        <w:t>O</w:t>
-      </w:r>
-      <w:r>
-        <w:t>ferta</w:t>
-      </w:r>
-      <w:bookmarkEnd w:id="44"/>
-      <w:bookmarkEnd w:id="45"/>
+        <w:pStyle w:val="PSI-Ttulo3"/>
+      </w:pPr>
+      <w:bookmarkStart w:id="46" w:name="_Toc235010148"/>
+      <w:bookmarkStart w:id="47" w:name="_Toc257619310"/>
+      <w:r>
+        <w:t>Análisis de la oferta</w:t>
+      </w:r>
+      <w:bookmarkEnd w:id="46"/>
+      <w:bookmarkEnd w:id="47"/>
+    </w:p>
+    <w:p>
+      <w:pPr>
+        <w:jc w:val="both"/>
+      </w:pPr>
+      <w:r>
+        <w:t>Actual e históricamente, n</w:t>
+      </w:r>
+      <w:r>
+        <w:t xml:space="preserve">o se cuenta con un registro de software utilizado para la resolución de la problemática que nos convoca. En el caso de Secretaria Académica utilizan el Portal UARG para la publicación de los horarios pero no es un sistema realizado para tal objetivo. En el caso de alumnos y docentes, no se cuenta con ningún software para la consulta de horarios. </w:t>
+      </w:r>
+      <w:r>
+        <w:t>Para ambos casos, este proyecto es el primero que presentaría solución a la problemática actual.</w:t>
+      </w:r>
+    </w:p>
+    <w:p>
+      <w:pPr>
+        <w:jc w:val="both"/>
+      </w:pPr>
+      <w:r>
+        <w:t>No se identifica dentro del ámbito local una competencia. Si bien existen aplicaciones que dan solución a problemas de estas características, son pertenecientes a otras universidades que no se encuentran en la región. Se puede acceder a aplicaciones de otras universidades pero ninguna cuenta con acceso para el público en general.</w:t>
+      </w:r>
+    </w:p>
+    <w:p>
+      <w:pPr>
+        <w:jc w:val="both"/>
+      </w:pPr>
+      <w:r>
+        <w:t>Dado que el proyecto está orientado a la Comunidad Universitaria de la UNPA-UARG, la aplicación del mismo se establece dentro del ámbito local (Río Gallegos). Se puede proyectar el crecimiento del uso del software para otras Unidades Académicas de la UNPA.</w:t>
+      </w:r>
     </w:p>
     <w:p>
       <w:pPr>
@@ -4972,56 +5259,18 @@
     </w:p>
     <w:p>
       <w:pPr>
-        <w:pStyle w:val="PSI-Ttulo3"/>
-      </w:pPr>
-      <w:bookmarkStart w:id="46" w:name="_Toc235010148"/>
-      <w:bookmarkStart w:id="47" w:name="_Toc257619310"/>
-      <w:r>
-        <w:lastRenderedPageBreak/>
-        <w:t>Análisis de la oferta</w:t>
-      </w:r>
-      <w:bookmarkEnd w:id="46"/>
-      <w:bookmarkEnd w:id="47"/>
-    </w:p>
-    <w:p>
-      <w:pPr>
-        <w:jc w:val="both"/>
-        <w:rPr>
-          <w:rFonts w:ascii="Calibri" w:eastAsia="Calibri" w:hAnsi="Calibri" w:cs="Times New Roman"/>
-        </w:rPr>
-      </w:pPr>
-      <w:r>
-        <w:rPr>
-          <w:rFonts w:ascii="Calibri" w:eastAsia="Calibri" w:hAnsi="Calibri" w:cs="Times New Roman"/>
-        </w:rPr>
-        <w:t>[</w:t>
-      </w:r>
-      <w:r>
-        <w:rPr>
-          <w:rFonts w:ascii="Calibri" w:eastAsia="Calibri" w:hAnsi="Calibri" w:cs="Times New Roman"/>
-        </w:rPr>
-        <w:t>D</w:t>
-      </w:r>
-      <w:r>
-        <w:t>escrib</w:t>
-      </w:r>
-      <w:r>
-        <w:t>ir</w:t>
-      </w:r>
-      <w:r>
-        <w:t xml:space="preserve"> el comportamiento histórico de la oferta (la competencia), su correspondiente análisis de la proyección, la distribución geográfica de la oferta y las recomendaciones necesarias al tema.</w:t>
-      </w:r>
-      <w:r>
-        <w:rPr>
-          <w:rFonts w:ascii="Calibri" w:eastAsia="Calibri" w:hAnsi="Calibri" w:cs="Times New Roman"/>
-        </w:rPr>
-        <w:t>]</w:t>
-      </w:r>
-    </w:p>
-    <w:p>
-      <w:pPr>
-        <w:jc w:val="both"/>
-      </w:pPr>
+        <w:pStyle w:val="PSI-Ttulo2"/>
+      </w:pPr>
+      <w:bookmarkStart w:id="48" w:name="_Toc235010149"/>
+      <w:bookmarkStart w:id="49" w:name="_Toc257619311"/>
+      <w:r>
+        <w:t>C</w:t>
+      </w:r>
+      <w:r>
+        <w:t>omercialización</w:t>
+      </w:r>
+      <w:bookmarkEnd w:id="48"/>
+      <w:bookmarkEnd w:id="49"/>
     </w:p>
     <w:p>
       <w:pPr>
@@ -5036,18 +5285,57 @@
     </w:p>
     <w:p>
       <w:pPr>
-        <w:pStyle w:val="PSI-Ttulo2"/>
-      </w:pPr>
-      <w:bookmarkStart w:id="48" w:name="_Toc235010149"/>
-      <w:bookmarkStart w:id="49" w:name="_Toc257619311"/>
-      <w:r>
-        <w:t>C</w:t>
-      </w:r>
-      <w:r>
-        <w:t>omercialización</w:t>
-      </w:r>
-      <w:bookmarkEnd w:id="48"/>
-      <w:bookmarkEnd w:id="49"/>
+        <w:pStyle w:val="PSI-Ttulo3"/>
+      </w:pPr>
+      <w:bookmarkStart w:id="50" w:name="_Toc235010150"/>
+      <w:bookmarkStart w:id="51" w:name="_Toc257619312"/>
+      <w:r>
+        <w:t>Producto</w:t>
+      </w:r>
+      <w:bookmarkEnd w:id="50"/>
+      <w:bookmarkEnd w:id="51"/>
+    </w:p>
+    <w:p>
+      <w:pPr>
+        <w:jc w:val="both"/>
+      </w:pPr>
+      <w:r>
+        <w:t>EL producto de software constara de dos partes:</w:t>
+      </w:r>
+    </w:p>
+    <w:p>
+      <w:pPr>
+        <w:pStyle w:val="Prrafodelista"/>
+        <w:numPr>
+          <w:ilvl w:val="0"/>
+          <w:numId w:val="16"/>
+        </w:numPr>
+        <w:jc w:val="both"/>
+      </w:pPr>
+      <w:r>
+        <w:t>Página web.  Será accedida solo por usuarios autorizados que podrán realizar la carga, creación, búsqueda, eliminación, modificación y generación de reportes que respectan a horarios de cursada y mesas de examen.</w:t>
+      </w:r>
+    </w:p>
+    <w:p>
+      <w:pPr>
+        <w:pStyle w:val="Prrafodelista"/>
+        <w:numPr>
+          <w:ilvl w:val="0"/>
+          <w:numId w:val="16"/>
+        </w:numPr>
+        <w:jc w:val="both"/>
+      </w:pPr>
+      <w:r>
+        <w:t>Aplicación móvil. Será accedida por usuarios públicos que podrán realizar la consulta de horarios de cursada y mesas de examen. Además, contaran con noticias ante posibles modificaciones en información de su interés.</w:t>
+      </w:r>
+    </w:p>
+    <w:p>
+      <w:pPr>
+        <w:jc w:val="both"/>
+      </w:pPr>
+      <w:r>
+        <w:t>Con el desarrollo del proyecto lograremos ocupar un lugar en la mente de nuestros clientes y usuarios, dado que daremos solución al problema planteado a través de la utilización de procesos y productos de calidad.</w:t>
+      </w:r>
     </w:p>
     <w:p>
       <w:pPr>
@@ -5064,36 +5352,46 @@
       <w:pPr>
         <w:pStyle w:val="PSI-Ttulo3"/>
       </w:pPr>
-      <w:bookmarkStart w:id="50" w:name="_Toc235010150"/>
-      <w:bookmarkStart w:id="51" w:name="_Toc257619312"/>
-      <w:r>
-        <w:t>Producto</w:t>
-      </w:r>
-      <w:bookmarkEnd w:id="50"/>
-      <w:bookmarkEnd w:id="51"/>
+      <w:bookmarkStart w:id="52" w:name="_Toc235010151"/>
+      <w:bookmarkStart w:id="53" w:name="_Toc257619313"/>
+      <w:r>
+        <w:t>Precio y Volumen de Ventas</w:t>
+      </w:r>
+      <w:bookmarkEnd w:id="52"/>
+      <w:bookmarkEnd w:id="53"/>
     </w:p>
     <w:p>
       <w:pPr>
         <w:jc w:val="both"/>
-      </w:pPr>
-      <w:r>
-        <w:rPr>
-          <w:rFonts w:ascii="Calibri" w:eastAsia="Calibri" w:hAnsi="Calibri" w:cs="Times New Roman"/>
+        <w:rPr>
+          <w:rFonts w:ascii="Calibri" w:eastAsia="Calibri" w:hAnsi="Calibri" w:cs="Times New Roman"/>
+          <w:color w:val="FF0000"/>
+        </w:rPr>
+      </w:pPr>
+      <w:r>
+        <w:rPr>
+          <w:rFonts w:ascii="Calibri" w:eastAsia="Calibri" w:hAnsi="Calibri" w:cs="Times New Roman"/>
+          <w:color w:val="FF0000"/>
         </w:rPr>
         <w:t>[</w:t>
       </w:r>
       <w:r>
-        <w:t>Desarrollo del producto o servicio en todas sus dimensiones.  Se detalla desde su diseño físico hasta su desarrollo psicológico, mental y total.</w:t>
-      </w:r>
-      <w:r>
-        <w:rPr>
-          <w:rFonts w:ascii="Calibri" w:eastAsia="Calibri" w:hAnsi="Calibri" w:cs="Times New Roman"/>
-        </w:rPr>
-        <w:t xml:space="preserve"> </w:t>
-      </w:r>
-      <w:r>
-        <w:rPr>
-          <w:rFonts w:ascii="Calibri" w:eastAsia="Calibri" w:hAnsi="Calibri" w:cs="Times New Roman"/>
+        <w:rPr>
+          <w:color w:val="FF0000"/>
+        </w:rPr>
+        <w:t xml:space="preserve">Estimación del volumen físico de ventas, tomando en consideración la capacidad de producción de la planta y el tamaño del segmento de mercado.  Se realiza una </w:t>
+      </w:r>
+      <w:r>
+        <w:rPr>
+          <w:color w:val="FF0000"/>
+        </w:rPr>
+        <w:lastRenderedPageBreak/>
+        <w:t xml:space="preserve">consideración de los costos de producción del mismo, para luego determinar el precio.  Finalmente, se debe desarrollar las estrategia de ventas donde de definen modalidades y condiciones de ventas. </w:t>
+      </w:r>
+      <w:r>
+        <w:rPr>
+          <w:rFonts w:ascii="Calibri" w:eastAsia="Calibri" w:hAnsi="Calibri" w:cs="Times New Roman"/>
+          <w:color w:val="FF0000"/>
         </w:rPr>
         <w:t>]</w:t>
       </w:r>
@@ -5101,6 +5399,7 @@
     <w:p>
       <w:pPr>
         <w:pStyle w:val="Textoindependiente"/>
+        <w:ind w:left="0"/>
         <w:rPr>
           <w:rFonts w:cs="Arial"/>
           <w:b/>
@@ -5113,40 +5412,74 @@
       <w:pPr>
         <w:pStyle w:val="PSI-Ttulo3"/>
       </w:pPr>
-      <w:bookmarkStart w:id="52" w:name="_Toc235010151"/>
-      <w:bookmarkStart w:id="53" w:name="_Toc257619313"/>
-      <w:r>
-        <w:t>Precio y Volumen de Ventas</w:t>
-      </w:r>
-      <w:bookmarkEnd w:id="52"/>
-      <w:bookmarkEnd w:id="53"/>
+      <w:bookmarkStart w:id="54" w:name="_Toc235010152"/>
+      <w:bookmarkStart w:id="55" w:name="_Toc257619314"/>
+      <w:r>
+        <w:t>Plaza</w:t>
+      </w:r>
+      <w:bookmarkEnd w:id="54"/>
+      <w:bookmarkEnd w:id="55"/>
     </w:p>
     <w:p>
       <w:pPr>
         <w:jc w:val="both"/>
         <w:rPr>
-          <w:b/>
-        </w:rPr>
-      </w:pPr>
-      <w:r>
-        <w:rPr>
-          <w:rFonts w:ascii="Calibri" w:eastAsia="Calibri" w:hAnsi="Calibri" w:cs="Times New Roman"/>
-        </w:rPr>
-        <w:t>[</w:t>
-      </w:r>
-      <w:r>
-        <w:t xml:space="preserve">Estimación del volumen físico de ventas, tomando en consideración la capacidad de producción de la planta y el tamaño del segmento de mercado.  Se realiza una consideración de los costos de producción del mismo, para luego determinar el precio.  Finalmente, se debe desarrollar las estrategia de ventas donde de definen modalidades y condiciones de ventas. </w:t>
-      </w:r>
-      <w:r>
-        <w:rPr>
-          <w:rFonts w:ascii="Calibri" w:eastAsia="Calibri" w:hAnsi="Calibri" w:cs="Times New Roman"/>
-        </w:rPr>
-        <w:t>]</w:t>
+          <w:rFonts w:ascii="Calibri" w:eastAsia="Calibri" w:hAnsi="Calibri" w:cs="Times New Roman"/>
+        </w:rPr>
+      </w:pPr>
+      <w:r>
+        <w:rPr>
+          <w:rFonts w:ascii="Calibri" w:eastAsia="Calibri" w:hAnsi="Calibri" w:cs="Times New Roman"/>
+        </w:rPr>
+        <w:t>Una vez desarrollado el producto se hace distribución del  “Manual de Usuario” y “Manual de Instalación” en formato PDF entregado en soporte DVD. Además, se hace entrega de dichos documentos en papel.</w:t>
+      </w:r>
+    </w:p>
+    <w:p>
+      <w:pPr>
+        <w:jc w:val="both"/>
+        <w:rPr>
+          <w:rFonts w:ascii="Calibri" w:eastAsia="Calibri" w:hAnsi="Calibri" w:cs="Times New Roman"/>
+        </w:rPr>
+      </w:pPr>
+      <w:r>
+        <w:rPr>
+          <w:rFonts w:ascii="Calibri" w:eastAsia="Calibri" w:hAnsi="Calibri" w:cs="Times New Roman"/>
+        </w:rPr>
+        <w:t>La entrega del material se realizara en soporte DVD. Se identificara el soporte entregado con una portada que contara con el logo del Grupo de Desarrollo y el logo del Sistema.</w:t>
+      </w:r>
+    </w:p>
+    <w:p>
+      <w:pPr>
+        <w:jc w:val="both"/>
+        <w:rPr>
+          <w:rFonts w:ascii="Calibri" w:eastAsia="Calibri" w:hAnsi="Calibri" w:cs="Times New Roman"/>
+        </w:rPr>
+      </w:pPr>
+      <w:r>
+        <w:rPr>
+          <w:rFonts w:ascii="Calibri" w:eastAsia="Calibri" w:hAnsi="Calibri" w:cs="Times New Roman"/>
+        </w:rPr>
+        <w:t>Además, se dispondrá de material digital en formato PDF para los manuales de usuarios correspondientes a la página web y aplicación móvil.</w:t>
+      </w:r>
+    </w:p>
+    <w:p>
+      <w:pPr>
+        <w:jc w:val="both"/>
+        <w:rPr>
+          <w:rFonts w:ascii="Calibri" w:eastAsia="Calibri" w:hAnsi="Calibri" w:cs="Times New Roman"/>
+        </w:rPr>
+      </w:pPr>
+      <w:r>
+        <w:rPr>
+          <w:rFonts w:ascii="Calibri" w:eastAsia="Calibri" w:hAnsi="Calibri" w:cs="Times New Roman"/>
+        </w:rPr>
+        <w:t>En cuanto a la aplicación móvil, se encontrara a disposición para la descarga de los alumnos y docentes.</w:t>
       </w:r>
     </w:p>
     <w:p>
       <w:pPr>
         <w:pStyle w:val="Textoindependiente"/>
+        <w:ind w:left="0"/>
         <w:rPr>
           <w:rFonts w:cs="Arial"/>
           <w:b/>
@@ -5159,49 +5492,6 @@
       <w:pPr>
         <w:pStyle w:val="PSI-Ttulo3"/>
       </w:pPr>
-      <w:bookmarkStart w:id="54" w:name="_Toc235010152"/>
-      <w:bookmarkStart w:id="55" w:name="_Toc257619314"/>
-      <w:r>
-        <w:t>Plaza</w:t>
-      </w:r>
-      <w:bookmarkEnd w:id="54"/>
-      <w:bookmarkEnd w:id="55"/>
-    </w:p>
-    <w:p>
-      <w:pPr>
-        <w:jc w:val="both"/>
-      </w:pPr>
-      <w:r>
-        <w:rPr>
-          <w:rFonts w:ascii="Calibri" w:eastAsia="Calibri" w:hAnsi="Calibri" w:cs="Times New Roman"/>
-        </w:rPr>
-        <w:t>[</w:t>
-      </w:r>
-      <w:r>
-        <w:t>Definición de los canales de distribución del producto, es decir, desde su fabricación hasta la venta al consumidor final.</w:t>
-      </w:r>
-      <w:r>
-        <w:rPr>
-          <w:rFonts w:ascii="Calibri" w:eastAsia="Calibri" w:hAnsi="Calibri" w:cs="Times New Roman"/>
-        </w:rPr>
-        <w:t>]</w:t>
-      </w:r>
-    </w:p>
-    <w:p>
-      <w:pPr>
-        <w:pStyle w:val="Textoindependiente"/>
-        <w:rPr>
-          <w:rFonts w:cs="Arial"/>
-          <w:b/>
-          <w:sz w:val="24"/>
-          <w:lang w:val="es-ES"/>
-        </w:rPr>
-      </w:pPr>
-    </w:p>
-    <w:p>
-      <w:pPr>
-        <w:pStyle w:val="PSI-Ttulo3"/>
-      </w:pPr>
       <w:bookmarkStart w:id="56" w:name="_Toc235010153"/>
       <w:bookmarkStart w:id="57" w:name="_Toc257619315"/>
       <w:r>
@@ -5215,28 +5505,23 @@
         <w:jc w:val="both"/>
       </w:pPr>
       <w:r>
-        <w:rPr>
-          <w:rFonts w:ascii="Calibri" w:eastAsia="Calibri" w:hAnsi="Calibri" w:cs="Times New Roman"/>
-        </w:rPr>
-        <w:t>[</w:t>
-      </w:r>
-      <w:r>
-        <w:t xml:space="preserve">Estrategia de promoción y publicidad tanto en medios </w:t>
-      </w:r>
-      <w:r>
-        <w:t>impresos</w:t>
-      </w:r>
-      <w:r>
-        <w:t>, ferias, entre otros con su correspondiente pres</w:t>
-      </w:r>
-      <w:r>
-        <w:t>upuesto de implementación anual.</w:t>
-      </w:r>
-      <w:r>
-        <w:rPr>
-          <w:rFonts w:ascii="Calibri" w:eastAsia="Calibri" w:hAnsi="Calibri" w:cs="Times New Roman"/>
-        </w:rPr>
-        <w:t>]</w:t>
+        <w:t>En el caso de la página web, nuestra estrategia de promoción constara en visitar el lugar donde se encuentra el personal de Secretaria Académica ofreciendo y explicando las virtudes y beneficios que implica el uso de nuestro producto.</w:t>
+      </w:r>
+    </w:p>
+    <w:p>
+      <w:pPr>
+        <w:jc w:val="both"/>
+      </w:pPr>
+      <w:r>
+        <w:t>En el caso de la aplicación móvil, la estrategia de promoción y publicidad constara en anuncios a través de redes sociales, páginas institucionales y en papel dentro del Campus UARG. Se consideraran todas las alternativas posibles y que no impliquen un costo económico.</w:t>
+      </w:r>
+    </w:p>
+    <w:p>
+      <w:pPr>
+        <w:jc w:val="both"/>
+      </w:pPr>
+      <w:r>
+        <w:t>Para la difusión del producto se hará uso del nombre del sistema “Tempus” junto con el logo que lo identifica.</w:t>
       </w:r>
     </w:p>
     <w:p>
@@ -6689,7 +6974,6 @@
         <w:dataBinding w:prefixMappings="xmlns:ns0='http://schemas.openxmlformats.org/officeDocument/2006/extended-properties' " w:xpath="/ns0:Properties[1]/ns0:Company[1]" w:storeItemID="{6668398D-A668-4E3E-A5EB-62B293D839F1}"/>
         <w:text/>
       </w:sdtPr>
-      <w:sdtEndPr/>
       <w:sdtContent>
         <w:r>
           <w:rPr>
@@ -6724,7 +7008,6 @@
           <w:docPartUnique/>
         </w:docPartObj>
       </w:sdtPr>
-      <w:sdtEndPr/>
       <w:sdtContent>
         <w:r>
           <w:tab/>
@@ -6767,7 +7050,7 @@
             <w:rFonts w:asciiTheme="majorHAnsi" w:hAnsiTheme="majorHAnsi" w:cstheme="majorHAnsi"/>
             <w:noProof/>
           </w:rPr>
-          <w:t>14</w:t>
+          <w:t>2</w:t>
         </w:r>
         <w:r>
           <w:rPr>
@@ -6804,7 +7087,7 @@
             <w:rFonts w:asciiTheme="majorHAnsi" w:hAnsiTheme="majorHAnsi" w:cstheme="majorHAnsi"/>
             <w:noProof/>
           </w:rPr>
-          <w:t>14</w:t>
+          <w:t>16</w:t>
         </w:r>
         <w:r>
           <w:rPr>
@@ -6866,7 +7149,6 @@
       <w:dataBinding w:prefixMappings="xmlns:ns0='http://schemas.openxmlformats.org/package/2006/metadata/core-properties' xmlns:ns1='http://purl.org/dc/elements/1.1/'" w:xpath="/ns0:coreProperties[1]/ns1:title[1]" w:storeItemID="{6C3C8BC8-F283-45AE-878A-BAB7291924A1}"/>
       <w:text/>
     </w:sdtPr>
-    <w:sdtEndPr/>
     <w:sdtContent>
       <w:p>
         <w:pPr>
@@ -6929,7 +7211,6 @@
         <w:dataBinding w:prefixMappings="xmlns:ns0='http://schemas.openxmlformats.org/package/2006/metadata/core-properties' xmlns:ns1='http://purl.org/dc/elements/1.1/'" w:xpath="/ns0:coreProperties[1]/ns1:subject[1]" w:storeItemID="{6C3C8BC8-F283-45AE-878A-BAB7291924A1}"/>
         <w:text/>
       </w:sdtPr>
-      <w:sdtEndPr/>
       <w:sdtContent>
         <w:r>
           <w:rPr>
@@ -7699,6 +7980,95 @@
     </w:lvl>
   </w:abstractNum>
   <w:abstractNum w:abstractNumId="5" w15:restartNumberingAfterBreak="0">
+    <w:nsid w:val="22303D0C"/>
+    <w:multiLevelType w:val="hybridMultilevel"/>
+    <w:tmpl w:val="93E2E244"/>
+    <w:lvl w:ilvl="0" w:tplc="2C0A000F">
+      <w:start w:val="1"/>
+      <w:numFmt w:val="decimal"/>
+      <w:lvlText w:val="%1."/>
+      <w:lvlJc w:val="left"/>
+      <w:pPr>
+        <w:ind w:left="720" w:hanging="360"/>
+      </w:pPr>
+      <w:rPr>
+        <w:rFonts w:hint="default"/>
+      </w:rPr>
+    </w:lvl>
+    <w:lvl w:ilvl="1" w:tplc="2C0A0019" w:tentative="1">
+      <w:start w:val="1"/>
+      <w:numFmt w:val="lowerLetter"/>
+      <w:lvlText w:val="%2."/>
+      <w:lvlJc w:val="left"/>
+      <w:pPr>
+        <w:ind w:left="1440" w:hanging="360"/>
+      </w:pPr>
+    </w:lvl>
+    <w:lvl w:ilvl="2" w:tplc="2C0A001B" w:tentative="1">
+      <w:start w:val="1"/>
+      <w:numFmt w:val="lowerRoman"/>
+      <w:lvlText w:val="%3."/>
+      <w:lvlJc w:val="right"/>
+      <w:pPr>
+        <w:ind w:left="2160" w:hanging="180"/>
+      </w:pPr>
+    </w:lvl>
+    <w:lvl w:ilvl="3" w:tplc="2C0A000F" w:tentative="1">
+      <w:start w:val="1"/>
+      <w:numFmt w:val="decimal"/>
+      <w:lvlText w:val="%4."/>
+      <w:lvlJc w:val="left"/>
+      <w:pPr>
+        <w:ind w:left="2880" w:hanging="360"/>
+      </w:pPr>
+    </w:lvl>
+    <w:lvl w:ilvl="4" w:tplc="2C0A0019" w:tentative="1">
+      <w:start w:val="1"/>
+      <w:numFmt w:val="lowerLetter"/>
+      <w:lvlText w:val="%5."/>
+      <w:lvlJc w:val="left"/>
+      <w:pPr>
+        <w:ind w:left="3600" w:hanging="360"/>
+      </w:pPr>
+    </w:lvl>
+    <w:lvl w:ilvl="5" w:tplc="2C0A001B" w:tentative="1">
+      <w:start w:val="1"/>
+      <w:numFmt w:val="lowerRoman"/>
+      <w:lvlText w:val="%6."/>
+      <w:lvlJc w:val="right"/>
+      <w:pPr>
+        <w:ind w:left="4320" w:hanging="180"/>
+      </w:pPr>
+    </w:lvl>
+    <w:lvl w:ilvl="6" w:tplc="2C0A000F" w:tentative="1">
+      <w:start w:val="1"/>
+      <w:numFmt w:val="decimal"/>
+      <w:lvlText w:val="%7."/>
+      <w:lvlJc w:val="left"/>
+      <w:pPr>
+        <w:ind w:left="5040" w:hanging="360"/>
+      </w:pPr>
+    </w:lvl>
+    <w:lvl w:ilvl="7" w:tplc="2C0A0019" w:tentative="1">
+      <w:start w:val="1"/>
+      <w:numFmt w:val="lowerLetter"/>
+      <w:lvlText w:val="%8."/>
+      <w:lvlJc w:val="left"/>
+      <w:pPr>
+        <w:ind w:left="5760" w:hanging="360"/>
+      </w:pPr>
+    </w:lvl>
+    <w:lvl w:ilvl="8" w:tplc="2C0A001B" w:tentative="1">
+      <w:start w:val="1"/>
+      <w:numFmt w:val="lowerRoman"/>
+      <w:lvlText w:val="%9."/>
+      <w:lvlJc w:val="right"/>
+      <w:pPr>
+        <w:ind w:left="6480" w:hanging="180"/>
+      </w:pPr>
+    </w:lvl>
+  </w:abstractNum>
+  <w:abstractNum w:abstractNumId="6" w15:restartNumberingAfterBreak="0">
     <w:nsid w:val="255F5799"/>
     <w:multiLevelType w:val="hybridMultilevel"/>
     <w:tmpl w:val="B8F40458"/>
@@ -7784,7 +8154,7 @@
       </w:pPr>
     </w:lvl>
   </w:abstractNum>
-  <w:abstractNum w:abstractNumId="6" w15:restartNumberingAfterBreak="0">
+  <w:abstractNum w:abstractNumId="7" w15:restartNumberingAfterBreak="0">
     <w:nsid w:val="3DA06D60"/>
     <w:multiLevelType w:val="hybridMultilevel"/>
     <w:tmpl w:val="46E2B8B8"/>
@@ -7896,7 +8266,7 @@
       </w:rPr>
     </w:lvl>
   </w:abstractNum>
-  <w:abstractNum w:abstractNumId="7" w15:restartNumberingAfterBreak="0">
+  <w:abstractNum w:abstractNumId="8" w15:restartNumberingAfterBreak="0">
     <w:nsid w:val="487036EC"/>
     <w:multiLevelType w:val="hybridMultilevel"/>
     <w:tmpl w:val="BDFE724A"/>
@@ -7982,7 +8352,7 @@
       </w:pPr>
     </w:lvl>
   </w:abstractNum>
-  <w:abstractNum w:abstractNumId="8" w15:restartNumberingAfterBreak="0">
+  <w:abstractNum w:abstractNumId="9" w15:restartNumberingAfterBreak="0">
     <w:nsid w:val="52D90BB8"/>
     <w:multiLevelType w:val="hybridMultilevel"/>
     <w:tmpl w:val="1D2461DE"/>
@@ -8096,7 +8466,7 @@
       </w:rPr>
     </w:lvl>
   </w:abstractNum>
-  <w:abstractNum w:abstractNumId="9" w15:restartNumberingAfterBreak="0">
+  <w:abstractNum w:abstractNumId="10" w15:restartNumberingAfterBreak="0">
     <w:nsid w:val="6E3A7B7C"/>
     <w:multiLevelType w:val="hybridMultilevel"/>
     <w:tmpl w:val="200A63B0"/>
@@ -8208,7 +8578,7 @@
       </w:rPr>
     </w:lvl>
   </w:abstractNum>
-  <w:abstractNum w:abstractNumId="10" w15:restartNumberingAfterBreak="0">
+  <w:abstractNum w:abstractNumId="11" w15:restartNumberingAfterBreak="0">
     <w:nsid w:val="708E589C"/>
     <w:multiLevelType w:val="multilevel"/>
     <w:tmpl w:val="381042DE"/>
@@ -8348,7 +8718,7 @@
       </w:rPr>
     </w:lvl>
   </w:abstractNum>
-  <w:abstractNum w:abstractNumId="11" w15:restartNumberingAfterBreak="0">
+  <w:abstractNum w:abstractNumId="12" w15:restartNumberingAfterBreak="0">
     <w:nsid w:val="760B5D88"/>
     <w:multiLevelType w:val="hybridMultilevel"/>
     <w:tmpl w:val="A27871BE"/>
@@ -8437,7 +8807,7 @@
       </w:pPr>
     </w:lvl>
   </w:abstractNum>
-  <w:abstractNum w:abstractNumId="12" w15:restartNumberingAfterBreak="0">
+  <w:abstractNum w:abstractNumId="13" w15:restartNumberingAfterBreak="0">
     <w:nsid w:val="7DD64906"/>
     <w:multiLevelType w:val="hybridMultilevel"/>
     <w:tmpl w:val="795E7434"/>
@@ -8552,16 +8922,16 @@
     </w:lvl>
   </w:abstractNum>
   <w:num w:numId="1">
-    <w:abstractNumId w:val="5"/>
+    <w:abstractNumId w:val="6"/>
   </w:num>
   <w:num w:numId="2">
-    <w:abstractNumId w:val="7"/>
+    <w:abstractNumId w:val="8"/>
   </w:num>
   <w:num w:numId="3">
-    <w:abstractNumId w:val="7"/>
+    <w:abstractNumId w:val="8"/>
   </w:num>
   <w:num w:numId="4">
-    <w:abstractNumId w:val="7"/>
+    <w:abstractNumId w:val="8"/>
   </w:num>
   <w:num w:numId="5">
     <w:abstractNumId w:val="1"/>
@@ -8576,25 +8946,28 @@
     <w:abstractNumId w:val="0"/>
   </w:num>
   <w:num w:numId="9">
-    <w:abstractNumId w:val="10"/>
+    <w:abstractNumId w:val="11"/>
   </w:num>
   <w:num w:numId="10">
-    <w:abstractNumId w:val="12"/>
+    <w:abstractNumId w:val="13"/>
   </w:num>
   <w:num w:numId="11">
     <w:abstractNumId w:val="4"/>
   </w:num>
   <w:num w:numId="12">
-    <w:abstractNumId w:val="8"/>
+    <w:abstractNumId w:val="9"/>
   </w:num>
   <w:num w:numId="13">
-    <w:abstractNumId w:val="6"/>
+    <w:abstractNumId w:val="7"/>
   </w:num>
   <w:num w:numId="14">
-    <w:abstractNumId w:val="9"/>
+    <w:abstractNumId w:val="10"/>
   </w:num>
   <w:num w:numId="15">
-    <w:abstractNumId w:val="11"/>
+    <w:abstractNumId w:val="12"/>
+  </w:num>
+  <w:num w:numId="16">
+    <w:abstractNumId w:val="5"/>
   </w:num>
 </w:numbering>
 </file>
@@ -10039,7 +10412,7 @@
 </file>
 
 <file path=customXml/itemProps2.xml><?xml version="1.0" encoding="utf-8"?>
-<ds:datastoreItem xmlns:ds="http://schemas.openxmlformats.org/officeDocument/2006/customXml" ds:itemID="{2A800256-56D2-46EE-B413-C5F0BC4606D5}">
+<ds:datastoreItem xmlns:ds="http://schemas.openxmlformats.org/officeDocument/2006/customXml" ds:itemID="{291C6794-5D69-4880-A726-63CF8D8B3835}">
   <ds:schemaRefs>
     <ds:schemaRef ds:uri="http://schemas.openxmlformats.org/officeDocument/2006/bibliography"/>
   </ds:schemaRefs>

</xml_diff>

<commit_message>
Emanuel: Ampliación del documento Estudio de Factibilidad.docx
</commit_message>
<xml_diff>
--- a/03. Analisis y diseño/01. Estudio de factibilidad/Estudio de Factibilidad.docx
+++ b/03. Analisis y diseño/01. Estudio de factibilidad/Estudio de Factibilidad.docx
@@ -1,6 +1,6 @@
 
 <file path=word/document.xml><?xml version="1.0" encoding="utf-8"?>
-<w:document xmlns:wpc="http://schemas.microsoft.com/office/word/2010/wordprocessingCanvas" xmlns:mc="http://schemas.openxmlformats.org/markup-compatibility/2006" xmlns:o="urn:schemas-microsoft-com:office:office" xmlns:r="http://schemas.openxmlformats.org/officeDocument/2006/relationships" xmlns:m="http://schemas.openxmlformats.org/officeDocument/2006/math" xmlns:v="urn:schemas-microsoft-com:vml" xmlns:wp14="http://schemas.microsoft.com/office/word/2010/wordprocessingDrawing" xmlns:wp="http://schemas.openxmlformats.org/drawingml/2006/wordprocessingDrawing" xmlns:w10="urn:schemas-microsoft-com:office:word" xmlns:w="http://schemas.openxmlformats.org/wordprocessingml/2006/main" xmlns:w14="http://schemas.microsoft.com/office/word/2010/wordml" xmlns:wpg="http://schemas.microsoft.com/office/word/2010/wordprocessingGroup" xmlns:wpi="http://schemas.microsoft.com/office/word/2010/wordprocessingInk" xmlns:wne="http://schemas.microsoft.com/office/word/2006/wordml" xmlns:wps="http://schemas.microsoft.com/office/word/2010/wordprocessingShape" mc:Ignorable="w14 wp14">
+<w:document xmlns:wpc="http://schemas.microsoft.com/office/word/2010/wordprocessingCanvas" xmlns:mc="http://schemas.openxmlformats.org/markup-compatibility/2006" xmlns:o="urn:schemas-microsoft-com:office:office" xmlns:r="http://schemas.openxmlformats.org/officeDocument/2006/relationships" xmlns:m="http://schemas.openxmlformats.org/officeDocument/2006/math" xmlns:v="urn:schemas-microsoft-com:vml" xmlns:wp14="http://schemas.microsoft.com/office/word/2010/wordprocessingDrawing" xmlns:wp="http://schemas.openxmlformats.org/drawingml/2006/wordprocessingDrawing" xmlns:w10="urn:schemas-microsoft-com:office:word" xmlns:w="http://schemas.openxmlformats.org/wordprocessingml/2006/main" xmlns:w14="http://schemas.microsoft.com/office/word/2010/wordml" xmlns:w15="http://schemas.microsoft.com/office/word/2012/wordml" xmlns:wpg="http://schemas.microsoft.com/office/word/2010/wordprocessingGroup" xmlns:wpi="http://schemas.microsoft.com/office/word/2010/wordprocessingInk" xmlns:wne="http://schemas.microsoft.com/office/word/2006/wordml" xmlns:wps="http://schemas.microsoft.com/office/word/2010/wordprocessingShape" mc:Ignorable="w14 w15 wp14">
   <w:body>
     <w:sdt>
       <w:sdtPr>
@@ -61,7 +61,7 @@
                         <pic:cNvPicPr/>
                       </pic:nvPicPr>
                       <pic:blipFill>
-                        <a:blip r:embed="rId10" cstate="print">
+                        <a:blip r:embed="rId9" cstate="print">
                           <a:extLst>
                             <a:ext uri="{28A0092B-C50C-407E-A947-70E740481C1C}">
                               <a14:useLocalDpi xmlns:a14="http://schemas.microsoft.com/office/drawing/2010/main" val="0"/>
@@ -117,7 +117,7 @@
                         <pic:cNvPicPr/>
                       </pic:nvPicPr>
                       <pic:blipFill>
-                        <a:blip r:embed="rId11" cstate="print">
+                        <a:blip r:embed="rId10" cstate="print">
                           <a:extLst>
                             <a:ext uri="{28A0092B-C50C-407E-A947-70E740481C1C}">
                               <a14:useLocalDpi xmlns:a14="http://schemas.microsoft.com/office/drawing/2010/main" val="0"/>
@@ -220,7 +220,6 @@
             <w:dataBinding w:prefixMappings="xmlns:ns0='http://schemas.openxmlformats.org/package/2006/metadata/core-properties' xmlns:ns1='http://purl.org/dc/elements/1.1/'" w:xpath="/ns0:coreProperties[1]/ns1:title[1]" w:storeItemID="{6C3C8BC8-F283-45AE-878A-BAB7291924A1}"/>
             <w:text/>
           </w:sdtPr>
-          <w:sdtEndPr/>
           <w:sdtContent>
             <w:p>
               <w:pPr>
@@ -255,7 +254,6 @@
             <w:dataBinding w:prefixMappings="xmlns:ns0='http://schemas.openxmlformats.org/package/2006/metadata/core-properties' xmlns:ns1='http://purl.org/dc/elements/1.1/'" w:xpath="/ns0:coreProperties[1]/ns1:subject[1]" w:storeItemID="{6C3C8BC8-F283-45AE-878A-BAB7291924A1}"/>
             <w:text/>
           </w:sdtPr>
-          <w:sdtEndPr/>
           <w:sdtContent>
             <w:p>
               <w:pPr>
@@ -320,7 +318,7 @@
                         <pic:cNvPicPr/>
                       </pic:nvPicPr>
                       <pic:blipFill>
-                        <a:blip r:embed="rId12" cstate="print">
+                        <a:blip r:embed="rId11" cstate="print">
                           <a:extLst>
                             <a:ext uri="{28A0092B-C50C-407E-A947-70E740481C1C}">
                               <a14:useLocalDpi xmlns:a14="http://schemas.microsoft.com/office/drawing/2010/main" val="0"/>
@@ -381,7 +379,7 @@
                         <pic:cNvPicPr/>
                       </pic:nvPicPr>
                       <pic:blipFill>
-                        <a:blip r:embed="rId13" cstate="print">
+                        <a:blip r:embed="rId12" cstate="print">
                           <a:extLst>
                             <a:ext uri="{28A0092B-C50C-407E-A947-70E740481C1C}">
                               <a14:useLocalDpi xmlns:a14="http://schemas.microsoft.com/office/drawing/2010/main" val="0"/>
@@ -496,7 +494,7 @@
                     <pic:cNvPicPr/>
                   </pic:nvPicPr>
                   <pic:blipFill>
-                    <a:blip r:embed="rId14" cstate="print">
+                    <a:blip r:embed="rId13" cstate="print">
                       <a:extLst>
                         <a:ext uri="{28A0092B-C50C-407E-A947-70E740481C1C}">
                           <a14:useLocalDpi xmlns:a14="http://schemas.microsoft.com/office/drawing/2010/main" val="0"/>
@@ -547,7 +545,6 @@
           <w:docPartUnique/>
         </w:docPartObj>
       </w:sdtPr>
-      <w:sdtEndPr/>
       <w:sdtContent>
         <w:p>
           <w:pPr>
@@ -3492,7 +3489,6 @@
         <w:dataBinding w:prefixMappings="xmlns:ns0='http://purl.org/dc/elements/1.1/' xmlns:ns1='http://schemas.openxmlformats.org/package/2006/metadata/core-properties' " w:xpath="/ns1:coreProperties[1]/ns0:title[1]" w:storeItemID="{6C3C8BC8-F283-45AE-878A-BAB7291924A1}"/>
         <w:text/>
       </w:sdtPr>
-      <w:sdtEndPr/>
       <w:sdtContent>
         <w:p>
           <w:pPr>
@@ -3714,8 +3710,6 @@
       </w:pPr>
       <w:bookmarkStart w:id="9" w:name="_Toc235010130"/>
       <w:bookmarkStart w:id="10" w:name="_Toc257619292"/>
-      <w:bookmarkStart w:id="11" w:name="_GoBack"/>
-      <w:bookmarkEnd w:id="11"/>
       <w:r>
         <w:t>Título del Proyecto</w:t>
       </w:r>
@@ -3779,14 +3773,14 @@
       <w:pPr>
         <w:pStyle w:val="PSI-Ttulo2"/>
       </w:pPr>
-      <w:bookmarkStart w:id="12" w:name="_Toc235010131"/>
-      <w:bookmarkStart w:id="13" w:name="_Toc257619293"/>
+      <w:bookmarkStart w:id="11" w:name="_Toc235010131"/>
+      <w:bookmarkStart w:id="12" w:name="_Toc257619293"/>
       <w:r>
         <w:lastRenderedPageBreak/>
         <w:t>Planteamiento del problema o necesidad</w:t>
       </w:r>
+      <w:bookmarkEnd w:id="11"/>
       <w:bookmarkEnd w:id="12"/>
-      <w:bookmarkEnd w:id="13"/>
     </w:p>
     <w:p>
       <w:pPr>
@@ -3955,51 +3949,51 @@
       <w:pPr>
         <w:pStyle w:val="PSI-Ttulo2"/>
       </w:pPr>
-      <w:bookmarkStart w:id="14" w:name="_Toc235010132"/>
-      <w:bookmarkStart w:id="15" w:name="_Toc257619294"/>
+      <w:bookmarkStart w:id="13" w:name="_Toc235010132"/>
+      <w:bookmarkStart w:id="14" w:name="_Toc257619294"/>
       <w:r>
         <w:t>Antecedentes</w:t>
       </w:r>
+      <w:bookmarkEnd w:id="13"/>
       <w:bookmarkEnd w:id="14"/>
+    </w:p>
+    <w:p>
+      <w:pPr>
+        <w:jc w:val="both"/>
+      </w:pPr>
+      <w:bookmarkStart w:id="15" w:name="_Toc235010133"/>
+      <w:bookmarkStart w:id="16" w:name="_Toc257619295"/>
+      <w:r>
+        <w:t>El área de Secretaria Académica lleva a cabo la generación de horarios de cursada y mesas de examen mediante el uso de planillas de cálcul</w:t>
+      </w:r>
       <w:bookmarkEnd w:id="15"/>
+      <w:bookmarkEnd w:id="16"/>
+      <w:r>
+        <w:t>o. Las mismas serán  pulidas de tal manera que obtendremos los  atributos  necesarios para las operaciones a realizar. Un ejemplo puede ser las diferentes formas de escritura que se tiene, por ejemplo el nombre  de un profesor, o bien  la forma  en como es escrita una materia en particular.</w:t>
+      </w:r>
     </w:p>
     <w:p>
       <w:pPr>
         <w:jc w:val="both"/>
       </w:pPr>
-      <w:bookmarkStart w:id="16" w:name="_Toc235010133"/>
-      <w:bookmarkStart w:id="17" w:name="_Toc257619295"/>
-      <w:r>
-        <w:t>El área de Secretaria Académica lleva a cabo la generación de horarios de cursada y mesas de examen mediante el uso de planillas de cálcul</w:t>
-      </w:r>
-      <w:bookmarkEnd w:id="16"/>
+      <w:r>
+        <w:t>Estas son algunas de las situaciones que serán resueltas en el proyecto.</w:t>
+      </w:r>
+      <w:r>
+        <w:t xml:space="preserve"> Cabe destacar que Secretaria Académica no tiene disponible actualmente un software a medida. La UARG tampoco cuenta con una aplicación móvil para la consulta de horarios de cursada y mesas de examen.</w:t>
+      </w:r>
+    </w:p>
+    <w:p>
+      <w:pPr>
+        <w:pStyle w:val="PSI-Ttulo2"/>
+      </w:pPr>
+      <w:bookmarkStart w:id="17" w:name="_Toc235010134"/>
+      <w:bookmarkStart w:id="18" w:name="_Toc257619296"/>
+      <w:r>
+        <w:t>Descripción del proyecto</w:t>
+      </w:r>
       <w:bookmarkEnd w:id="17"/>
-      <w:r>
-        <w:t>o. Las mismas serán  pulidas de tal manera que obtendremos los  atributos  necesarios para las operaciones a realizar. Un ejemplo puede ser las diferentes formas de escritura que se tiene, por ejemplo el nombre  de un profesor, o bien  la forma  en como es escrita una materia en particular.</w:t>
-      </w:r>
-    </w:p>
-    <w:p>
-      <w:pPr>
-        <w:jc w:val="both"/>
-      </w:pPr>
-      <w:r>
-        <w:t>Estas son algunas de las situaciones que serán resueltas en el proyecto.</w:t>
-      </w:r>
-      <w:r>
-        <w:t xml:space="preserve"> Cabe destacar que Secretaria Académica no tiene disponible actualmente un software a medida. La UARG tampoco cuenta con una aplicación móvil para la consulta de horarios de cursada y mesas de examen.</w:t>
-      </w:r>
-    </w:p>
-    <w:p>
-      <w:pPr>
-        <w:pStyle w:val="PSI-Ttulo2"/>
-      </w:pPr>
-      <w:bookmarkStart w:id="18" w:name="_Toc235010134"/>
-      <w:bookmarkStart w:id="19" w:name="_Toc257619296"/>
-      <w:r>
-        <w:t>Descripción del proyecto</w:t>
-      </w:r>
       <w:bookmarkEnd w:id="18"/>
-      <w:bookmarkEnd w:id="19"/>
     </w:p>
     <w:p>
       <w:pPr>
@@ -4086,8 +4080,8 @@
       <w:pPr>
         <w:pStyle w:val="PSI-Ttulo1"/>
       </w:pPr>
-      <w:bookmarkStart w:id="20" w:name="_Toc235010135"/>
-      <w:bookmarkStart w:id="21" w:name="_Toc257619297"/>
+      <w:bookmarkStart w:id="19" w:name="_Toc235010135"/>
+      <w:bookmarkStart w:id="20" w:name="_Toc257619297"/>
       <w:r>
         <w:lastRenderedPageBreak/>
         <w:t>P</w:t>
@@ -4095,8 +4089,8 @@
       <w:r>
         <w:t>lan Estratégico y Objetivo del Proyecto</w:t>
       </w:r>
+      <w:bookmarkEnd w:id="19"/>
       <w:bookmarkEnd w:id="20"/>
-      <w:bookmarkEnd w:id="21"/>
     </w:p>
     <w:p>
       <w:pPr>
@@ -4113,13 +4107,13 @@
       <w:pPr>
         <w:pStyle w:val="PSI-Ttulo2"/>
       </w:pPr>
-      <w:bookmarkStart w:id="22" w:name="_Toc235010136"/>
-      <w:bookmarkStart w:id="23" w:name="_Toc257619298"/>
+      <w:bookmarkStart w:id="21" w:name="_Toc235010136"/>
+      <w:bookmarkStart w:id="22" w:name="_Toc257619298"/>
       <w:r>
         <w:t>Visión</w:t>
       </w:r>
+      <w:bookmarkEnd w:id="21"/>
       <w:bookmarkEnd w:id="22"/>
-      <w:bookmarkEnd w:id="23"/>
     </w:p>
     <w:p>
       <w:pPr>
@@ -4132,7 +4126,13 @@
         <w:rPr>
           <w:rFonts w:ascii="Calibri" w:eastAsia="Calibri" w:hAnsi="Calibri" w:cs="Times New Roman"/>
         </w:rPr>
-        <w:t>Ser líderes en el mercado local de desarrollo de software, convirtiendo a nuestro software a medida en una solución estratégica para nuestros clientes.</w:t>
+        <w:t xml:space="preserve"> Convertir</w:t>
+      </w:r>
+      <w:r>
+        <w:rPr>
+          <w:rFonts w:ascii="Calibri" w:eastAsia="Calibri" w:hAnsi="Calibri" w:cs="Times New Roman"/>
+        </w:rPr>
+        <w:t xml:space="preserve"> a nuestro software a medida en una solución estratégica para nuestros clientes.</w:t>
       </w:r>
     </w:p>
     <w:p>
@@ -4140,45 +4140,45 @@
         <w:pStyle w:val="PSI-Ttulo2"/>
         <w:ind w:left="0" w:firstLine="0"/>
       </w:pPr>
-      <w:bookmarkStart w:id="24" w:name="_Toc235010137"/>
-      <w:bookmarkStart w:id="25" w:name="_Toc257619299"/>
+      <w:bookmarkStart w:id="23" w:name="_Toc235010137"/>
+      <w:bookmarkStart w:id="24" w:name="_Toc257619299"/>
       <w:r>
         <w:t>Misión</w:t>
       </w:r>
+      <w:bookmarkEnd w:id="23"/>
       <w:bookmarkEnd w:id="24"/>
+    </w:p>
+    <w:p>
+      <w:pPr>
+        <w:jc w:val="both"/>
+        <w:rPr>
+          <w:rFonts w:ascii="Calibri" w:eastAsia="Calibri" w:hAnsi="Calibri" w:cs="Times New Roman"/>
+        </w:rPr>
+      </w:pPr>
+      <w:r>
+        <w:rPr>
+          <w:rFonts w:ascii="Calibri" w:eastAsia="Calibri" w:hAnsi="Calibri" w:cs="Times New Roman"/>
+        </w:rPr>
+        <w:t xml:space="preserve">Somos un grupo de desarrollo que se desenvuelve con valores éticos y morales, utilizando </w:t>
+      </w:r>
+      <w:r>
+        <w:rPr>
+          <w:rFonts w:ascii="Calibri" w:eastAsia="Calibri" w:hAnsi="Calibri" w:cs="Times New Roman"/>
+        </w:rPr>
+        <w:t>fundamentos de calidad y brindando el conocimiento propio para dar a nuestros clientes soluciones que permitan alcanzar sus objetivos.</w:t>
+      </w:r>
+    </w:p>
+    <w:p>
+      <w:pPr>
+        <w:pStyle w:val="PSI-Ttulo2"/>
+      </w:pPr>
+      <w:bookmarkStart w:id="25" w:name="_Toc235010138"/>
+      <w:bookmarkStart w:id="26" w:name="_Toc257619300"/>
+      <w:r>
+        <w:t>Valores</w:t>
+      </w:r>
       <w:bookmarkEnd w:id="25"/>
-    </w:p>
-    <w:p>
-      <w:pPr>
-        <w:jc w:val="both"/>
-        <w:rPr>
-          <w:rFonts w:ascii="Calibri" w:eastAsia="Calibri" w:hAnsi="Calibri" w:cs="Times New Roman"/>
-        </w:rPr>
-      </w:pPr>
-      <w:r>
-        <w:rPr>
-          <w:rFonts w:ascii="Calibri" w:eastAsia="Calibri" w:hAnsi="Calibri" w:cs="Times New Roman"/>
-        </w:rPr>
-        <w:t xml:space="preserve">Somos un grupo de desarrollo que se desenvuelve con valores éticos y morales, utilizando </w:t>
-      </w:r>
-      <w:r>
-        <w:rPr>
-          <w:rFonts w:ascii="Calibri" w:eastAsia="Calibri" w:hAnsi="Calibri" w:cs="Times New Roman"/>
-        </w:rPr>
-        <w:t>fundamentos de calidad y brindando el conocimiento propio para dar a nuestros clientes soluciones que permitan alcanzar sus objetivos.</w:t>
-      </w:r>
-    </w:p>
-    <w:p>
-      <w:pPr>
-        <w:pStyle w:val="PSI-Ttulo2"/>
-      </w:pPr>
-      <w:bookmarkStart w:id="26" w:name="_Toc235010138"/>
-      <w:bookmarkStart w:id="27" w:name="_Toc257619300"/>
-      <w:r>
-        <w:t>Valores</w:t>
-      </w:r>
       <w:bookmarkEnd w:id="26"/>
-      <w:bookmarkEnd w:id="27"/>
     </w:p>
     <w:p>
       <w:r>
@@ -4283,13 +4283,13 @@
       <w:pPr>
         <w:pStyle w:val="PSI-Ttulo2"/>
       </w:pPr>
-      <w:bookmarkStart w:id="28" w:name="_Toc235010139"/>
-      <w:bookmarkStart w:id="29" w:name="_Toc257619301"/>
+      <w:bookmarkStart w:id="27" w:name="_Toc235010139"/>
+      <w:bookmarkStart w:id="28" w:name="_Toc257619301"/>
       <w:r>
         <w:t>Objetivo del Proyecto</w:t>
       </w:r>
+      <w:bookmarkEnd w:id="27"/>
       <w:bookmarkEnd w:id="28"/>
-      <w:bookmarkEnd w:id="29"/>
     </w:p>
     <w:p>
       <w:pPr>
@@ -4317,150 +4317,164 @@
       <w:pPr>
         <w:pStyle w:val="PSI-Ttulo1"/>
       </w:pPr>
-      <w:bookmarkStart w:id="30" w:name="_Toc235010140"/>
-      <w:bookmarkStart w:id="31" w:name="_Toc257619302"/>
+      <w:bookmarkStart w:id="29" w:name="_Toc235010140"/>
+      <w:bookmarkStart w:id="30" w:name="_Toc257619302"/>
       <w:r>
         <w:t>E</w:t>
       </w:r>
       <w:r>
         <w:t>ntorno Socioeconómico y Legal</w:t>
       </w:r>
+      <w:bookmarkEnd w:id="29"/>
       <w:bookmarkEnd w:id="30"/>
+    </w:p>
+    <w:p>
+      <w:pPr>
+        <w:pStyle w:val="PSI-Ttulo2"/>
+      </w:pPr>
+      <w:bookmarkStart w:id="31" w:name="_Toc235010141"/>
+      <w:bookmarkStart w:id="32" w:name="_Toc257619303"/>
+      <w:r>
+        <w:t>Entorno económica</w:t>
+      </w:r>
       <w:bookmarkEnd w:id="31"/>
-    </w:p>
-    <w:p>
-      <w:pPr>
-        <w:pStyle w:val="PSI-Ttulo2"/>
-      </w:pPr>
-      <w:bookmarkStart w:id="32" w:name="_Toc235010141"/>
-      <w:bookmarkStart w:id="33" w:name="_Toc257619303"/>
-      <w:r>
-        <w:t>Entorno económica</w:t>
-      </w:r>
       <w:bookmarkEnd w:id="32"/>
+    </w:p>
+    <w:p>
+      <w:pPr>
+        <w:jc w:val="both"/>
+        <w:rPr>
+          <w:rFonts w:ascii="Calibri" w:eastAsia="Calibri" w:hAnsi="Calibri" w:cs="Times New Roman"/>
+        </w:rPr>
+      </w:pPr>
+      <w:r>
+        <w:rPr>
+          <w:rFonts w:ascii="Calibri" w:eastAsia="Calibri" w:hAnsi="Calibri" w:cs="Times New Roman"/>
+        </w:rPr>
+        <w:t>La UNPA</w:t>
+      </w:r>
+      <w:r>
+        <w:rPr>
+          <w:rFonts w:ascii="Calibri" w:eastAsia="Calibri" w:hAnsi="Calibri" w:cs="Times New Roman"/>
+        </w:rPr>
+        <w:t xml:space="preserve"> se creó mediante Ley Nacional </w:t>
+      </w:r>
+      <w:r>
+        <w:rPr>
+          <w:rFonts w:ascii="Calibri" w:eastAsia="Calibri" w:hAnsi="Calibri" w:cs="Times New Roman"/>
+        </w:rPr>
+        <w:t>Nº 24.446, sancionada el 23 de D</w:t>
+      </w:r>
+      <w:r>
+        <w:rPr>
+          <w:rFonts w:ascii="Calibri" w:eastAsia="Calibri" w:hAnsi="Calibri" w:cs="Times New Roman"/>
+        </w:rPr>
+        <w:t>iciembre</w:t>
+      </w:r>
+      <w:r>
+        <w:rPr>
+          <w:rFonts w:ascii="Calibri" w:eastAsia="Calibri" w:hAnsi="Calibri" w:cs="Times New Roman"/>
+        </w:rPr>
+        <w:t xml:space="preserve"> de 1994 y promulgada el 11 de E</w:t>
+      </w:r>
+      <w:r>
+        <w:rPr>
+          <w:rFonts w:ascii="Calibri" w:eastAsia="Calibri" w:hAnsi="Calibri" w:cs="Times New Roman"/>
+        </w:rPr>
+        <w:t>nero de 1995.</w:t>
+      </w:r>
+      <w:r>
+        <w:rPr>
+          <w:rFonts w:ascii="Calibri" w:eastAsia="Calibri" w:hAnsi="Calibri" w:cs="Times New Roman"/>
+        </w:rPr>
+        <w:t xml:space="preserve"> Es una Universidad pública y gratuita que </w:t>
+      </w:r>
+      <w:r>
+        <w:rPr>
+          <w:rFonts w:ascii="Calibri" w:eastAsia="Calibri" w:hAnsi="Calibri" w:cs="Times New Roman"/>
+        </w:rPr>
+        <w:t>tiene por principal objetivo responder a las demandas regionales de educación superior, no sólo de formación profesional sino fundamentalmente de producción de conocimientos científicos y tecnológicos.</w:t>
+      </w:r>
+    </w:p>
+    <w:p>
+      <w:pPr>
+        <w:jc w:val="both"/>
+        <w:rPr>
+          <w:rFonts w:ascii="Calibri" w:eastAsia="Calibri" w:hAnsi="Calibri" w:cs="Times New Roman"/>
+        </w:rPr>
+      </w:pPr>
+      <w:r>
+        <w:rPr>
+          <w:rFonts w:ascii="Calibri" w:eastAsia="Calibri" w:hAnsi="Calibri" w:cs="Times New Roman"/>
+        </w:rPr>
+        <w:t>La UNPA está organizada en cuatro Unidades Académicas con sede en las ciudades santacruceñas de Rio Gallegos, Caleta Olivia, Rio Turbio y Puerto San Julián.</w:t>
+      </w:r>
+      <w:r>
+        <w:rPr>
+          <w:rFonts w:ascii="Calibri" w:eastAsia="Calibri" w:hAnsi="Calibri" w:cs="Times New Roman"/>
+        </w:rPr>
+        <w:t xml:space="preserve"> La organización académica es departamental y l</w:t>
+      </w:r>
+      <w:r>
+        <w:rPr>
+          <w:rFonts w:ascii="Calibri" w:eastAsia="Calibri" w:hAnsi="Calibri" w:cs="Times New Roman"/>
+        </w:rPr>
+        <w:t xml:space="preserve">as Unidades Académicas organizan a nivel subregional los servicios de docencia, investigación y extensión/vinculación, administran su personal y su presupuesto establecido por programas. No se establecen relaciones de dependencia entre departamentos, divisiones o áreas entre las Unidades sino de complementación y cooperación para programas y tareas en el nivel del sistema, </w:t>
+      </w:r>
+      <w:r>
+        <w:rPr>
+          <w:rFonts w:ascii="Calibri" w:eastAsia="Calibri" w:hAnsi="Calibri" w:cs="Times New Roman"/>
+        </w:rPr>
+        <w:lastRenderedPageBreak/>
+        <w:t>coordinados por el Rectorado con sede en Río Gallegos y establecidos por éste y por el Consejo Superior. Así la estructura de cada Unidad Académica está compuesta por dos Departamentos, uno de Ciencias Sociales y otro de Ciencias Exactas y Naturales, sus responsables son los directores de departamento.</w:t>
+      </w:r>
+    </w:p>
+    <w:p>
+      <w:pPr>
+        <w:jc w:val="both"/>
+        <w:rPr>
+          <w:rFonts w:ascii="Calibri" w:eastAsia="Calibri" w:hAnsi="Calibri" w:cs="Times New Roman"/>
+        </w:rPr>
+      </w:pPr>
+      <w:r>
+        <w:rPr>
+          <w:rFonts w:ascii="Calibri" w:eastAsia="Calibri" w:hAnsi="Calibri" w:cs="Times New Roman"/>
+        </w:rPr>
+        <w:t>Actualmente la UNPA cuenta con dos edificios geográficamente distantes en la ciudad de Rio Gallegos. La Unidad Académica sita en Lisandro de la Torre 1070 nuclea las áreas de Decanato, Administración y Finanzas, Vicedecanato, Departamento de Ciencias Naturales y Exactas, Departamento de Ciencias Sociales, entre otros.</w:t>
+      </w:r>
+      <w:r>
+        <w:rPr>
+          <w:rFonts w:ascii="Calibri" w:eastAsia="Calibri" w:hAnsi="Calibri" w:cs="Times New Roman"/>
+        </w:rPr>
+        <w:t xml:space="preserve"> El Campus Universitario, se</w:t>
+      </w:r>
+      <w:r>
+        <w:rPr>
+          <w:rFonts w:ascii="Calibri" w:eastAsia="Calibri" w:hAnsi="Calibri" w:cs="Times New Roman"/>
+        </w:rPr>
+        <w:t xml:space="preserve"> encuentra en Piloto </w:t>
+      </w:r>
+      <w:proofErr w:type="spellStart"/>
+      <w:r>
+        <w:rPr>
+          <w:rFonts w:ascii="Calibri" w:eastAsia="Calibri" w:hAnsi="Calibri" w:cs="Times New Roman"/>
+        </w:rPr>
+        <w:t>Lero</w:t>
+      </w:r>
+      <w:proofErr w:type="spellEnd"/>
+      <w:r>
+        <w:rPr>
+          <w:rFonts w:ascii="Calibri" w:eastAsia="Calibri" w:hAnsi="Calibri" w:cs="Times New Roman"/>
+        </w:rPr>
+        <w:t xml:space="preserve"> Rivera</w:t>
+      </w:r>
+      <w:bookmarkStart w:id="33" w:name="_GoBack"/>
       <w:bookmarkEnd w:id="33"/>
-    </w:p>
-    <w:p>
-      <w:pPr>
-        <w:jc w:val="both"/>
-        <w:rPr>
-          <w:rFonts w:ascii="Calibri" w:eastAsia="Calibri" w:hAnsi="Calibri" w:cs="Times New Roman"/>
-        </w:rPr>
-      </w:pPr>
-      <w:r>
-        <w:rPr>
-          <w:rFonts w:ascii="Calibri" w:eastAsia="Calibri" w:hAnsi="Calibri" w:cs="Times New Roman"/>
-        </w:rPr>
-        <w:t>La UNPA</w:t>
-      </w:r>
-      <w:r>
-        <w:rPr>
-          <w:rFonts w:ascii="Calibri" w:eastAsia="Calibri" w:hAnsi="Calibri" w:cs="Times New Roman"/>
-        </w:rPr>
-        <w:t xml:space="preserve"> se creó mediante Ley Nacional </w:t>
-      </w:r>
-      <w:r>
-        <w:rPr>
-          <w:rFonts w:ascii="Calibri" w:eastAsia="Calibri" w:hAnsi="Calibri" w:cs="Times New Roman"/>
-        </w:rPr>
-        <w:t>Nº 24.446, sancionada el 23 de D</w:t>
-      </w:r>
-      <w:r>
-        <w:rPr>
-          <w:rFonts w:ascii="Calibri" w:eastAsia="Calibri" w:hAnsi="Calibri" w:cs="Times New Roman"/>
-        </w:rPr>
-        <w:t>iciembre</w:t>
-      </w:r>
-      <w:r>
-        <w:rPr>
-          <w:rFonts w:ascii="Calibri" w:eastAsia="Calibri" w:hAnsi="Calibri" w:cs="Times New Roman"/>
-        </w:rPr>
-        <w:t xml:space="preserve"> de 1994 y promulgada el 11 de E</w:t>
-      </w:r>
-      <w:r>
-        <w:rPr>
-          <w:rFonts w:ascii="Calibri" w:eastAsia="Calibri" w:hAnsi="Calibri" w:cs="Times New Roman"/>
-        </w:rPr>
-        <w:t>nero de 1995.</w:t>
-      </w:r>
-      <w:r>
-        <w:rPr>
-          <w:rFonts w:ascii="Calibri" w:eastAsia="Calibri" w:hAnsi="Calibri" w:cs="Times New Roman"/>
-        </w:rPr>
-        <w:t xml:space="preserve"> Es una Universidad pública y gratuita que </w:t>
-      </w:r>
-      <w:r>
-        <w:rPr>
-          <w:rFonts w:ascii="Calibri" w:eastAsia="Calibri" w:hAnsi="Calibri" w:cs="Times New Roman"/>
-        </w:rPr>
-        <w:t>tiene por principal objetivo responder a las demandas regionales de educación superior, no sólo de formación profesional sino fundamentalmente de producción de conocimientos científicos y tecnológicos.</w:t>
-      </w:r>
-    </w:p>
-    <w:p>
-      <w:pPr>
-        <w:jc w:val="both"/>
-        <w:rPr>
-          <w:rFonts w:ascii="Calibri" w:eastAsia="Calibri" w:hAnsi="Calibri" w:cs="Times New Roman"/>
-        </w:rPr>
-      </w:pPr>
-      <w:r>
-        <w:rPr>
-          <w:rFonts w:ascii="Calibri" w:eastAsia="Calibri" w:hAnsi="Calibri" w:cs="Times New Roman"/>
-        </w:rPr>
-        <w:t>La UNPA está organizada en cuatro Unidades Académicas con sede en las ciudades santacruceñas de Rio Gallegos, Caleta Olivia, Rio Turbio y Puerto San Julián.</w:t>
-      </w:r>
-      <w:r>
-        <w:rPr>
-          <w:rFonts w:ascii="Calibri" w:eastAsia="Calibri" w:hAnsi="Calibri" w:cs="Times New Roman"/>
-        </w:rPr>
-        <w:t xml:space="preserve"> La organización académica es departamental y l</w:t>
-      </w:r>
-      <w:r>
-        <w:rPr>
-          <w:rFonts w:ascii="Calibri" w:eastAsia="Calibri" w:hAnsi="Calibri" w:cs="Times New Roman"/>
-        </w:rPr>
-        <w:t xml:space="preserve">as Unidades Académicas organizan a nivel subregional los servicios de docencia, investigación y extensión/vinculación, administran su personal y su presupuesto establecido por programas. No se establecen relaciones de dependencia entre departamentos, divisiones o áreas entre las Unidades sino de </w:t>
-      </w:r>
-      <w:r>
-        <w:rPr>
-          <w:rFonts w:ascii="Calibri" w:eastAsia="Calibri" w:hAnsi="Calibri" w:cs="Times New Roman"/>
-        </w:rPr>
-        <w:lastRenderedPageBreak/>
-        <w:t>complementación y cooperación para programas y tareas en el nivel del sistema, coordinados por el Rectorado con sede en Río Gallegos y establecidos por éste y por el Consejo Superior. Así la estructura de cada Unidad Académica está compuesta por dos Departamentos, uno de Ciencias Sociales y otro de Ciencias Exactas y Naturales, sus responsables son los directores de departamento.</w:t>
-      </w:r>
-    </w:p>
-    <w:p>
-      <w:pPr>
-        <w:jc w:val="both"/>
-        <w:rPr>
-          <w:rFonts w:ascii="Calibri" w:eastAsia="Calibri" w:hAnsi="Calibri" w:cs="Times New Roman"/>
-        </w:rPr>
-      </w:pPr>
-      <w:r>
-        <w:rPr>
-          <w:rFonts w:ascii="Calibri" w:eastAsia="Calibri" w:hAnsi="Calibri" w:cs="Times New Roman"/>
-        </w:rPr>
-        <w:t>Actualmente la UNPA cuenta con dos edificios geográficamente distantes en la ciudad de Rio Gallegos. La Unidad Académica sita en Lisandro de la Torre 1070 nuclea las áreas de Decanato, Administración y Finanzas, Vicedecanato, Departamento de Ciencias Naturales y Exactas, Departamento de Ciencias Sociales, entre otros.</w:t>
-      </w:r>
-      <w:r>
-        <w:rPr>
-          <w:rFonts w:ascii="Calibri" w:eastAsia="Calibri" w:hAnsi="Calibri" w:cs="Times New Roman"/>
-        </w:rPr>
-        <w:t xml:space="preserve"> El Campus Universitario, se encuentra en Piloto </w:t>
-      </w:r>
-      <w:proofErr w:type="spellStart"/>
-      <w:r>
-        <w:rPr>
-          <w:rFonts w:ascii="Calibri" w:eastAsia="Calibri" w:hAnsi="Calibri" w:cs="Times New Roman"/>
-        </w:rPr>
-        <w:t>Lero</w:t>
-      </w:r>
-      <w:proofErr w:type="spellEnd"/>
-      <w:r>
-        <w:rPr>
-          <w:rFonts w:ascii="Calibri" w:eastAsia="Calibri" w:hAnsi="Calibri" w:cs="Times New Roman"/>
-        </w:rPr>
-        <w:t xml:space="preserve"> Rivero y Avenida Gobernador </w:t>
+      <w:r>
+        <w:rPr>
+          <w:rFonts w:ascii="Calibri" w:eastAsia="Calibri" w:hAnsi="Calibri" w:cs="Times New Roman"/>
+        </w:rPr>
+        <w:t xml:space="preserve"> y Avenida Gobernador </w:t>
       </w:r>
       <w:proofErr w:type="spellStart"/>
       <w:r>
@@ -4511,7 +4525,7 @@
                     <pic:cNvPicPr/>
                   </pic:nvPicPr>
                   <pic:blipFill rotWithShape="1">
-                    <a:blip r:embed="rId15"/>
+                    <a:blip r:embed="rId14"/>
                     <a:srcRect l="19050" t="17883" r="19920" b="6819"/>
                     <a:stretch/>
                   </pic:blipFill>
@@ -5272,28 +5286,31 @@
         <w:jc w:val="both"/>
         <w:rPr>
           <w:rFonts w:ascii="Calibri" w:eastAsia="Calibri" w:hAnsi="Calibri" w:cs="Times New Roman"/>
-          <w:color w:val="FF0000"/>
-        </w:rPr>
-      </w:pPr>
-      <w:r>
-        <w:rPr>
-          <w:rFonts w:ascii="Calibri" w:eastAsia="Calibri" w:hAnsi="Calibri" w:cs="Times New Roman"/>
-          <w:color w:val="FF0000"/>
-        </w:rPr>
-        <w:t>[</w:t>
-      </w:r>
-      <w:r>
-        <w:rPr>
-          <w:color w:val="FF0000"/>
-        </w:rPr>
-        <w:t xml:space="preserve">Estimación del volumen físico de ventas, tomando en consideración la capacidad de producción de la planta y el tamaño del segmento de mercado.  Se realiza una consideración de los costos de producción del mismo, para luego determinar el precio.  Finalmente, se debe desarrollar las estrategia de ventas donde de definen modalidades y condiciones de ventas. </w:t>
-      </w:r>
-      <w:r>
-        <w:rPr>
-          <w:rFonts w:ascii="Calibri" w:eastAsia="Calibri" w:hAnsi="Calibri" w:cs="Times New Roman"/>
-          <w:color w:val="FF0000"/>
-        </w:rPr>
-        <w:t>]</w:t>
+          <w:color w:val="000000" w:themeColor="text1"/>
+        </w:rPr>
+      </w:pPr>
+      <w:r>
+        <w:rPr>
+          <w:rFonts w:ascii="Calibri" w:eastAsia="Calibri" w:hAnsi="Calibri" w:cs="Times New Roman"/>
+          <w:color w:val="000000" w:themeColor="text1"/>
+        </w:rPr>
+        <w:t>El volumen físico de ventas estará ligado al tamaño del segmento de mercado. En cuanto a la página web se espera el uso de todo el personal del área Secretaria Académica.  Con respecto a la aplicación móvil deben considerarse dos aspectos: alumnos y docentes.</w:t>
+      </w:r>
+    </w:p>
+    <w:p>
+      <w:pPr>
+        <w:jc w:val="both"/>
+        <w:rPr>
+          <w:rFonts w:ascii="Calibri" w:eastAsia="Calibri" w:hAnsi="Calibri" w:cs="Times New Roman"/>
+          <w:color w:val="000000" w:themeColor="text1"/>
+        </w:rPr>
+      </w:pPr>
+      <w:r>
+        <w:rPr>
+          <w:rFonts w:ascii="Calibri" w:eastAsia="Calibri" w:hAnsi="Calibri" w:cs="Times New Roman"/>
+          <w:color w:val="000000" w:themeColor="text1"/>
+        </w:rPr>
+        <w:t xml:space="preserve">En principio se espera el uso de la aplicación por un gran porcentaje de alumnos y docentes. Se puede mencionar que la planta docente se mantiene más estable en el correr del tiempo con relación a los alumnos. Esto se debe a que es muy frecuente tener una planta estudiantil al inicio de un año lectivo que luego disminuye a lo largo del mismo. </w:t>
       </w:r>
     </w:p>
     <w:p>
@@ -5359,6 +5376,7 @@
         <w:rPr>
           <w:rFonts w:ascii="Calibri" w:eastAsia="Calibri" w:hAnsi="Calibri" w:cs="Times New Roman"/>
         </w:rPr>
+        <w:lastRenderedPageBreak/>
         <w:t>Además, se dispondrá de material digital en formato PDF para los manuales de usuarios correspondientes a la página web y aplicación móvil.</w:t>
       </w:r>
     </w:p>
@@ -5373,7 +5391,6 @@
         <w:rPr>
           <w:rFonts w:ascii="Calibri" w:eastAsia="Calibri" w:hAnsi="Calibri" w:cs="Times New Roman"/>
         </w:rPr>
-        <w:lastRenderedPageBreak/>
         <w:t>En cuanto a la aplicación móvil, se encontrara a disposición para la descarga de los alumnos y docentes.</w:t>
       </w:r>
     </w:p>
@@ -5570,31 +5587,95 @@
         <w:jc w:val="both"/>
       </w:pPr>
       <w:r>
-        <w:rPr>
-          <w:rFonts w:ascii="Calibri" w:eastAsia="Calibri" w:hAnsi="Calibri" w:cs="Times New Roman"/>
-        </w:rPr>
-        <w:t>[</w:t>
-      </w:r>
-      <w:r>
-        <w:t xml:space="preserve">Se diseña la estructura organizacional con la cual se llevara la operación del proyecto.  La misma debe ser diseñada sobre la base de las necesidades que la </w:t>
-      </w:r>
-      <w:r>
-        <w:t>organización</w:t>
-      </w:r>
-      <w:r>
-        <w:t xml:space="preserve"> tiene.</w:t>
-      </w:r>
-      <w:r>
-        <w:rPr>
-          <w:rFonts w:ascii="Calibri" w:eastAsia="Calibri" w:hAnsi="Calibri" w:cs="Times New Roman"/>
-        </w:rPr>
-        <w:t xml:space="preserve"> </w:t>
-      </w:r>
-      <w:r>
-        <w:rPr>
-          <w:rFonts w:ascii="Calibri" w:eastAsia="Calibri" w:hAnsi="Calibri" w:cs="Times New Roman"/>
-        </w:rPr>
-        <w:t>]</w:t>
+        <w:t>Se representa la estructura organizacional a grandes rasgos.</w:t>
+      </w:r>
+    </w:p>
+    <w:p>
+      <w:pPr>
+        <w:jc w:val="center"/>
+      </w:pPr>
+      <w:r>
+        <w:rPr>
+          <w:noProof/>
+          <w:lang w:val="es-AR" w:eastAsia="es-AR"/>
+        </w:rPr>
+        <w:drawing>
+          <wp:inline distT="0" distB="0" distL="0" distR="0" wp14:anchorId="731C443D" wp14:editId="14C6DC70">
+            <wp:extent cx="2827656" cy="2572048"/>
+            <wp:effectExtent l="19050" t="19050" r="0" b="0"/>
+            <wp:docPr id="5" name="Imagen 5"/>
+            <wp:cNvGraphicFramePr>
+              <a:graphicFrameLocks xmlns:a="http://schemas.openxmlformats.org/drawingml/2006/main" noChangeAspect="1"/>
+            </wp:cNvGraphicFramePr>
+            <a:graphic xmlns:a="http://schemas.openxmlformats.org/drawingml/2006/main">
+              <a:graphicData uri="http://schemas.openxmlformats.org/drawingml/2006/picture">
+                <pic:pic xmlns:pic="http://schemas.openxmlformats.org/drawingml/2006/picture">
+                  <pic:nvPicPr>
+                    <pic:cNvPr id="1" name=""/>
+                    <pic:cNvPicPr/>
+                  </pic:nvPicPr>
+                  <pic:blipFill rotWithShape="1">
+                    <a:blip r:embed="rId15"/>
+                    <a:srcRect l="41804" t="21021" r="26975" b="28467"/>
+                    <a:stretch/>
+                  </pic:blipFill>
+                  <pic:spPr bwMode="auto">
+                    <a:xfrm>
+                      <a:off x="0" y="0"/>
+                      <a:ext cx="2836561" cy="2580148"/>
+                    </a:xfrm>
+                    <a:prstGeom prst="rect">
+                      <a:avLst/>
+                    </a:prstGeom>
+                    <a:ln>
+                      <a:solidFill>
+                        <a:schemeClr val="tx1"/>
+                      </a:solidFill>
+                    </a:ln>
+                    <a:extLst>
+                      <a:ext uri="{53640926-AAD7-44D8-BBD7-CCE9431645EC}">
+                        <a14:shadowObscured xmlns:a14="http://schemas.microsoft.com/office/drawing/2010/main"/>
+                      </a:ext>
+                    </a:extLst>
+                  </pic:spPr>
+                </pic:pic>
+              </a:graphicData>
+            </a:graphic>
+          </wp:inline>
+        </w:drawing>
+      </w:r>
+    </w:p>
+    <w:p>
+      <w:pPr>
+        <w:spacing w:before="0"/>
+        <w:jc w:val="center"/>
+        <w:rPr>
+          <w:sz w:val="20"/>
+        </w:rPr>
+      </w:pPr>
+      <w:r>
+        <w:rPr>
+          <w:sz w:val="20"/>
+        </w:rPr>
+        <w:t>Estructura organizacional general</w:t>
+      </w:r>
+    </w:p>
+    <w:p>
+      <w:pPr>
+        <w:tabs>
+          <w:tab w:val="left" w:pos="5565"/>
+        </w:tabs>
+        <w:jc w:val="both"/>
+      </w:pPr>
+      <w:r>
+        <w:tab/>
+        <w:t>Se observa como los alumnos, docentes y Secretaría Acad</w:t>
+      </w:r>
+      <w:r>
+        <w:t xml:space="preserve">émica se engloban y relacionan </w:t>
+      </w:r>
+      <w:r>
+        <w:t xml:space="preserve">dentro del ámbito de la UARG. A su vez, como se explicó anteriormente, la UARG es una Unidad Académica de la UNPA. </w:t>
       </w:r>
     </w:p>
     <w:p>
@@ -5622,27 +5703,54 @@
     <w:p>
       <w:pPr>
         <w:jc w:val="both"/>
-      </w:pPr>
-      <w:r>
-        <w:rPr>
-          <w:rFonts w:ascii="Calibri" w:eastAsia="Calibri" w:hAnsi="Calibri" w:cs="Times New Roman"/>
-        </w:rPr>
-        <w:t>[</w:t>
-      </w:r>
-      <w:r>
-        <w:t>Se deben</w:t>
-      </w:r>
-      <w:r>
-        <w:t xml:space="preserve"> definir los distintos roles de los actores involucrados en el proceso para la generación del nuevo producto software</w:t>
-      </w:r>
-      <w:r>
-        <w:t>.</w:t>
-      </w:r>
-      <w:r>
-        <w:rPr>
-          <w:rFonts w:ascii="Calibri" w:eastAsia="Calibri" w:hAnsi="Calibri" w:cs="Times New Roman"/>
-        </w:rPr>
-        <w:t>]</w:t>
+        <w:rPr>
+          <w:rFonts w:ascii="Calibri" w:eastAsia="Calibri" w:hAnsi="Calibri" w:cs="Times New Roman"/>
+        </w:rPr>
+      </w:pPr>
+      <w:r>
+        <w:rPr>
+          <w:rFonts w:ascii="Calibri" w:eastAsia="Calibri" w:hAnsi="Calibri" w:cs="Times New Roman"/>
+        </w:rPr>
+        <w:t>Se definen los distintos roles de los actores involucrados:</w:t>
+      </w:r>
+    </w:p>
+    <w:p>
+      <w:pPr>
+        <w:pStyle w:val="Prrafodelista"/>
+        <w:numPr>
+          <w:ilvl w:val="0"/>
+          <w:numId w:val="13"/>
+        </w:numPr>
+        <w:jc w:val="both"/>
+      </w:pPr>
+      <w:r>
+        <w:t>Administrador: Su rol es llevar a cabo la gestión de los usuarios que podrán acceder al sistema. Además, será encargado de generar roles y otorgar permisos. Como tal, un administrador deberá iniciar sesión en el sistema mediante el uso de un correo electrónico institucional.</w:t>
+      </w:r>
+    </w:p>
+    <w:p>
+      <w:pPr>
+        <w:pStyle w:val="Prrafodelista"/>
+        <w:numPr>
+          <w:ilvl w:val="0"/>
+          <w:numId w:val="13"/>
+        </w:numPr>
+        <w:jc w:val="both"/>
+      </w:pPr>
+      <w:r>
+        <w:t>Secretaría Académica: El rol de este actor es generar y cargar los horarios de cursada y mesas de examen para que puedan ser consultados. Como tal, un actor de este tipo debe iniciar sesión en la página web del sistema mediante el uso de un correo electrónico institucional.</w:t>
+      </w:r>
+    </w:p>
+    <w:p>
+      <w:pPr>
+        <w:pStyle w:val="Prrafodelista"/>
+        <w:numPr>
+          <w:ilvl w:val="0"/>
+          <w:numId w:val="13"/>
+        </w:numPr>
+        <w:jc w:val="both"/>
+      </w:pPr>
+      <w:r>
+        <w:t>Publico: Está formado por alumnos, docentes y cualquier persona que haga uso de la aplicación móvil para acceder a los horarios de cursada y mesas de examen.</w:t>
       </w:r>
     </w:p>
     <w:p>
@@ -5671,50 +5779,1389 @@
     <w:p>
       <w:pPr>
         <w:jc w:val="both"/>
-      </w:pPr>
-      <w:r>
-        <w:rPr>
-          <w:rFonts w:ascii="Calibri" w:eastAsia="Calibri" w:hAnsi="Calibri" w:cs="Times New Roman"/>
-        </w:rPr>
-        <w:t>[</w:t>
-      </w:r>
-      <w:r>
-        <w:rPr>
-          <w:rFonts w:ascii="Calibri" w:eastAsia="Calibri" w:hAnsi="Calibri" w:cs="Times New Roman"/>
-        </w:rPr>
-        <w:t>E</w:t>
-      </w:r>
-      <w:r>
-        <w:t>specific</w:t>
-      </w:r>
-      <w:r>
-        <w:t>ar</w:t>
-      </w:r>
-      <w:r>
-        <w:t xml:space="preserve"> un plan de trabajo para la ejecución del proyecto, es decir se </w:t>
-      </w:r>
-      <w:r>
-        <w:t xml:space="preserve">debe </w:t>
-      </w:r>
-      <w:r>
-        <w:t>planifica</w:t>
-      </w:r>
-      <w:r>
-        <w:t>r</w:t>
-      </w:r>
-      <w:r>
-        <w:t xml:space="preserve"> las acciones a seguir en forma secuencial y ordenada, distinguiendo tiempo y costo.</w:t>
-      </w:r>
-      <w:r>
-        <w:rPr>
-          <w:rFonts w:ascii="Calibri" w:eastAsia="Calibri" w:hAnsi="Calibri" w:cs="Times New Roman"/>
-        </w:rPr>
-        <w:t>]</w:t>
-      </w:r>
-    </w:p>
+        <w:rPr>
+          <w:rFonts w:ascii="Calibri" w:eastAsia="Calibri" w:hAnsi="Calibri" w:cs="Times New Roman"/>
+        </w:rPr>
+      </w:pPr>
+      <w:r>
+        <w:rPr>
+          <w:rFonts w:ascii="Calibri" w:eastAsia="Calibri" w:hAnsi="Calibri" w:cs="Times New Roman"/>
+        </w:rPr>
+        <w:t>Se presenta un cronograma general de trabajo:</w:t>
+      </w:r>
+    </w:p>
+    <w:p>
+      <w:pPr>
+        <w:jc w:val="both"/>
+        <w:rPr>
+          <w:rFonts w:ascii="Calibri" w:eastAsia="Calibri" w:hAnsi="Calibri" w:cs="Times New Roman"/>
+        </w:rPr>
+      </w:pPr>
+    </w:p>
+    <w:tbl>
+      <w:tblPr>
+        <w:tblStyle w:val="Tablaconcuadrcula"/>
+        <w:tblW w:w="0" w:type="auto"/>
+        <w:tblInd w:w="357" w:type="dxa"/>
+        <w:tblLook w:val="04A0" w:firstRow="1" w:lastRow="0" w:firstColumn="1" w:lastColumn="0" w:noHBand="0" w:noVBand="1"/>
+      </w:tblPr>
+      <w:tblGrid>
+        <w:gridCol w:w="1395"/>
+        <w:gridCol w:w="1473"/>
+        <w:gridCol w:w="1419"/>
+        <w:gridCol w:w="1367"/>
+        <w:gridCol w:w="1276"/>
+        <w:gridCol w:w="1433"/>
+      </w:tblGrid>
+      <w:tr>
+        <w:tc>
+          <w:tcPr>
+            <w:tcW w:w="1396" w:type="dxa"/>
+            <w:shd w:val="clear" w:color="auto" w:fill="D9D9D9" w:themeFill="background1" w:themeFillShade="D9"/>
+            <w:vAlign w:val="center"/>
+          </w:tcPr>
+          <w:p>
+            <w:pPr>
+              <w:spacing w:after="240"/>
+              <w:ind w:left="0" w:firstLine="0"/>
+              <w:jc w:val="center"/>
+              <w:rPr>
+                <w:rFonts w:ascii="Calibri" w:eastAsia="Calibri" w:hAnsi="Calibri" w:cs="Times New Roman"/>
+                <w:b/>
+              </w:rPr>
+            </w:pPr>
+            <w:r>
+              <w:rPr>
+                <w:rFonts w:ascii="Calibri" w:eastAsia="Calibri" w:hAnsi="Calibri" w:cs="Times New Roman"/>
+                <w:b/>
+              </w:rPr>
+              <w:lastRenderedPageBreak/>
+              <w:t>Fase</w:t>
+            </w:r>
+          </w:p>
+        </w:tc>
+        <w:tc>
+          <w:tcPr>
+            <w:tcW w:w="1515" w:type="dxa"/>
+            <w:shd w:val="clear" w:color="auto" w:fill="D9D9D9" w:themeFill="background1" w:themeFillShade="D9"/>
+            <w:vAlign w:val="center"/>
+          </w:tcPr>
+          <w:p>
+            <w:pPr>
+              <w:spacing w:after="240"/>
+              <w:ind w:left="0" w:firstLine="0"/>
+              <w:jc w:val="center"/>
+              <w:rPr>
+                <w:rFonts w:ascii="Calibri" w:eastAsia="Calibri" w:hAnsi="Calibri" w:cs="Times New Roman"/>
+                <w:b/>
+              </w:rPr>
+            </w:pPr>
+            <w:r>
+              <w:rPr>
+                <w:rFonts w:ascii="Calibri" w:eastAsia="Calibri" w:hAnsi="Calibri" w:cs="Times New Roman"/>
+                <w:b/>
+              </w:rPr>
+              <w:t>Iteración</w:t>
+            </w:r>
+          </w:p>
+        </w:tc>
+        <w:tc>
+          <w:tcPr>
+            <w:tcW w:w="1433" w:type="dxa"/>
+            <w:shd w:val="clear" w:color="auto" w:fill="D9D9D9" w:themeFill="background1" w:themeFillShade="D9"/>
+            <w:vAlign w:val="center"/>
+          </w:tcPr>
+          <w:p>
+            <w:pPr>
+              <w:spacing w:after="240"/>
+              <w:ind w:left="0" w:firstLine="0"/>
+              <w:jc w:val="center"/>
+              <w:rPr>
+                <w:rFonts w:ascii="Calibri" w:eastAsia="Calibri" w:hAnsi="Calibri" w:cs="Times New Roman"/>
+                <w:b/>
+              </w:rPr>
+            </w:pPr>
+            <w:r>
+              <w:rPr>
+                <w:rFonts w:ascii="Calibri" w:eastAsia="Calibri" w:hAnsi="Calibri" w:cs="Times New Roman"/>
+                <w:b/>
+              </w:rPr>
+              <w:t>Inicio</w:t>
+            </w:r>
+          </w:p>
+        </w:tc>
+        <w:tc>
+          <w:tcPr>
+            <w:tcW w:w="1376" w:type="dxa"/>
+            <w:shd w:val="clear" w:color="auto" w:fill="D9D9D9" w:themeFill="background1" w:themeFillShade="D9"/>
+            <w:vAlign w:val="center"/>
+          </w:tcPr>
+          <w:p>
+            <w:pPr>
+              <w:spacing w:after="240"/>
+              <w:ind w:left="0" w:firstLine="0"/>
+              <w:jc w:val="center"/>
+              <w:rPr>
+                <w:rFonts w:ascii="Calibri" w:eastAsia="Calibri" w:hAnsi="Calibri" w:cs="Times New Roman"/>
+                <w:b/>
+              </w:rPr>
+            </w:pPr>
+            <w:r>
+              <w:rPr>
+                <w:rFonts w:ascii="Calibri" w:eastAsia="Calibri" w:hAnsi="Calibri" w:cs="Times New Roman"/>
+                <w:b/>
+              </w:rPr>
+              <w:t>Fin</w:t>
+            </w:r>
+          </w:p>
+        </w:tc>
+        <w:tc>
+          <w:tcPr>
+            <w:tcW w:w="1298" w:type="dxa"/>
+            <w:shd w:val="clear" w:color="auto" w:fill="D9D9D9" w:themeFill="background1" w:themeFillShade="D9"/>
+            <w:vAlign w:val="center"/>
+          </w:tcPr>
+          <w:p>
+            <w:pPr>
+              <w:spacing w:after="240"/>
+              <w:ind w:left="0" w:firstLine="0"/>
+              <w:jc w:val="center"/>
+              <w:rPr>
+                <w:rFonts w:ascii="Calibri" w:eastAsia="Calibri" w:hAnsi="Calibri" w:cs="Times New Roman"/>
+                <w:b/>
+              </w:rPr>
+            </w:pPr>
+            <w:r>
+              <w:rPr>
+                <w:rFonts w:ascii="Calibri" w:eastAsia="Calibri" w:hAnsi="Calibri" w:cs="Times New Roman"/>
+                <w:b/>
+              </w:rPr>
+              <w:t>Duración</w:t>
+            </w:r>
+          </w:p>
+        </w:tc>
+        <w:tc>
+          <w:tcPr>
+            <w:tcW w:w="1345" w:type="dxa"/>
+            <w:shd w:val="clear" w:color="auto" w:fill="D9D9D9" w:themeFill="background1" w:themeFillShade="D9"/>
+            <w:vAlign w:val="center"/>
+          </w:tcPr>
+          <w:p>
+            <w:pPr>
+              <w:spacing w:after="240"/>
+              <w:ind w:left="0" w:firstLine="0"/>
+              <w:jc w:val="center"/>
+              <w:rPr>
+                <w:rFonts w:ascii="Calibri" w:eastAsia="Calibri" w:hAnsi="Calibri" w:cs="Times New Roman"/>
+                <w:b/>
+              </w:rPr>
+            </w:pPr>
+            <w:r>
+              <w:rPr>
+                <w:rFonts w:ascii="Calibri" w:eastAsia="Calibri" w:hAnsi="Calibri" w:cs="Times New Roman"/>
+                <w:b/>
+              </w:rPr>
+              <w:t>Objetivos</w:t>
+            </w:r>
+          </w:p>
+        </w:tc>
+      </w:tr>
+      <w:tr>
+        <w:tc>
+          <w:tcPr>
+            <w:tcW w:w="1396" w:type="dxa"/>
+          </w:tcPr>
+          <w:p>
+            <w:pPr>
+              <w:ind w:left="0" w:firstLine="0"/>
+              <w:jc w:val="both"/>
+              <w:rPr>
+                <w:rFonts w:ascii="Calibri" w:eastAsia="Calibri" w:hAnsi="Calibri" w:cs="Times New Roman"/>
+              </w:rPr>
+            </w:pPr>
+            <w:r>
+              <w:rPr>
+                <w:rFonts w:ascii="Calibri" w:eastAsia="Calibri" w:hAnsi="Calibri" w:cs="Times New Roman"/>
+              </w:rPr>
+              <w:t>Inicio</w:t>
+            </w:r>
+          </w:p>
+        </w:tc>
+        <w:tc>
+          <w:tcPr>
+            <w:tcW w:w="1515" w:type="dxa"/>
+            <w:vAlign w:val="center"/>
+          </w:tcPr>
+          <w:p>
+            <w:pPr>
+              <w:ind w:left="0" w:firstLine="0"/>
+              <w:jc w:val="center"/>
+              <w:rPr>
+                <w:rFonts w:ascii="Calibri" w:eastAsia="Calibri" w:hAnsi="Calibri" w:cs="Times New Roman"/>
+              </w:rPr>
+            </w:pPr>
+            <w:r>
+              <w:rPr>
+                <w:rFonts w:ascii="Calibri" w:eastAsia="Calibri" w:hAnsi="Calibri" w:cs="Times New Roman"/>
+              </w:rPr>
+              <w:t>1</w:t>
+            </w:r>
+          </w:p>
+        </w:tc>
+        <w:tc>
+          <w:tcPr>
+            <w:tcW w:w="1433" w:type="dxa"/>
+            <w:vAlign w:val="center"/>
+          </w:tcPr>
+          <w:p>
+            <w:pPr>
+              <w:ind w:left="0" w:firstLine="0"/>
+              <w:jc w:val="center"/>
+              <w:rPr>
+                <w:rFonts w:ascii="Calibri" w:eastAsia="Calibri" w:hAnsi="Calibri" w:cs="Times New Roman"/>
+              </w:rPr>
+            </w:pPr>
+            <w:r>
+              <w:rPr>
+                <w:rFonts w:ascii="Calibri" w:eastAsia="Calibri" w:hAnsi="Calibri" w:cs="Times New Roman"/>
+              </w:rPr>
+              <w:t>29/08/2017</w:t>
+            </w:r>
+          </w:p>
+        </w:tc>
+        <w:tc>
+          <w:tcPr>
+            <w:tcW w:w="1376" w:type="dxa"/>
+            <w:vAlign w:val="center"/>
+          </w:tcPr>
+          <w:p>
+            <w:pPr>
+              <w:ind w:left="0" w:firstLine="0"/>
+              <w:jc w:val="center"/>
+              <w:rPr>
+                <w:rFonts w:ascii="Calibri" w:eastAsia="Calibri" w:hAnsi="Calibri" w:cs="Times New Roman"/>
+              </w:rPr>
+            </w:pPr>
+            <w:r>
+              <w:rPr>
+                <w:rFonts w:ascii="Calibri" w:eastAsia="Calibri" w:hAnsi="Calibri" w:cs="Times New Roman"/>
+              </w:rPr>
+              <w:t>14/08/2017</w:t>
+            </w:r>
+          </w:p>
+        </w:tc>
+        <w:tc>
+          <w:tcPr>
+            <w:tcW w:w="1298" w:type="dxa"/>
+            <w:vAlign w:val="center"/>
+          </w:tcPr>
+          <w:p>
+            <w:pPr>
+              <w:ind w:left="0" w:firstLine="0"/>
+              <w:jc w:val="center"/>
+              <w:rPr>
+                <w:rFonts w:ascii="Calibri" w:eastAsia="Calibri" w:hAnsi="Calibri" w:cs="Times New Roman"/>
+              </w:rPr>
+            </w:pPr>
+            <w:r>
+              <w:rPr>
+                <w:rFonts w:ascii="Calibri" w:eastAsia="Calibri" w:hAnsi="Calibri" w:cs="Times New Roman"/>
+              </w:rPr>
+              <w:t>3 semanas</w:t>
+            </w:r>
+          </w:p>
+        </w:tc>
+        <w:tc>
+          <w:tcPr>
+            <w:tcW w:w="1345" w:type="dxa"/>
+            <w:vAlign w:val="center"/>
+          </w:tcPr>
+          <w:p>
+            <w:pPr>
+              <w:ind w:left="0" w:firstLine="0"/>
+              <w:jc w:val="center"/>
+              <w:rPr>
+                <w:rFonts w:ascii="Calibri" w:eastAsia="Calibri" w:hAnsi="Calibri" w:cs="Times New Roman"/>
+              </w:rPr>
+            </w:pPr>
+            <w:r>
+              <w:rPr>
+                <w:rFonts w:ascii="Calibri" w:eastAsia="Calibri" w:hAnsi="Calibri" w:cs="Times New Roman"/>
+              </w:rPr>
+              <w:t>Comprender el negocio</w:t>
+            </w:r>
+          </w:p>
+        </w:tc>
+      </w:tr>
+      <w:tr>
+        <w:tc>
+          <w:tcPr>
+            <w:tcW w:w="8363" w:type="dxa"/>
+            <w:gridSpan w:val="6"/>
+          </w:tcPr>
+          <w:p>
+            <w:pPr>
+              <w:ind w:left="0" w:firstLine="0"/>
+              <w:jc w:val="center"/>
+              <w:rPr>
+                <w:rFonts w:ascii="Calibri" w:eastAsia="Calibri" w:hAnsi="Calibri" w:cs="Times New Roman"/>
+              </w:rPr>
+            </w:pPr>
+            <w:r>
+              <w:rPr>
+                <w:rFonts w:ascii="Calibri" w:eastAsia="Calibri" w:hAnsi="Calibri" w:cs="Times New Roman"/>
+              </w:rPr>
+              <w:t>Hito: Objetivos del ciclo de vida</w:t>
+            </w:r>
+          </w:p>
+        </w:tc>
+      </w:tr>
+      <w:tr>
+        <w:tc>
+          <w:tcPr>
+            <w:tcW w:w="1396" w:type="dxa"/>
+            <w:vMerge w:val="restart"/>
+            <w:vAlign w:val="center"/>
+          </w:tcPr>
+          <w:p>
+            <w:pPr>
+              <w:ind w:left="0" w:firstLine="0"/>
+              <w:rPr>
+                <w:rFonts w:ascii="Calibri" w:eastAsia="Calibri" w:hAnsi="Calibri" w:cs="Times New Roman"/>
+              </w:rPr>
+            </w:pPr>
+            <w:r>
+              <w:rPr>
+                <w:rFonts w:ascii="Calibri" w:eastAsia="Calibri" w:hAnsi="Calibri" w:cs="Times New Roman"/>
+              </w:rPr>
+              <w:t>Elaboración</w:t>
+            </w:r>
+          </w:p>
+        </w:tc>
+        <w:tc>
+          <w:tcPr>
+            <w:tcW w:w="1515" w:type="dxa"/>
+            <w:vAlign w:val="center"/>
+          </w:tcPr>
+          <w:p>
+            <w:pPr>
+              <w:ind w:left="0" w:firstLine="0"/>
+              <w:jc w:val="center"/>
+              <w:rPr>
+                <w:rFonts w:ascii="Calibri" w:eastAsia="Calibri" w:hAnsi="Calibri" w:cs="Times New Roman"/>
+              </w:rPr>
+            </w:pPr>
+            <w:r>
+              <w:rPr>
+                <w:rFonts w:ascii="Calibri" w:eastAsia="Calibri" w:hAnsi="Calibri" w:cs="Times New Roman"/>
+              </w:rPr>
+              <w:t>1</w:t>
+            </w:r>
+          </w:p>
+        </w:tc>
+        <w:tc>
+          <w:tcPr>
+            <w:tcW w:w="1433" w:type="dxa"/>
+            <w:vAlign w:val="center"/>
+          </w:tcPr>
+          <w:p>
+            <w:pPr>
+              <w:ind w:left="0" w:firstLine="0"/>
+              <w:jc w:val="center"/>
+              <w:rPr>
+                <w:rFonts w:ascii="Calibri" w:eastAsia="Calibri" w:hAnsi="Calibri" w:cs="Times New Roman"/>
+              </w:rPr>
+            </w:pPr>
+            <w:r>
+              <w:rPr>
+                <w:rFonts w:ascii="Calibri" w:eastAsia="Calibri" w:hAnsi="Calibri" w:cs="Times New Roman"/>
+              </w:rPr>
+              <w:t>15/09/2017</w:t>
+            </w:r>
+          </w:p>
+        </w:tc>
+        <w:tc>
+          <w:tcPr>
+            <w:tcW w:w="1376" w:type="dxa"/>
+            <w:vAlign w:val="center"/>
+          </w:tcPr>
+          <w:p>
+            <w:pPr>
+              <w:ind w:left="0" w:firstLine="0"/>
+              <w:jc w:val="center"/>
+              <w:rPr>
+                <w:rFonts w:ascii="Calibri" w:eastAsia="Calibri" w:hAnsi="Calibri" w:cs="Times New Roman"/>
+              </w:rPr>
+            </w:pPr>
+            <w:r>
+              <w:rPr>
+                <w:rFonts w:ascii="Calibri" w:eastAsia="Calibri" w:hAnsi="Calibri" w:cs="Times New Roman"/>
+              </w:rPr>
+              <w:t>28/09/2017</w:t>
+            </w:r>
+          </w:p>
+        </w:tc>
+        <w:tc>
+          <w:tcPr>
+            <w:tcW w:w="1298" w:type="dxa"/>
+            <w:vAlign w:val="center"/>
+          </w:tcPr>
+          <w:p>
+            <w:pPr>
+              <w:ind w:left="0" w:firstLine="0"/>
+              <w:jc w:val="center"/>
+              <w:rPr>
+                <w:rFonts w:ascii="Calibri" w:eastAsia="Calibri" w:hAnsi="Calibri" w:cs="Times New Roman"/>
+              </w:rPr>
+            </w:pPr>
+            <w:r>
+              <w:rPr>
+                <w:rFonts w:ascii="Calibri" w:eastAsia="Calibri" w:hAnsi="Calibri" w:cs="Times New Roman"/>
+              </w:rPr>
+              <w:t>2 semanas</w:t>
+            </w:r>
+          </w:p>
+        </w:tc>
+        <w:tc>
+          <w:tcPr>
+            <w:tcW w:w="1345" w:type="dxa"/>
+            <w:vMerge w:val="restart"/>
+            <w:vAlign w:val="center"/>
+          </w:tcPr>
+          <w:p>
+            <w:pPr>
+              <w:ind w:left="0" w:firstLine="0"/>
+              <w:jc w:val="center"/>
+              <w:rPr>
+                <w:rFonts w:ascii="Calibri" w:eastAsia="Calibri" w:hAnsi="Calibri" w:cs="Times New Roman"/>
+              </w:rPr>
+            </w:pPr>
+            <w:r>
+              <w:rPr>
+                <w:rFonts w:ascii="Calibri" w:eastAsia="Calibri" w:hAnsi="Calibri" w:cs="Times New Roman"/>
+              </w:rPr>
+              <w:t>Se focaliza en la funcionalidad</w:t>
+            </w:r>
+          </w:p>
+        </w:tc>
+      </w:tr>
+      <w:tr>
+        <w:tc>
+          <w:tcPr>
+            <w:tcW w:w="1396" w:type="dxa"/>
+            <w:vMerge/>
+          </w:tcPr>
+          <w:p>
+            <w:pPr>
+              <w:ind w:left="0" w:firstLine="0"/>
+              <w:jc w:val="both"/>
+              <w:rPr>
+                <w:rFonts w:ascii="Calibri" w:eastAsia="Calibri" w:hAnsi="Calibri" w:cs="Times New Roman"/>
+              </w:rPr>
+            </w:pPr>
+          </w:p>
+        </w:tc>
+        <w:tc>
+          <w:tcPr>
+            <w:tcW w:w="1515" w:type="dxa"/>
+            <w:vAlign w:val="center"/>
+          </w:tcPr>
+          <w:p>
+            <w:pPr>
+              <w:ind w:left="0" w:firstLine="0"/>
+              <w:jc w:val="center"/>
+              <w:rPr>
+                <w:rFonts w:ascii="Calibri" w:eastAsia="Calibri" w:hAnsi="Calibri" w:cs="Times New Roman"/>
+              </w:rPr>
+            </w:pPr>
+            <w:r>
+              <w:rPr>
+                <w:rFonts w:ascii="Calibri" w:eastAsia="Calibri" w:hAnsi="Calibri" w:cs="Times New Roman"/>
+              </w:rPr>
+              <w:t>2</w:t>
+            </w:r>
+          </w:p>
+        </w:tc>
+        <w:tc>
+          <w:tcPr>
+            <w:tcW w:w="1433" w:type="dxa"/>
+            <w:vAlign w:val="center"/>
+          </w:tcPr>
+          <w:p>
+            <w:pPr>
+              <w:ind w:left="0" w:firstLine="0"/>
+              <w:jc w:val="center"/>
+              <w:rPr>
+                <w:rFonts w:ascii="Calibri" w:eastAsia="Calibri" w:hAnsi="Calibri" w:cs="Times New Roman"/>
+              </w:rPr>
+            </w:pPr>
+            <w:r>
+              <w:rPr>
+                <w:rFonts w:ascii="Calibri" w:eastAsia="Calibri" w:hAnsi="Calibri" w:cs="Times New Roman"/>
+              </w:rPr>
+              <w:t>29/09/2017</w:t>
+            </w:r>
+          </w:p>
+        </w:tc>
+        <w:tc>
+          <w:tcPr>
+            <w:tcW w:w="1376" w:type="dxa"/>
+            <w:vAlign w:val="center"/>
+          </w:tcPr>
+          <w:p>
+            <w:pPr>
+              <w:ind w:left="0" w:firstLine="0"/>
+              <w:jc w:val="center"/>
+              <w:rPr>
+                <w:rFonts w:ascii="Calibri" w:eastAsia="Calibri" w:hAnsi="Calibri" w:cs="Times New Roman"/>
+              </w:rPr>
+            </w:pPr>
+            <w:r>
+              <w:rPr>
+                <w:rFonts w:ascii="Calibri" w:eastAsia="Calibri" w:hAnsi="Calibri" w:cs="Times New Roman"/>
+              </w:rPr>
+              <w:t>12/10/2017</w:t>
+            </w:r>
+          </w:p>
+        </w:tc>
+        <w:tc>
+          <w:tcPr>
+            <w:tcW w:w="1298" w:type="dxa"/>
+            <w:vAlign w:val="center"/>
+          </w:tcPr>
+          <w:p>
+            <w:pPr>
+              <w:ind w:left="0" w:firstLine="0"/>
+              <w:jc w:val="center"/>
+              <w:rPr>
+                <w:rFonts w:ascii="Calibri" w:eastAsia="Calibri" w:hAnsi="Calibri" w:cs="Times New Roman"/>
+              </w:rPr>
+            </w:pPr>
+            <w:r>
+              <w:rPr>
+                <w:rFonts w:ascii="Calibri" w:eastAsia="Calibri" w:hAnsi="Calibri" w:cs="Times New Roman"/>
+              </w:rPr>
+              <w:t>2 semanas</w:t>
+            </w:r>
+          </w:p>
+        </w:tc>
+        <w:tc>
+          <w:tcPr>
+            <w:tcW w:w="1345" w:type="dxa"/>
+            <w:vMerge/>
+            <w:vAlign w:val="center"/>
+          </w:tcPr>
+          <w:p>
+            <w:pPr>
+              <w:ind w:left="0" w:firstLine="0"/>
+              <w:jc w:val="center"/>
+              <w:rPr>
+                <w:rFonts w:ascii="Calibri" w:eastAsia="Calibri" w:hAnsi="Calibri" w:cs="Times New Roman"/>
+              </w:rPr>
+            </w:pPr>
+          </w:p>
+        </w:tc>
+      </w:tr>
+      <w:tr>
+        <w:tc>
+          <w:tcPr>
+            <w:tcW w:w="1396" w:type="dxa"/>
+            <w:vMerge/>
+          </w:tcPr>
+          <w:p>
+            <w:pPr>
+              <w:ind w:left="0" w:firstLine="0"/>
+              <w:jc w:val="both"/>
+              <w:rPr>
+                <w:rFonts w:ascii="Calibri" w:eastAsia="Calibri" w:hAnsi="Calibri" w:cs="Times New Roman"/>
+              </w:rPr>
+            </w:pPr>
+          </w:p>
+        </w:tc>
+        <w:tc>
+          <w:tcPr>
+            <w:tcW w:w="1515" w:type="dxa"/>
+            <w:vAlign w:val="center"/>
+          </w:tcPr>
+          <w:p>
+            <w:pPr>
+              <w:ind w:left="0" w:firstLine="0"/>
+              <w:jc w:val="center"/>
+              <w:rPr>
+                <w:rFonts w:ascii="Calibri" w:eastAsia="Calibri" w:hAnsi="Calibri" w:cs="Times New Roman"/>
+              </w:rPr>
+            </w:pPr>
+            <w:r>
+              <w:rPr>
+                <w:rFonts w:ascii="Calibri" w:eastAsia="Calibri" w:hAnsi="Calibri" w:cs="Times New Roman"/>
+              </w:rPr>
+              <w:t>3</w:t>
+            </w:r>
+          </w:p>
+        </w:tc>
+        <w:tc>
+          <w:tcPr>
+            <w:tcW w:w="1433" w:type="dxa"/>
+            <w:vAlign w:val="center"/>
+          </w:tcPr>
+          <w:p>
+            <w:pPr>
+              <w:ind w:left="0" w:firstLine="0"/>
+              <w:jc w:val="center"/>
+              <w:rPr>
+                <w:rFonts w:ascii="Calibri" w:eastAsia="Calibri" w:hAnsi="Calibri" w:cs="Times New Roman"/>
+              </w:rPr>
+            </w:pPr>
+            <w:r>
+              <w:rPr>
+                <w:rFonts w:ascii="Calibri" w:eastAsia="Calibri" w:hAnsi="Calibri" w:cs="Times New Roman"/>
+              </w:rPr>
+              <w:t>13/10/2017</w:t>
+            </w:r>
+          </w:p>
+        </w:tc>
+        <w:tc>
+          <w:tcPr>
+            <w:tcW w:w="1376" w:type="dxa"/>
+            <w:vAlign w:val="center"/>
+          </w:tcPr>
+          <w:p>
+            <w:pPr>
+              <w:ind w:left="0" w:firstLine="0"/>
+              <w:jc w:val="center"/>
+              <w:rPr>
+                <w:rFonts w:ascii="Calibri" w:eastAsia="Calibri" w:hAnsi="Calibri" w:cs="Times New Roman"/>
+              </w:rPr>
+            </w:pPr>
+            <w:r>
+              <w:rPr>
+                <w:rFonts w:ascii="Calibri" w:eastAsia="Calibri" w:hAnsi="Calibri" w:cs="Times New Roman"/>
+              </w:rPr>
+              <w:t>26/10/2017</w:t>
+            </w:r>
+          </w:p>
+        </w:tc>
+        <w:tc>
+          <w:tcPr>
+            <w:tcW w:w="1298" w:type="dxa"/>
+            <w:vAlign w:val="center"/>
+          </w:tcPr>
+          <w:p>
+            <w:pPr>
+              <w:ind w:left="0" w:firstLine="0"/>
+              <w:jc w:val="center"/>
+              <w:rPr>
+                <w:rFonts w:ascii="Calibri" w:eastAsia="Calibri" w:hAnsi="Calibri" w:cs="Times New Roman"/>
+              </w:rPr>
+            </w:pPr>
+            <w:r>
+              <w:rPr>
+                <w:rFonts w:ascii="Calibri" w:eastAsia="Calibri" w:hAnsi="Calibri" w:cs="Times New Roman"/>
+              </w:rPr>
+              <w:t>2 semanas</w:t>
+            </w:r>
+          </w:p>
+        </w:tc>
+        <w:tc>
+          <w:tcPr>
+            <w:tcW w:w="1345" w:type="dxa"/>
+            <w:vMerge/>
+            <w:vAlign w:val="center"/>
+          </w:tcPr>
+          <w:p>
+            <w:pPr>
+              <w:ind w:left="0" w:firstLine="0"/>
+              <w:jc w:val="center"/>
+              <w:rPr>
+                <w:rFonts w:ascii="Calibri" w:eastAsia="Calibri" w:hAnsi="Calibri" w:cs="Times New Roman"/>
+              </w:rPr>
+            </w:pPr>
+          </w:p>
+        </w:tc>
+      </w:tr>
+      <w:tr>
+        <w:tc>
+          <w:tcPr>
+            <w:tcW w:w="8363" w:type="dxa"/>
+            <w:gridSpan w:val="6"/>
+          </w:tcPr>
+          <w:p>
+            <w:pPr>
+              <w:ind w:left="0" w:firstLine="0"/>
+              <w:jc w:val="center"/>
+              <w:rPr>
+                <w:rFonts w:ascii="Calibri" w:eastAsia="Calibri" w:hAnsi="Calibri" w:cs="Times New Roman"/>
+              </w:rPr>
+            </w:pPr>
+            <w:r>
+              <w:rPr>
+                <w:rFonts w:ascii="Calibri" w:eastAsia="Calibri" w:hAnsi="Calibri" w:cs="Times New Roman"/>
+              </w:rPr>
+              <w:t>Hito: Arquitectura del ciclo de vida</w:t>
+            </w:r>
+          </w:p>
+        </w:tc>
+      </w:tr>
+      <w:tr>
+        <w:tc>
+          <w:tcPr>
+            <w:tcW w:w="1396" w:type="dxa"/>
+            <w:vMerge w:val="restart"/>
+            <w:vAlign w:val="center"/>
+          </w:tcPr>
+          <w:p>
+            <w:pPr>
+              <w:ind w:left="0" w:firstLine="0"/>
+              <w:rPr>
+                <w:rFonts w:ascii="Calibri" w:eastAsia="Calibri" w:hAnsi="Calibri" w:cs="Times New Roman"/>
+              </w:rPr>
+            </w:pPr>
+            <w:r>
+              <w:rPr>
+                <w:rFonts w:ascii="Calibri" w:eastAsia="Calibri" w:hAnsi="Calibri" w:cs="Times New Roman"/>
+              </w:rPr>
+              <w:t>Construcción</w:t>
+            </w:r>
+          </w:p>
+        </w:tc>
+        <w:tc>
+          <w:tcPr>
+            <w:tcW w:w="1515" w:type="dxa"/>
+            <w:vAlign w:val="center"/>
+          </w:tcPr>
+          <w:p>
+            <w:pPr>
+              <w:ind w:left="0" w:firstLine="0"/>
+              <w:jc w:val="center"/>
+              <w:rPr>
+                <w:rFonts w:ascii="Calibri" w:eastAsia="Calibri" w:hAnsi="Calibri" w:cs="Times New Roman"/>
+              </w:rPr>
+            </w:pPr>
+            <w:r>
+              <w:rPr>
+                <w:rFonts w:ascii="Calibri" w:eastAsia="Calibri" w:hAnsi="Calibri" w:cs="Times New Roman"/>
+              </w:rPr>
+              <w:t>1</w:t>
+            </w:r>
+          </w:p>
+        </w:tc>
+        <w:tc>
+          <w:tcPr>
+            <w:tcW w:w="1433" w:type="dxa"/>
+            <w:vAlign w:val="center"/>
+          </w:tcPr>
+          <w:p>
+            <w:pPr>
+              <w:ind w:left="0" w:firstLine="0"/>
+              <w:jc w:val="center"/>
+              <w:rPr>
+                <w:rFonts w:ascii="Calibri" w:eastAsia="Calibri" w:hAnsi="Calibri" w:cs="Times New Roman"/>
+              </w:rPr>
+            </w:pPr>
+            <w:r>
+              <w:rPr>
+                <w:rFonts w:ascii="Calibri" w:eastAsia="Calibri" w:hAnsi="Calibri" w:cs="Times New Roman"/>
+              </w:rPr>
+              <w:t>27/10/2017</w:t>
+            </w:r>
+          </w:p>
+        </w:tc>
+        <w:tc>
+          <w:tcPr>
+            <w:tcW w:w="1376" w:type="dxa"/>
+            <w:vAlign w:val="center"/>
+          </w:tcPr>
+          <w:p>
+            <w:pPr>
+              <w:ind w:left="0" w:firstLine="0"/>
+              <w:jc w:val="center"/>
+              <w:rPr>
+                <w:rFonts w:ascii="Calibri" w:eastAsia="Calibri" w:hAnsi="Calibri" w:cs="Times New Roman"/>
+              </w:rPr>
+            </w:pPr>
+            <w:r>
+              <w:rPr>
+                <w:rFonts w:ascii="Calibri" w:eastAsia="Calibri" w:hAnsi="Calibri" w:cs="Times New Roman"/>
+              </w:rPr>
+              <w:t>09/11/2017</w:t>
+            </w:r>
+          </w:p>
+        </w:tc>
+        <w:tc>
+          <w:tcPr>
+            <w:tcW w:w="1298" w:type="dxa"/>
+            <w:vAlign w:val="center"/>
+          </w:tcPr>
+          <w:p>
+            <w:pPr>
+              <w:ind w:left="0" w:firstLine="0"/>
+              <w:jc w:val="center"/>
+              <w:rPr>
+                <w:rFonts w:ascii="Calibri" w:eastAsia="Calibri" w:hAnsi="Calibri" w:cs="Times New Roman"/>
+              </w:rPr>
+            </w:pPr>
+            <w:r>
+              <w:rPr>
+                <w:rFonts w:ascii="Calibri" w:eastAsia="Calibri" w:hAnsi="Calibri" w:cs="Times New Roman"/>
+              </w:rPr>
+              <w:t>2 semanas</w:t>
+            </w:r>
+          </w:p>
+        </w:tc>
+        <w:tc>
+          <w:tcPr>
+            <w:tcW w:w="1345" w:type="dxa"/>
+            <w:vMerge w:val="restart"/>
+            <w:vAlign w:val="center"/>
+          </w:tcPr>
+          <w:p>
+            <w:pPr>
+              <w:ind w:left="0" w:firstLine="0"/>
+              <w:jc w:val="center"/>
+              <w:rPr>
+                <w:rFonts w:ascii="Calibri" w:eastAsia="Calibri" w:hAnsi="Calibri" w:cs="Times New Roman"/>
+              </w:rPr>
+            </w:pPr>
+            <w:r>
+              <w:rPr>
+                <w:rFonts w:ascii="Calibri" w:eastAsia="Calibri" w:hAnsi="Calibri" w:cs="Times New Roman"/>
+              </w:rPr>
+              <w:t>Arquitectura estable</w:t>
+            </w:r>
+          </w:p>
+        </w:tc>
+      </w:tr>
+      <w:tr>
+        <w:tc>
+          <w:tcPr>
+            <w:tcW w:w="1396" w:type="dxa"/>
+            <w:vMerge/>
+          </w:tcPr>
+          <w:p>
+            <w:pPr>
+              <w:ind w:left="0" w:firstLine="0"/>
+              <w:jc w:val="both"/>
+              <w:rPr>
+                <w:rFonts w:ascii="Calibri" w:eastAsia="Calibri" w:hAnsi="Calibri" w:cs="Times New Roman"/>
+              </w:rPr>
+            </w:pPr>
+          </w:p>
+        </w:tc>
+        <w:tc>
+          <w:tcPr>
+            <w:tcW w:w="1515" w:type="dxa"/>
+            <w:vAlign w:val="center"/>
+          </w:tcPr>
+          <w:p>
+            <w:pPr>
+              <w:ind w:left="0" w:firstLine="0"/>
+              <w:jc w:val="center"/>
+              <w:rPr>
+                <w:rFonts w:ascii="Calibri" w:eastAsia="Calibri" w:hAnsi="Calibri" w:cs="Times New Roman"/>
+              </w:rPr>
+            </w:pPr>
+            <w:r>
+              <w:rPr>
+                <w:rFonts w:ascii="Calibri" w:eastAsia="Calibri" w:hAnsi="Calibri" w:cs="Times New Roman"/>
+              </w:rPr>
+              <w:t>2</w:t>
+            </w:r>
+          </w:p>
+        </w:tc>
+        <w:tc>
+          <w:tcPr>
+            <w:tcW w:w="1433" w:type="dxa"/>
+            <w:vAlign w:val="center"/>
+          </w:tcPr>
+          <w:p>
+            <w:pPr>
+              <w:ind w:left="0" w:firstLine="0"/>
+              <w:jc w:val="center"/>
+              <w:rPr>
+                <w:rFonts w:ascii="Calibri" w:eastAsia="Calibri" w:hAnsi="Calibri" w:cs="Times New Roman"/>
+              </w:rPr>
+            </w:pPr>
+            <w:r>
+              <w:rPr>
+                <w:rFonts w:ascii="Calibri" w:eastAsia="Calibri" w:hAnsi="Calibri" w:cs="Times New Roman"/>
+              </w:rPr>
+              <w:t>10/11/2017</w:t>
+            </w:r>
+          </w:p>
+        </w:tc>
+        <w:tc>
+          <w:tcPr>
+            <w:tcW w:w="1376" w:type="dxa"/>
+            <w:vAlign w:val="center"/>
+          </w:tcPr>
+          <w:p>
+            <w:pPr>
+              <w:ind w:left="0" w:firstLine="0"/>
+              <w:jc w:val="center"/>
+              <w:rPr>
+                <w:rFonts w:ascii="Calibri" w:eastAsia="Calibri" w:hAnsi="Calibri" w:cs="Times New Roman"/>
+              </w:rPr>
+            </w:pPr>
+            <w:r>
+              <w:rPr>
+                <w:rFonts w:ascii="Calibri" w:eastAsia="Calibri" w:hAnsi="Calibri" w:cs="Times New Roman"/>
+              </w:rPr>
+              <w:t>23/11/2017</w:t>
+            </w:r>
+          </w:p>
+        </w:tc>
+        <w:tc>
+          <w:tcPr>
+            <w:tcW w:w="1298" w:type="dxa"/>
+            <w:vAlign w:val="center"/>
+          </w:tcPr>
+          <w:p>
+            <w:pPr>
+              <w:ind w:left="0" w:firstLine="0"/>
+              <w:jc w:val="center"/>
+              <w:rPr>
+                <w:rFonts w:ascii="Calibri" w:eastAsia="Calibri" w:hAnsi="Calibri" w:cs="Times New Roman"/>
+              </w:rPr>
+            </w:pPr>
+            <w:r>
+              <w:rPr>
+                <w:rFonts w:ascii="Calibri" w:eastAsia="Calibri" w:hAnsi="Calibri" w:cs="Times New Roman"/>
+              </w:rPr>
+              <w:t>2 semanas</w:t>
+            </w:r>
+          </w:p>
+        </w:tc>
+        <w:tc>
+          <w:tcPr>
+            <w:tcW w:w="1345" w:type="dxa"/>
+            <w:vMerge/>
+            <w:vAlign w:val="center"/>
+          </w:tcPr>
+          <w:p>
+            <w:pPr>
+              <w:ind w:left="0" w:firstLine="0"/>
+              <w:jc w:val="center"/>
+              <w:rPr>
+                <w:rFonts w:ascii="Calibri" w:eastAsia="Calibri" w:hAnsi="Calibri" w:cs="Times New Roman"/>
+              </w:rPr>
+            </w:pPr>
+          </w:p>
+        </w:tc>
+      </w:tr>
+      <w:tr>
+        <w:tc>
+          <w:tcPr>
+            <w:tcW w:w="1396" w:type="dxa"/>
+            <w:vMerge/>
+          </w:tcPr>
+          <w:p>
+            <w:pPr>
+              <w:ind w:left="0" w:firstLine="0"/>
+              <w:jc w:val="both"/>
+              <w:rPr>
+                <w:rFonts w:ascii="Calibri" w:eastAsia="Calibri" w:hAnsi="Calibri" w:cs="Times New Roman"/>
+              </w:rPr>
+            </w:pPr>
+          </w:p>
+        </w:tc>
+        <w:tc>
+          <w:tcPr>
+            <w:tcW w:w="1515" w:type="dxa"/>
+            <w:vAlign w:val="center"/>
+          </w:tcPr>
+          <w:p>
+            <w:pPr>
+              <w:ind w:left="0" w:firstLine="0"/>
+              <w:jc w:val="center"/>
+              <w:rPr>
+                <w:rFonts w:ascii="Calibri" w:eastAsia="Calibri" w:hAnsi="Calibri" w:cs="Times New Roman"/>
+              </w:rPr>
+            </w:pPr>
+            <w:r>
+              <w:rPr>
+                <w:rFonts w:ascii="Calibri" w:eastAsia="Calibri" w:hAnsi="Calibri" w:cs="Times New Roman"/>
+              </w:rPr>
+              <w:t>3</w:t>
+            </w:r>
+          </w:p>
+        </w:tc>
+        <w:tc>
+          <w:tcPr>
+            <w:tcW w:w="1433" w:type="dxa"/>
+            <w:vAlign w:val="center"/>
+          </w:tcPr>
+          <w:p>
+            <w:pPr>
+              <w:ind w:left="0" w:firstLine="0"/>
+              <w:jc w:val="center"/>
+              <w:rPr>
+                <w:rFonts w:ascii="Calibri" w:eastAsia="Calibri" w:hAnsi="Calibri" w:cs="Times New Roman"/>
+              </w:rPr>
+            </w:pPr>
+            <w:r>
+              <w:rPr>
+                <w:rFonts w:ascii="Calibri" w:eastAsia="Calibri" w:hAnsi="Calibri" w:cs="Times New Roman"/>
+              </w:rPr>
+              <w:t>24/11/2017</w:t>
+            </w:r>
+          </w:p>
+        </w:tc>
+        <w:tc>
+          <w:tcPr>
+            <w:tcW w:w="1376" w:type="dxa"/>
+            <w:vAlign w:val="center"/>
+          </w:tcPr>
+          <w:p>
+            <w:pPr>
+              <w:ind w:left="0" w:firstLine="0"/>
+              <w:jc w:val="center"/>
+              <w:rPr>
+                <w:rFonts w:ascii="Calibri" w:eastAsia="Calibri" w:hAnsi="Calibri" w:cs="Times New Roman"/>
+              </w:rPr>
+            </w:pPr>
+            <w:r>
+              <w:rPr>
+                <w:rFonts w:ascii="Calibri" w:eastAsia="Calibri" w:hAnsi="Calibri" w:cs="Times New Roman"/>
+              </w:rPr>
+              <w:t>07/12/2017</w:t>
+            </w:r>
+          </w:p>
+        </w:tc>
+        <w:tc>
+          <w:tcPr>
+            <w:tcW w:w="1298" w:type="dxa"/>
+            <w:vAlign w:val="center"/>
+          </w:tcPr>
+          <w:p>
+            <w:pPr>
+              <w:ind w:left="0" w:firstLine="0"/>
+              <w:jc w:val="center"/>
+              <w:rPr>
+                <w:rFonts w:ascii="Calibri" w:eastAsia="Calibri" w:hAnsi="Calibri" w:cs="Times New Roman"/>
+              </w:rPr>
+            </w:pPr>
+            <w:r>
+              <w:rPr>
+                <w:rFonts w:ascii="Calibri" w:eastAsia="Calibri" w:hAnsi="Calibri" w:cs="Times New Roman"/>
+              </w:rPr>
+              <w:t>2 semanas</w:t>
+            </w:r>
+          </w:p>
+        </w:tc>
+        <w:tc>
+          <w:tcPr>
+            <w:tcW w:w="1345" w:type="dxa"/>
+            <w:vMerge/>
+            <w:vAlign w:val="center"/>
+          </w:tcPr>
+          <w:p>
+            <w:pPr>
+              <w:ind w:left="0" w:firstLine="0"/>
+              <w:jc w:val="center"/>
+              <w:rPr>
+                <w:rFonts w:ascii="Calibri" w:eastAsia="Calibri" w:hAnsi="Calibri" w:cs="Times New Roman"/>
+              </w:rPr>
+            </w:pPr>
+          </w:p>
+        </w:tc>
+      </w:tr>
+      <w:tr>
+        <w:tc>
+          <w:tcPr>
+            <w:tcW w:w="8363" w:type="dxa"/>
+            <w:gridSpan w:val="6"/>
+          </w:tcPr>
+          <w:p>
+            <w:pPr>
+              <w:ind w:left="0" w:firstLine="0"/>
+              <w:jc w:val="center"/>
+              <w:rPr>
+                <w:rFonts w:ascii="Calibri" w:eastAsia="Calibri" w:hAnsi="Calibri" w:cs="Times New Roman"/>
+              </w:rPr>
+            </w:pPr>
+            <w:r>
+              <w:rPr>
+                <w:rFonts w:ascii="Calibri" w:eastAsia="Calibri" w:hAnsi="Calibri" w:cs="Times New Roman"/>
+              </w:rPr>
+              <w:t>Hito: Capacidad operacional</w:t>
+            </w:r>
+          </w:p>
+        </w:tc>
+      </w:tr>
+      <w:tr>
+        <w:tc>
+          <w:tcPr>
+            <w:tcW w:w="1396" w:type="dxa"/>
+            <w:vMerge w:val="restart"/>
+            <w:vAlign w:val="center"/>
+          </w:tcPr>
+          <w:p>
+            <w:pPr>
+              <w:ind w:left="0" w:firstLine="0"/>
+              <w:rPr>
+                <w:rFonts w:ascii="Calibri" w:eastAsia="Calibri" w:hAnsi="Calibri" w:cs="Times New Roman"/>
+              </w:rPr>
+            </w:pPr>
+            <w:r>
+              <w:rPr>
+                <w:rFonts w:ascii="Calibri" w:eastAsia="Calibri" w:hAnsi="Calibri" w:cs="Times New Roman"/>
+              </w:rPr>
+              <w:t>Transición</w:t>
+            </w:r>
+          </w:p>
+        </w:tc>
+        <w:tc>
+          <w:tcPr>
+            <w:tcW w:w="1515" w:type="dxa"/>
+            <w:vAlign w:val="center"/>
+          </w:tcPr>
+          <w:p>
+            <w:pPr>
+              <w:ind w:left="0" w:firstLine="0"/>
+              <w:jc w:val="center"/>
+              <w:rPr>
+                <w:rFonts w:ascii="Calibri" w:eastAsia="Calibri" w:hAnsi="Calibri" w:cs="Times New Roman"/>
+              </w:rPr>
+            </w:pPr>
+            <w:r>
+              <w:rPr>
+                <w:rFonts w:ascii="Calibri" w:eastAsia="Calibri" w:hAnsi="Calibri" w:cs="Times New Roman"/>
+              </w:rPr>
+              <w:t>1</w:t>
+            </w:r>
+          </w:p>
+        </w:tc>
+        <w:tc>
+          <w:tcPr>
+            <w:tcW w:w="1433" w:type="dxa"/>
+            <w:vAlign w:val="center"/>
+          </w:tcPr>
+          <w:p>
+            <w:pPr>
+              <w:ind w:left="0" w:firstLine="0"/>
+              <w:jc w:val="center"/>
+              <w:rPr>
+                <w:rFonts w:ascii="Calibri" w:eastAsia="Calibri" w:hAnsi="Calibri" w:cs="Times New Roman"/>
+              </w:rPr>
+            </w:pPr>
+            <w:r>
+              <w:rPr>
+                <w:rFonts w:ascii="Calibri" w:eastAsia="Calibri" w:hAnsi="Calibri" w:cs="Times New Roman"/>
+              </w:rPr>
+              <w:t>08/12/2017</w:t>
+            </w:r>
+          </w:p>
+        </w:tc>
+        <w:tc>
+          <w:tcPr>
+            <w:tcW w:w="1376" w:type="dxa"/>
+            <w:vAlign w:val="center"/>
+          </w:tcPr>
+          <w:p>
+            <w:pPr>
+              <w:ind w:left="0" w:firstLine="0"/>
+              <w:jc w:val="center"/>
+              <w:rPr>
+                <w:rFonts w:ascii="Calibri" w:eastAsia="Calibri" w:hAnsi="Calibri" w:cs="Times New Roman"/>
+              </w:rPr>
+            </w:pPr>
+            <w:r>
+              <w:rPr>
+                <w:rFonts w:ascii="Calibri" w:eastAsia="Calibri" w:hAnsi="Calibri" w:cs="Times New Roman"/>
+              </w:rPr>
+              <w:t>14/12/2017</w:t>
+            </w:r>
+          </w:p>
+        </w:tc>
+        <w:tc>
+          <w:tcPr>
+            <w:tcW w:w="1298" w:type="dxa"/>
+            <w:vAlign w:val="center"/>
+          </w:tcPr>
+          <w:p>
+            <w:pPr>
+              <w:ind w:left="0" w:firstLine="0"/>
+              <w:jc w:val="center"/>
+              <w:rPr>
+                <w:rFonts w:ascii="Calibri" w:eastAsia="Calibri" w:hAnsi="Calibri" w:cs="Times New Roman"/>
+              </w:rPr>
+            </w:pPr>
+            <w:r>
+              <w:rPr>
+                <w:rFonts w:ascii="Calibri" w:eastAsia="Calibri" w:hAnsi="Calibri" w:cs="Times New Roman"/>
+              </w:rPr>
+              <w:t>1 semana</w:t>
+            </w:r>
+          </w:p>
+        </w:tc>
+        <w:tc>
+          <w:tcPr>
+            <w:tcW w:w="1345" w:type="dxa"/>
+            <w:vMerge w:val="restart"/>
+            <w:vAlign w:val="center"/>
+          </w:tcPr>
+          <w:p>
+            <w:pPr>
+              <w:ind w:left="0" w:firstLine="0"/>
+              <w:jc w:val="center"/>
+              <w:rPr>
+                <w:rFonts w:ascii="Calibri" w:eastAsia="Calibri" w:hAnsi="Calibri" w:cs="Times New Roman"/>
+              </w:rPr>
+            </w:pPr>
+            <w:r>
+              <w:rPr>
+                <w:rFonts w:ascii="Calibri" w:eastAsia="Calibri" w:hAnsi="Calibri" w:cs="Times New Roman"/>
+              </w:rPr>
+              <w:t>Cumplir los requisitos</w:t>
+            </w:r>
+          </w:p>
+        </w:tc>
+      </w:tr>
+      <w:tr>
+        <w:tc>
+          <w:tcPr>
+            <w:tcW w:w="1396" w:type="dxa"/>
+            <w:vMerge/>
+          </w:tcPr>
+          <w:p>
+            <w:pPr>
+              <w:ind w:left="0" w:firstLine="0"/>
+              <w:jc w:val="both"/>
+              <w:rPr>
+                <w:rFonts w:ascii="Calibri" w:eastAsia="Calibri" w:hAnsi="Calibri" w:cs="Times New Roman"/>
+              </w:rPr>
+            </w:pPr>
+          </w:p>
+        </w:tc>
+        <w:tc>
+          <w:tcPr>
+            <w:tcW w:w="1515" w:type="dxa"/>
+            <w:vAlign w:val="center"/>
+          </w:tcPr>
+          <w:p>
+            <w:pPr>
+              <w:ind w:left="0" w:firstLine="0"/>
+              <w:jc w:val="center"/>
+              <w:rPr>
+                <w:rFonts w:ascii="Calibri" w:eastAsia="Calibri" w:hAnsi="Calibri" w:cs="Times New Roman"/>
+              </w:rPr>
+            </w:pPr>
+            <w:r>
+              <w:rPr>
+                <w:rFonts w:ascii="Calibri" w:eastAsia="Calibri" w:hAnsi="Calibri" w:cs="Times New Roman"/>
+              </w:rPr>
+              <w:t>2</w:t>
+            </w:r>
+          </w:p>
+        </w:tc>
+        <w:tc>
+          <w:tcPr>
+            <w:tcW w:w="1433" w:type="dxa"/>
+            <w:vAlign w:val="center"/>
+          </w:tcPr>
+          <w:p>
+            <w:pPr>
+              <w:ind w:left="0" w:firstLine="0"/>
+              <w:jc w:val="center"/>
+              <w:rPr>
+                <w:rFonts w:ascii="Calibri" w:eastAsia="Calibri" w:hAnsi="Calibri" w:cs="Times New Roman"/>
+              </w:rPr>
+            </w:pPr>
+            <w:r>
+              <w:rPr>
+                <w:rFonts w:ascii="Calibri" w:eastAsia="Calibri" w:hAnsi="Calibri" w:cs="Times New Roman"/>
+              </w:rPr>
+              <w:t>15/12/2017</w:t>
+            </w:r>
+          </w:p>
+        </w:tc>
+        <w:tc>
+          <w:tcPr>
+            <w:tcW w:w="1376" w:type="dxa"/>
+            <w:vAlign w:val="center"/>
+          </w:tcPr>
+          <w:p>
+            <w:pPr>
+              <w:ind w:left="0" w:firstLine="0"/>
+              <w:jc w:val="center"/>
+              <w:rPr>
+                <w:rFonts w:ascii="Calibri" w:eastAsia="Calibri" w:hAnsi="Calibri" w:cs="Times New Roman"/>
+              </w:rPr>
+            </w:pPr>
+            <w:r>
+              <w:rPr>
+                <w:rFonts w:ascii="Calibri" w:eastAsia="Calibri" w:hAnsi="Calibri" w:cs="Times New Roman"/>
+              </w:rPr>
+              <w:t>20/12/2017</w:t>
+            </w:r>
+          </w:p>
+        </w:tc>
+        <w:tc>
+          <w:tcPr>
+            <w:tcW w:w="1298" w:type="dxa"/>
+            <w:vAlign w:val="center"/>
+          </w:tcPr>
+          <w:p>
+            <w:pPr>
+              <w:ind w:left="0" w:firstLine="0"/>
+              <w:jc w:val="center"/>
+              <w:rPr>
+                <w:rFonts w:ascii="Calibri" w:eastAsia="Calibri" w:hAnsi="Calibri" w:cs="Times New Roman"/>
+              </w:rPr>
+            </w:pPr>
+            <w:r>
+              <w:rPr>
+                <w:rFonts w:ascii="Calibri" w:eastAsia="Calibri" w:hAnsi="Calibri" w:cs="Times New Roman"/>
+              </w:rPr>
+              <w:t>1 semana</w:t>
+            </w:r>
+          </w:p>
+        </w:tc>
+        <w:tc>
+          <w:tcPr>
+            <w:tcW w:w="1345" w:type="dxa"/>
+            <w:vMerge/>
+            <w:vAlign w:val="center"/>
+          </w:tcPr>
+          <w:p>
+            <w:pPr>
+              <w:ind w:left="0" w:firstLine="0"/>
+              <w:jc w:val="center"/>
+              <w:rPr>
+                <w:rFonts w:ascii="Calibri" w:eastAsia="Calibri" w:hAnsi="Calibri" w:cs="Times New Roman"/>
+              </w:rPr>
+            </w:pPr>
+          </w:p>
+        </w:tc>
+      </w:tr>
+      <w:tr>
+        <w:tc>
+          <w:tcPr>
+            <w:tcW w:w="8363" w:type="dxa"/>
+            <w:gridSpan w:val="6"/>
+          </w:tcPr>
+          <w:p>
+            <w:pPr>
+              <w:ind w:left="0" w:firstLine="0"/>
+              <w:jc w:val="center"/>
+              <w:rPr>
+                <w:rFonts w:ascii="Calibri" w:eastAsia="Calibri" w:hAnsi="Calibri" w:cs="Times New Roman"/>
+              </w:rPr>
+            </w:pPr>
+            <w:r>
+              <w:rPr>
+                <w:rFonts w:ascii="Calibri" w:eastAsia="Calibri" w:hAnsi="Calibri" w:cs="Times New Roman"/>
+              </w:rPr>
+              <w:t>Hito: Lanzamiento del producto</w:t>
+            </w:r>
+          </w:p>
+        </w:tc>
+      </w:tr>
+    </w:tbl>
     <w:p>
       <w:pPr>
         <w:pStyle w:val="PSI-Comentario"/>
+        <w:ind w:left="0" w:firstLine="0"/>
         <w:rPr>
           <w:rFonts w:cs="Arial"/>
           <w:b/>
@@ -5747,32 +7194,28 @@
         <w:rPr>
           <w:rFonts w:ascii="Calibri" w:eastAsia="Calibri" w:hAnsi="Calibri" w:cs="Times New Roman"/>
         </w:rPr>
-        <w:t>[</w:t>
-      </w:r>
-      <w:r>
-        <w:t xml:space="preserve">Este </w:t>
-      </w:r>
-      <w:r>
-        <w:t>Sección</w:t>
-      </w:r>
-      <w:r>
-        <w:t xml:space="preserve"> comprende la inversión, la proyección de los ingresos y de los gastos</w:t>
+        <w:t>Aquí</w:t>
+      </w:r>
+      <w:r>
+        <w:t xml:space="preserve"> </w:t>
+      </w:r>
+      <w:r>
+        <w:t xml:space="preserve">se </w:t>
+      </w:r>
+      <w:r>
+        <w:t>comprende la inversión, la proyección de los ingresos y de los gastos</w:t>
       </w:r>
       <w:r>
         <w:t>.  Se evaluara las fuentes de financiamiento que pueden obtenerse para el proyecto.  Se realizara los estados financieros proyectados con los supuestos desarrollados y se analizara los criterios de evaluación financiera para determinar la rentabilidad del proyecto.</w:t>
       </w:r>
-      <w:r>
-        <w:rPr>
-          <w:rFonts w:ascii="Calibri" w:eastAsia="Calibri" w:hAnsi="Calibri" w:cs="Times New Roman"/>
-        </w:rPr>
-        <w:t>]</w:t>
-      </w:r>
     </w:p>
     <w:p>
       <w:pPr>
         <w:pStyle w:val="PSI-Comentario"/>
-        <w:rPr>
-          <w:rFonts w:ascii="Calibri" w:eastAsia="Calibri" w:hAnsi="Calibri" w:cs="Times New Roman"/>
+        <w:ind w:left="0" w:firstLine="0"/>
+        <w:rPr>
+          <w:rFonts w:ascii="Calibri" w:eastAsia="Calibri" w:hAnsi="Calibri" w:cs="Times New Roman"/>
+          <w:lang w:val="es-ES"/>
         </w:rPr>
       </w:pPr>
     </w:p>
@@ -5928,11 +7371,11 @@
         <w:t>[</w:t>
       </w:r>
       <w:r>
-        <w:t xml:space="preserve">Se buscan las fuentes de financiamiento existes en el mercado para financiar el monto de la inversión.  Posteriormente se realizan un análisis de las opciones (recursos propios, </w:t>
+        <w:t xml:space="preserve">Se buscan las fuentes de financiamiento existes en el mercado para financiar el monto de la inversión.  Posteriormente se realizan un análisis de las opciones (recursos propios, préstamos, otros) para determinar cuál es la que mejores condiciones presenta para el </w:t>
       </w:r>
       <w:r>
         <w:lastRenderedPageBreak/>
-        <w:t>préstamos, otros) para determinar cuál es la que mejores condiciones presenta para el proyecto.</w:t>
+        <w:t>proyecto.</w:t>
       </w:r>
       <w:r>
         <w:t xml:space="preserve">  Hay que justificar la alternativa recomendada.  De considerarse la opción de financiamiento externo hay que preparar Servicio de la </w:t>
@@ -6153,39 +7596,7 @@
         <w:jc w:val="both"/>
       </w:pPr>
       <w:r>
-        <w:t>Beneficios tangibles: son de fácil cuantificación, generalmente están relacionados con la reducción de recursos o talento humano.</w:t>
-      </w:r>
-    </w:p>
-    <w:p>
-      <w:pPr>
-        <w:jc w:val="both"/>
-      </w:pPr>
-      <w:r>
-        <w:t xml:space="preserve">Beneficios intangibles: no son fácilmente cuantificables y están relacionados con elementos como el impacto sobre aspectos como </w:t>
-      </w:r>
-      <w:proofErr w:type="spellStart"/>
-      <w:r>
-        <w:t>Good</w:t>
-      </w:r>
-      <w:proofErr w:type="spellEnd"/>
-      <w:r>
-        <w:t xml:space="preserve"> </w:t>
-      </w:r>
-      <w:proofErr w:type="spellStart"/>
-      <w:r>
-        <w:t>Will</w:t>
-      </w:r>
-      <w:proofErr w:type="spellEnd"/>
-      <w:r>
-        <w:t xml:space="preserve"> o mejora en otros procesos de la organización.</w:t>
-      </w:r>
-    </w:p>
-    <w:p>
-      <w:pPr>
-        <w:jc w:val="both"/>
-      </w:pPr>
-      <w:r>
-        <w:t>Ejemplo de beneficios:</w:t>
+        <w:t xml:space="preserve">Beneficios tangibles: </w:t>
       </w:r>
     </w:p>
     <w:p>
@@ -6198,7 +7609,7 @@
         <w:jc w:val="both"/>
       </w:pPr>
       <w:r>
-        <w:t>Mejoras en la eficiencia del área bajo estudio.</w:t>
+        <w:t>Mayor disponibilidad del recurso humano.</w:t>
       </w:r>
     </w:p>
     <w:p>
@@ -6211,7 +7622,7 @@
         <w:jc w:val="both"/>
       </w:pPr>
       <w:r>
-        <w:t>Reducción de personal.</w:t>
+        <w:t>Mejoras en el control y uso de los recursos.</w:t>
       </w:r>
     </w:p>
     <w:p>
@@ -6224,7 +7635,15 @@
         <w:jc w:val="both"/>
       </w:pPr>
       <w:r>
-        <w:t>Reducción de futuras inversiones y costos.</w:t>
+        <w:t>Reducción de tiempos.</w:t>
+      </w:r>
+    </w:p>
+    <w:p>
+      <w:pPr>
+        <w:jc w:val="both"/>
+      </w:pPr>
+      <w:r>
+        <w:t>Beneficios intangibles:</w:t>
       </w:r>
     </w:p>
     <w:p>
@@ -6237,7 +7656,7 @@
         <w:jc w:val="both"/>
       </w:pPr>
       <w:r>
-        <w:t>Disponibilidad del recurso humano.</w:t>
+        <w:t>Toma acertada de decisiones.</w:t>
       </w:r>
     </w:p>
     <w:p>
@@ -6250,7 +7669,7 @@
         <w:jc w:val="both"/>
       </w:pPr>
       <w:r>
-        <w:t>Mejoras en planeación, control y uso de recursos.</w:t>
+        <w:t>Disponibilidad de información fidedigna.</w:t>
       </w:r>
     </w:p>
     <w:p>
@@ -6263,7 +7682,7 @@
         <w:jc w:val="both"/>
       </w:pPr>
       <w:r>
-        <w:t>Suministro oportuno de insumos para las operaciones.</w:t>
+        <w:t>Aumento de la confiabilidad en la información.</w:t>
       </w:r>
     </w:p>
     <w:p>
@@ -6276,86 +7695,7 @@
         <w:jc w:val="both"/>
       </w:pPr>
       <w:r>
-        <w:t>Cumplimiento de requerimientos gubernamentales.</w:t>
-      </w:r>
-    </w:p>
-    <w:p>
-      <w:pPr>
-        <w:pStyle w:val="Prrafodelista"/>
-        <w:numPr>
-          <w:ilvl w:val="0"/>
-          <w:numId w:val="13"/>
-        </w:numPr>
-        <w:jc w:val="both"/>
-      </w:pPr>
-      <w:r>
-        <w:t>Toma acertada de decisiones.</w:t>
-      </w:r>
-    </w:p>
-    <w:p>
-      <w:pPr>
-        <w:pStyle w:val="Prrafodelista"/>
-        <w:numPr>
-          <w:ilvl w:val="0"/>
-          <w:numId w:val="13"/>
-        </w:numPr>
-        <w:jc w:val="both"/>
-      </w:pPr>
-      <w:r>
-        <w:t>Disponibilidad de información apropiada.</w:t>
-      </w:r>
-    </w:p>
-    <w:p>
-      <w:pPr>
-        <w:pStyle w:val="Prrafodelista"/>
-        <w:numPr>
-          <w:ilvl w:val="0"/>
-          <w:numId w:val="13"/>
-        </w:numPr>
-        <w:jc w:val="both"/>
-      </w:pPr>
-      <w:r>
-        <w:lastRenderedPageBreak/>
-        <w:t>Aumento en la confiabilidad de la información.</w:t>
-      </w:r>
-    </w:p>
-    <w:p>
-      <w:pPr>
-        <w:pStyle w:val="Prrafodelista"/>
-        <w:numPr>
-          <w:ilvl w:val="0"/>
-          <w:numId w:val="13"/>
-        </w:numPr>
-        <w:jc w:val="both"/>
-      </w:pPr>
-      <w:r>
-        <w:t>Mejor servicio al cliente externo e interno</w:t>
-      </w:r>
-    </w:p>
-    <w:p>
-      <w:pPr>
-        <w:pStyle w:val="Prrafodelista"/>
-        <w:numPr>
-          <w:ilvl w:val="0"/>
-          <w:numId w:val="13"/>
-        </w:numPr>
-        <w:jc w:val="both"/>
-      </w:pPr>
-      <w:r>
-        <w:t>Logro de ventajas competitivas.</w:t>
-      </w:r>
-    </w:p>
-    <w:p>
-      <w:pPr>
-        <w:pStyle w:val="Prrafodelista"/>
-        <w:numPr>
-          <w:ilvl w:val="0"/>
-          <w:numId w:val="13"/>
-        </w:numPr>
-        <w:jc w:val="both"/>
-      </w:pPr>
-      <w:r>
-        <w:t>Valor agregado a un producto de la compañía.</w:t>
+        <w:t>Mejor servicio al docente y alumno.</w:t>
       </w:r>
     </w:p>
     <w:p>
@@ -6783,7 +8123,7 @@
 </file>
 
 <file path=word/endnotes.xml><?xml version="1.0" encoding="utf-8"?>
-<w:endnotes xmlns:wpc="http://schemas.microsoft.com/office/word/2010/wordprocessingCanvas" xmlns:mc="http://schemas.openxmlformats.org/markup-compatibility/2006" xmlns:o="urn:schemas-microsoft-com:office:office" xmlns:r="http://schemas.openxmlformats.org/officeDocument/2006/relationships" xmlns:m="http://schemas.openxmlformats.org/officeDocument/2006/math" xmlns:v="urn:schemas-microsoft-com:vml" xmlns:wp14="http://schemas.microsoft.com/office/word/2010/wordprocessingDrawing" xmlns:wp="http://schemas.openxmlformats.org/drawingml/2006/wordprocessingDrawing" xmlns:w10="urn:schemas-microsoft-com:office:word" xmlns:w="http://schemas.openxmlformats.org/wordprocessingml/2006/main" xmlns:w14="http://schemas.microsoft.com/office/word/2010/wordml" xmlns:wpg="http://schemas.microsoft.com/office/word/2010/wordprocessingGroup" xmlns:wpi="http://schemas.microsoft.com/office/word/2010/wordprocessingInk" xmlns:wne="http://schemas.microsoft.com/office/word/2006/wordml" xmlns:wps="http://schemas.microsoft.com/office/word/2010/wordprocessingShape" mc:Ignorable="w14 wp14">
+<w:endnotes xmlns:wpc="http://schemas.microsoft.com/office/word/2010/wordprocessingCanvas" xmlns:mc="http://schemas.openxmlformats.org/markup-compatibility/2006" xmlns:o="urn:schemas-microsoft-com:office:office" xmlns:r="http://schemas.openxmlformats.org/officeDocument/2006/relationships" xmlns:m="http://schemas.openxmlformats.org/officeDocument/2006/math" xmlns:v="urn:schemas-microsoft-com:vml" xmlns:wp14="http://schemas.microsoft.com/office/word/2010/wordprocessingDrawing" xmlns:wp="http://schemas.openxmlformats.org/drawingml/2006/wordprocessingDrawing" xmlns:w10="urn:schemas-microsoft-com:office:word" xmlns:w="http://schemas.openxmlformats.org/wordprocessingml/2006/main" xmlns:w14="http://schemas.microsoft.com/office/word/2010/wordml" xmlns:w15="http://schemas.microsoft.com/office/word/2012/wordml" xmlns:wpg="http://schemas.microsoft.com/office/word/2010/wordprocessingGroup" xmlns:wpi="http://schemas.microsoft.com/office/word/2010/wordprocessingInk" xmlns:wne="http://schemas.microsoft.com/office/word/2006/wordml" xmlns:wps="http://schemas.microsoft.com/office/word/2010/wordprocessingShape" mc:Ignorable="w14 w15 wp14">
   <w:endnote w:type="separator" w:id="-1">
     <w:p>
       <w:pPr>
@@ -6810,7 +8150,7 @@
 </file>
 
 <file path=word/footer1.xml><?xml version="1.0" encoding="utf-8"?>
-<w:ftr xmlns:wpc="http://schemas.microsoft.com/office/word/2010/wordprocessingCanvas" xmlns:mc="http://schemas.openxmlformats.org/markup-compatibility/2006" xmlns:o="urn:schemas-microsoft-com:office:office" xmlns:r="http://schemas.openxmlformats.org/officeDocument/2006/relationships" xmlns:m="http://schemas.openxmlformats.org/officeDocument/2006/math" xmlns:v="urn:schemas-microsoft-com:vml" xmlns:wp14="http://schemas.microsoft.com/office/word/2010/wordprocessingDrawing" xmlns:wp="http://schemas.openxmlformats.org/drawingml/2006/wordprocessingDrawing" xmlns:w10="urn:schemas-microsoft-com:office:word" xmlns:w="http://schemas.openxmlformats.org/wordprocessingml/2006/main" xmlns:w14="http://schemas.microsoft.com/office/word/2010/wordml" xmlns:wpg="http://schemas.microsoft.com/office/word/2010/wordprocessingGroup" xmlns:wpi="http://schemas.microsoft.com/office/word/2010/wordprocessingInk" xmlns:wne="http://schemas.microsoft.com/office/word/2006/wordml" xmlns:wps="http://schemas.microsoft.com/office/word/2010/wordprocessingShape" mc:Ignorable="w14 wp14">
+<w:ftr xmlns:wpc="http://schemas.microsoft.com/office/word/2010/wordprocessingCanvas" xmlns:mc="http://schemas.openxmlformats.org/markup-compatibility/2006" xmlns:o="urn:schemas-microsoft-com:office:office" xmlns:r="http://schemas.openxmlformats.org/officeDocument/2006/relationships" xmlns:m="http://schemas.openxmlformats.org/officeDocument/2006/math" xmlns:v="urn:schemas-microsoft-com:vml" xmlns:wp14="http://schemas.microsoft.com/office/word/2010/wordprocessingDrawing" xmlns:wp="http://schemas.openxmlformats.org/drawingml/2006/wordprocessingDrawing" xmlns:w10="urn:schemas-microsoft-com:office:word" xmlns:w="http://schemas.openxmlformats.org/wordprocessingml/2006/main" xmlns:w14="http://schemas.microsoft.com/office/word/2010/wordml" xmlns:w15="http://schemas.microsoft.com/office/word/2012/wordml" xmlns:wpg="http://schemas.microsoft.com/office/word/2010/wordprocessingGroup" xmlns:wpi="http://schemas.microsoft.com/office/word/2010/wordprocessingInk" xmlns:wne="http://schemas.microsoft.com/office/word/2006/wordml" xmlns:wps="http://schemas.microsoft.com/office/word/2010/wordprocessingShape" mc:Ignorable="w14 w15 wp14">
   <w:p>
     <w:pPr>
       <w:tabs>
@@ -6827,7 +8167,6 @@
         <w:dataBinding w:prefixMappings="xmlns:ns0='http://schemas.openxmlformats.org/officeDocument/2006/extended-properties' " w:xpath="/ns0:Properties[1]/ns0:Company[1]" w:storeItemID="{6668398D-A668-4E3E-A5EB-62B293D839F1}"/>
         <w:text/>
       </w:sdtPr>
-      <w:sdtEndPr/>
       <w:sdtContent>
         <w:r>
           <w:rPr>
@@ -6862,7 +8201,6 @@
           <w:docPartUnique/>
         </w:docPartObj>
       </w:sdtPr>
-      <w:sdtEndPr/>
       <w:sdtContent>
         <w:r>
           <w:tab/>
@@ -6942,7 +8280,7 @@
             <w:rFonts w:asciiTheme="majorHAnsi" w:hAnsiTheme="majorHAnsi" w:cstheme="majorHAnsi"/>
             <w:noProof/>
           </w:rPr>
-          <w:t>15</w:t>
+          <w:t>16</w:t>
         </w:r>
         <w:r>
           <w:rPr>
@@ -6966,7 +8304,7 @@
 </file>
 
 <file path=word/footnotes.xml><?xml version="1.0" encoding="utf-8"?>
-<w:footnotes xmlns:wpc="http://schemas.microsoft.com/office/word/2010/wordprocessingCanvas" xmlns:mc="http://schemas.openxmlformats.org/markup-compatibility/2006" xmlns:o="urn:schemas-microsoft-com:office:office" xmlns:r="http://schemas.openxmlformats.org/officeDocument/2006/relationships" xmlns:m="http://schemas.openxmlformats.org/officeDocument/2006/math" xmlns:v="urn:schemas-microsoft-com:vml" xmlns:wp14="http://schemas.microsoft.com/office/word/2010/wordprocessingDrawing" xmlns:wp="http://schemas.openxmlformats.org/drawingml/2006/wordprocessingDrawing" xmlns:w10="urn:schemas-microsoft-com:office:word" xmlns:w="http://schemas.openxmlformats.org/wordprocessingml/2006/main" xmlns:w14="http://schemas.microsoft.com/office/word/2010/wordml" xmlns:wpg="http://schemas.microsoft.com/office/word/2010/wordprocessingGroup" xmlns:wpi="http://schemas.microsoft.com/office/word/2010/wordprocessingInk" xmlns:wne="http://schemas.microsoft.com/office/word/2006/wordml" xmlns:wps="http://schemas.microsoft.com/office/word/2010/wordprocessingShape" mc:Ignorable="w14 wp14">
+<w:footnotes xmlns:wpc="http://schemas.microsoft.com/office/word/2010/wordprocessingCanvas" xmlns:mc="http://schemas.openxmlformats.org/markup-compatibility/2006" xmlns:o="urn:schemas-microsoft-com:office:office" xmlns:r="http://schemas.openxmlformats.org/officeDocument/2006/relationships" xmlns:m="http://schemas.openxmlformats.org/officeDocument/2006/math" xmlns:v="urn:schemas-microsoft-com:vml" xmlns:wp14="http://schemas.microsoft.com/office/word/2010/wordprocessingDrawing" xmlns:wp="http://schemas.openxmlformats.org/drawingml/2006/wordprocessingDrawing" xmlns:w10="urn:schemas-microsoft-com:office:word" xmlns:w="http://schemas.openxmlformats.org/wordprocessingml/2006/main" xmlns:w14="http://schemas.microsoft.com/office/word/2010/wordml" xmlns:w15="http://schemas.microsoft.com/office/word/2012/wordml" xmlns:wpg="http://schemas.microsoft.com/office/word/2010/wordprocessingGroup" xmlns:wpi="http://schemas.microsoft.com/office/word/2010/wordprocessingInk" xmlns:wne="http://schemas.microsoft.com/office/word/2006/wordml" xmlns:wps="http://schemas.microsoft.com/office/word/2010/wordprocessingShape" mc:Ignorable="w14 w15 wp14">
   <w:footnote w:type="separator" w:id="-1">
     <w:p>
       <w:pPr>
@@ -6993,7 +8331,7 @@
 </file>
 
 <file path=word/header1.xml><?xml version="1.0" encoding="utf-8"?>
-<w:hdr xmlns:wpc="http://schemas.microsoft.com/office/word/2010/wordprocessingCanvas" xmlns:mc="http://schemas.openxmlformats.org/markup-compatibility/2006" xmlns:o="urn:schemas-microsoft-com:office:office" xmlns:r="http://schemas.openxmlformats.org/officeDocument/2006/relationships" xmlns:m="http://schemas.openxmlformats.org/officeDocument/2006/math" xmlns:v="urn:schemas-microsoft-com:vml" xmlns:wp14="http://schemas.microsoft.com/office/word/2010/wordprocessingDrawing" xmlns:wp="http://schemas.openxmlformats.org/drawingml/2006/wordprocessingDrawing" xmlns:w10="urn:schemas-microsoft-com:office:word" xmlns:w="http://schemas.openxmlformats.org/wordprocessingml/2006/main" xmlns:w14="http://schemas.microsoft.com/office/word/2010/wordml" xmlns:wpg="http://schemas.microsoft.com/office/word/2010/wordprocessingGroup" xmlns:wpi="http://schemas.microsoft.com/office/word/2010/wordprocessingInk" xmlns:wne="http://schemas.microsoft.com/office/word/2006/wordml" xmlns:wps="http://schemas.microsoft.com/office/word/2010/wordprocessingShape" mc:Ignorable="w14 wp14">
+<w:hdr xmlns:wpc="http://schemas.microsoft.com/office/word/2010/wordprocessingCanvas" xmlns:mc="http://schemas.openxmlformats.org/markup-compatibility/2006" xmlns:o="urn:schemas-microsoft-com:office:office" xmlns:r="http://schemas.openxmlformats.org/officeDocument/2006/relationships" xmlns:m="http://schemas.openxmlformats.org/officeDocument/2006/math" xmlns:v="urn:schemas-microsoft-com:vml" xmlns:wp14="http://schemas.microsoft.com/office/word/2010/wordprocessingDrawing" xmlns:wp="http://schemas.openxmlformats.org/drawingml/2006/wordprocessingDrawing" xmlns:w10="urn:schemas-microsoft-com:office:word" xmlns:w="http://schemas.openxmlformats.org/wordprocessingml/2006/main" xmlns:w14="http://schemas.microsoft.com/office/word/2010/wordml" xmlns:w15="http://schemas.microsoft.com/office/word/2012/wordml" xmlns:wpg="http://schemas.microsoft.com/office/word/2010/wordprocessingGroup" xmlns:wpi="http://schemas.microsoft.com/office/word/2010/wordprocessingInk" xmlns:wne="http://schemas.microsoft.com/office/word/2006/wordml" xmlns:wps="http://schemas.microsoft.com/office/word/2010/wordprocessingShape" mc:Ignorable="w14 w15 wp14">
   <w:sdt>
     <w:sdtPr>
       <w:rPr>
@@ -7004,7 +8342,6 @@
       <w:dataBinding w:prefixMappings="xmlns:ns0='http://schemas.openxmlformats.org/package/2006/metadata/core-properties' xmlns:ns1='http://purl.org/dc/elements/1.1/'" w:xpath="/ns0:coreProperties[1]/ns1:title[1]" w:storeItemID="{6C3C8BC8-F283-45AE-878A-BAB7291924A1}"/>
       <w:text/>
     </w:sdtPr>
-    <w:sdtEndPr/>
     <w:sdtContent>
       <w:p>
         <w:pPr>
@@ -7067,7 +8404,6 @@
         <w:dataBinding w:prefixMappings="xmlns:ns0='http://schemas.openxmlformats.org/package/2006/metadata/core-properties' xmlns:ns1='http://purl.org/dc/elements/1.1/'" w:xpath="/ns0:coreProperties[1]/ns1:subject[1]" w:storeItemID="{6C3C8BC8-F283-45AE-878A-BAB7291924A1}"/>
         <w:text/>
       </w:sdtPr>
-      <w:sdtEndPr/>
       <w:sdtContent>
         <w:r>
           <w:rPr>
@@ -7090,8 +8426,8 @@
 </file>
 
 <file path=word/numbering.xml><?xml version="1.0" encoding="utf-8"?>
-<w:numbering xmlns:wpc="http://schemas.microsoft.com/office/word/2010/wordprocessingCanvas" xmlns:mc="http://schemas.openxmlformats.org/markup-compatibility/2006" xmlns:o="urn:schemas-microsoft-com:office:office" xmlns:r="http://schemas.openxmlformats.org/officeDocument/2006/relationships" xmlns:m="http://schemas.openxmlformats.org/officeDocument/2006/math" xmlns:v="urn:schemas-microsoft-com:vml" xmlns:wp14="http://schemas.microsoft.com/office/word/2010/wordprocessingDrawing" xmlns:wp="http://schemas.openxmlformats.org/drawingml/2006/wordprocessingDrawing" xmlns:w10="urn:schemas-microsoft-com:office:word" xmlns:w="http://schemas.openxmlformats.org/wordprocessingml/2006/main" xmlns:w14="http://schemas.microsoft.com/office/word/2010/wordml" xmlns:wpg="http://schemas.microsoft.com/office/word/2010/wordprocessingGroup" xmlns:wpi="http://schemas.microsoft.com/office/word/2010/wordprocessingInk" xmlns:wne="http://schemas.microsoft.com/office/word/2006/wordml" xmlns:wps="http://schemas.microsoft.com/office/word/2010/wordprocessingShape" mc:Ignorable="w14 wp14">
-  <w:abstractNum w:abstractNumId="0">
+<w:numbering xmlns:wpc="http://schemas.microsoft.com/office/word/2010/wordprocessingCanvas" xmlns:mc="http://schemas.openxmlformats.org/markup-compatibility/2006" xmlns:o="urn:schemas-microsoft-com:office:office" xmlns:r="http://schemas.openxmlformats.org/officeDocument/2006/relationships" xmlns:m="http://schemas.openxmlformats.org/officeDocument/2006/math" xmlns:v="urn:schemas-microsoft-com:vml" xmlns:wp14="http://schemas.microsoft.com/office/word/2010/wordprocessingDrawing" xmlns:wp="http://schemas.openxmlformats.org/drawingml/2006/wordprocessingDrawing" xmlns:w10="urn:schemas-microsoft-com:office:word" xmlns:w="http://schemas.openxmlformats.org/wordprocessingml/2006/main" xmlns:w14="http://schemas.microsoft.com/office/word/2010/wordml" xmlns:w15="http://schemas.microsoft.com/office/word/2012/wordml" xmlns:wpg="http://schemas.microsoft.com/office/word/2010/wordprocessingGroup" xmlns:wpi="http://schemas.microsoft.com/office/word/2010/wordprocessingInk" xmlns:wne="http://schemas.microsoft.com/office/word/2006/wordml" xmlns:wps="http://schemas.microsoft.com/office/word/2010/wordprocessingShape" mc:Ignorable="w14 w15 wp14">
+  <w:abstractNum w:abstractNumId="0" w15:restartNumberingAfterBreak="0">
     <w:nsid w:val="00000003"/>
     <w:multiLevelType w:val="multilevel"/>
     <w:tmpl w:val="00000003"/>
@@ -7249,7 +8585,7 @@
       </w:rPr>
     </w:lvl>
   </w:abstractNum>
-  <w:abstractNum w:abstractNumId="1">
+  <w:abstractNum w:abstractNumId="1" w15:restartNumberingAfterBreak="0">
     <w:nsid w:val="00000004"/>
     <w:multiLevelType w:val="multilevel"/>
     <w:tmpl w:val="796A7516"/>
@@ -7407,7 +8743,7 @@
       </w:rPr>
     </w:lvl>
   </w:abstractNum>
-  <w:abstractNum w:abstractNumId="2">
+  <w:abstractNum w:abstractNumId="2" w15:restartNumberingAfterBreak="0">
     <w:nsid w:val="00000005"/>
     <w:multiLevelType w:val="multilevel"/>
     <w:tmpl w:val="00000005"/>
@@ -7565,7 +8901,7 @@
       </w:rPr>
     </w:lvl>
   </w:abstractNum>
-  <w:abstractNum w:abstractNumId="3">
+  <w:abstractNum w:abstractNumId="3" w15:restartNumberingAfterBreak="0">
     <w:nsid w:val="00000006"/>
     <w:multiLevelType w:val="multilevel"/>
     <w:tmpl w:val="00000006"/>
@@ -7723,7 +9059,7 @@
       </w:rPr>
     </w:lvl>
   </w:abstractNum>
-  <w:abstractNum w:abstractNumId="4">
+  <w:abstractNum w:abstractNumId="4" w15:restartNumberingAfterBreak="0">
     <w:nsid w:val="11EC450D"/>
     <w:multiLevelType w:val="hybridMultilevel"/>
     <w:tmpl w:val="8D1847A2"/>
@@ -7836,7 +9172,7 @@
       </w:rPr>
     </w:lvl>
   </w:abstractNum>
-  <w:abstractNum w:abstractNumId="5">
+  <w:abstractNum w:abstractNumId="5" w15:restartNumberingAfterBreak="0">
     <w:nsid w:val="22303D0C"/>
     <w:multiLevelType w:val="hybridMultilevel"/>
     <w:tmpl w:val="93E2E244"/>
@@ -7925,7 +9261,7 @@
       </w:pPr>
     </w:lvl>
   </w:abstractNum>
-  <w:abstractNum w:abstractNumId="6">
+  <w:abstractNum w:abstractNumId="6" w15:restartNumberingAfterBreak="0">
     <w:nsid w:val="255F5799"/>
     <w:multiLevelType w:val="hybridMultilevel"/>
     <w:tmpl w:val="B8F40458"/>
@@ -8011,7 +9347,7 @@
       </w:pPr>
     </w:lvl>
   </w:abstractNum>
-  <w:abstractNum w:abstractNumId="7">
+  <w:abstractNum w:abstractNumId="7" w15:restartNumberingAfterBreak="0">
     <w:nsid w:val="3DA06D60"/>
     <w:multiLevelType w:val="hybridMultilevel"/>
     <w:tmpl w:val="46E2B8B8"/>
@@ -8123,7 +9459,7 @@
       </w:rPr>
     </w:lvl>
   </w:abstractNum>
-  <w:abstractNum w:abstractNumId="8">
+  <w:abstractNum w:abstractNumId="8" w15:restartNumberingAfterBreak="0">
     <w:nsid w:val="487036EC"/>
     <w:multiLevelType w:val="hybridMultilevel"/>
     <w:tmpl w:val="BDFE724A"/>
@@ -8209,7 +9545,7 @@
       </w:pPr>
     </w:lvl>
   </w:abstractNum>
-  <w:abstractNum w:abstractNumId="9">
+  <w:abstractNum w:abstractNumId="9" w15:restartNumberingAfterBreak="0">
     <w:nsid w:val="52D90BB8"/>
     <w:multiLevelType w:val="hybridMultilevel"/>
     <w:tmpl w:val="1D2461DE"/>
@@ -8323,7 +9659,7 @@
       </w:rPr>
     </w:lvl>
   </w:abstractNum>
-  <w:abstractNum w:abstractNumId="10">
+  <w:abstractNum w:abstractNumId="10" w15:restartNumberingAfterBreak="0">
     <w:nsid w:val="6E3A7B7C"/>
     <w:multiLevelType w:val="hybridMultilevel"/>
     <w:tmpl w:val="200A63B0"/>
@@ -8435,7 +9771,7 @@
       </w:rPr>
     </w:lvl>
   </w:abstractNum>
-  <w:abstractNum w:abstractNumId="11">
+  <w:abstractNum w:abstractNumId="11" w15:restartNumberingAfterBreak="0">
     <w:nsid w:val="708E589C"/>
     <w:multiLevelType w:val="multilevel"/>
     <w:tmpl w:val="381042DE"/>
@@ -8575,7 +9911,7 @@
       </w:rPr>
     </w:lvl>
   </w:abstractNum>
-  <w:abstractNum w:abstractNumId="12">
+  <w:abstractNum w:abstractNumId="12" w15:restartNumberingAfterBreak="0">
     <w:nsid w:val="760B5D88"/>
     <w:multiLevelType w:val="hybridMultilevel"/>
     <w:tmpl w:val="A27871BE"/>
@@ -8664,7 +10000,7 @@
       </w:pPr>
     </w:lvl>
   </w:abstractNum>
-  <w:abstractNum w:abstractNumId="13">
+  <w:abstractNum w:abstractNumId="13" w15:restartNumberingAfterBreak="0">
     <w:nsid w:val="7DD64906"/>
     <w:multiLevelType w:val="hybridMultilevel"/>
     <w:tmpl w:val="795E7434"/>
@@ -8830,7 +10166,7 @@
 </file>
 
 <file path=word/styles.xml><?xml version="1.0" encoding="utf-8"?>
-<w:styles xmlns:mc="http://schemas.openxmlformats.org/markup-compatibility/2006" xmlns:r="http://schemas.openxmlformats.org/officeDocument/2006/relationships" xmlns:w="http://schemas.openxmlformats.org/wordprocessingml/2006/main" xmlns:w14="http://schemas.microsoft.com/office/word/2010/wordml" mc:Ignorable="w14">
+<w:styles xmlns:mc="http://schemas.openxmlformats.org/markup-compatibility/2006" xmlns:r="http://schemas.openxmlformats.org/officeDocument/2006/relationships" xmlns:w="http://schemas.openxmlformats.org/wordprocessingml/2006/main" xmlns:w14="http://schemas.microsoft.com/office/word/2010/wordml" xmlns:w15="http://schemas.microsoft.com/office/word/2012/wordml" mc:Ignorable="w14 w15">
   <w:docDefaults>
     <w:rPrDefault>
       <w:rPr>
@@ -8847,145 +10183,378 @@
       </w:pPr>
     </w:pPrDefault>
   </w:docDefaults>
-  <w:latentStyles w:defLockedState="0" w:defUIPriority="99" w:defSemiHidden="1" w:defUnhideWhenUsed="1" w:defQFormat="0" w:count="267">
-    <w:lsdException w:name="Normal" w:semiHidden="0" w:uiPriority="0" w:unhideWhenUsed="0" w:qFormat="1"/>
-    <w:lsdException w:name="heading 1" w:semiHidden="0" w:uiPriority="0" w:unhideWhenUsed="0" w:qFormat="1"/>
-    <w:lsdException w:name="heading 2" w:uiPriority="0" w:qFormat="1"/>
-    <w:lsdException w:name="heading 3" w:uiPriority="9" w:qFormat="1"/>
-    <w:lsdException w:name="heading 4" w:uiPriority="9" w:qFormat="1"/>
-    <w:lsdException w:name="heading 5" w:uiPriority="9" w:qFormat="1"/>
-    <w:lsdException w:name="heading 6" w:uiPriority="9" w:qFormat="1"/>
-    <w:lsdException w:name="heading 7" w:uiPriority="9" w:qFormat="1"/>
-    <w:lsdException w:name="heading 8" w:uiPriority="9" w:qFormat="1"/>
-    <w:lsdException w:name="heading 9" w:uiPriority="9" w:qFormat="1"/>
-    <w:lsdException w:name="toc 1" w:uiPriority="39" w:qFormat="1"/>
-    <w:lsdException w:name="toc 2" w:uiPriority="39" w:qFormat="1"/>
-    <w:lsdException w:name="toc 3" w:uiPriority="39" w:qFormat="1"/>
-    <w:lsdException w:name="toc 4" w:uiPriority="39"/>
-    <w:lsdException w:name="toc 5" w:uiPriority="39"/>
-    <w:lsdException w:name="toc 6" w:uiPriority="39"/>
-    <w:lsdException w:name="toc 7" w:uiPriority="39"/>
-    <w:lsdException w:name="toc 8" w:uiPriority="39"/>
-    <w:lsdException w:name="toc 9" w:uiPriority="39"/>
-    <w:lsdException w:name="caption" w:uiPriority="35" w:qFormat="1"/>
-    <w:lsdException w:name="Title" w:semiHidden="0" w:uiPriority="10" w:unhideWhenUsed="0" w:qFormat="1"/>
-    <w:lsdException w:name="Default Paragraph Font" w:uiPriority="1"/>
-    <w:lsdException w:name="Body Text" w:uiPriority="0"/>
-    <w:lsdException w:name="Subtitle" w:semiHidden="0" w:uiPriority="11" w:unhideWhenUsed="0" w:qFormat="1"/>
-    <w:lsdException w:name="Strong" w:semiHidden="0" w:uiPriority="22" w:unhideWhenUsed="0" w:qFormat="1"/>
-    <w:lsdException w:name="Emphasis" w:semiHidden="0" w:uiPriority="20" w:unhideWhenUsed="0" w:qFormat="1"/>
-    <w:lsdException w:name="Table Grid" w:semiHidden="0" w:uiPriority="59" w:unhideWhenUsed="0"/>
-    <w:lsdException w:name="Placeholder Text" w:unhideWhenUsed="0"/>
-    <w:lsdException w:name="No Spacing" w:semiHidden="0" w:uiPriority="1" w:unhideWhenUsed="0" w:qFormat="1"/>
-    <w:lsdException w:name="Light Shading" w:semiHidden="0" w:uiPriority="60" w:unhideWhenUsed="0"/>
-    <w:lsdException w:name="Light List" w:semiHidden="0" w:uiPriority="61" w:unhideWhenUsed="0"/>
-    <w:lsdException w:name="Light Grid" w:semiHidden="0" w:uiPriority="62" w:unhideWhenUsed="0"/>
-    <w:lsdException w:name="Medium Shading 1" w:semiHidden="0" w:uiPriority="63" w:unhideWhenUsed="0"/>
-    <w:lsdException w:name="Medium Shading 2" w:semiHidden="0" w:uiPriority="64" w:unhideWhenUsed="0"/>
-    <w:lsdException w:name="Medium List 1" w:semiHidden="0" w:uiPriority="65" w:unhideWhenUsed="0"/>
-    <w:lsdException w:name="Medium List 2" w:semiHidden="0" w:uiPriority="66" w:unhideWhenUsed="0"/>
-    <w:lsdException w:name="Medium Grid 1" w:semiHidden="0" w:uiPriority="67" w:unhideWhenUsed="0"/>
-    <w:lsdException w:name="Medium Grid 2" w:semiHidden="0" w:uiPriority="68" w:unhideWhenUsed="0"/>
-    <w:lsdException w:name="Medium Grid 3" w:semiHidden="0" w:uiPriority="69" w:unhideWhenUsed="0"/>
-    <w:lsdException w:name="Dark List" w:semiHidden="0" w:uiPriority="70" w:unhideWhenUsed="0"/>
-    <w:lsdException w:name="Colorful Shading" w:semiHidden="0" w:uiPriority="71" w:unhideWhenUsed="0"/>
-    <w:lsdException w:name="Colorful List" w:semiHidden="0" w:uiPriority="72" w:unhideWhenUsed="0"/>
-    <w:lsdException w:name="Colorful Grid" w:semiHidden="0" w:uiPriority="73" w:unhideWhenUsed="0"/>
-    <w:lsdException w:name="Light Shading Accent 1" w:semiHidden="0" w:uiPriority="60" w:unhideWhenUsed="0"/>
-    <w:lsdException w:name="Light List Accent 1" w:semiHidden="0" w:uiPriority="61" w:unhideWhenUsed="0"/>
-    <w:lsdException w:name="Light Grid Accent 1" w:semiHidden="0" w:uiPriority="62" w:unhideWhenUsed="0"/>
-    <w:lsdException w:name="Medium Shading 1 Accent 1" w:semiHidden="0" w:uiPriority="63" w:unhideWhenUsed="0"/>
-    <w:lsdException w:name="Medium Shading 2 Accent 1" w:semiHidden="0" w:uiPriority="64" w:unhideWhenUsed="0"/>
-    <w:lsdException w:name="Medium List 1 Accent 1" w:semiHidden="0" w:uiPriority="65" w:unhideWhenUsed="0"/>
-    <w:lsdException w:name="Revision" w:unhideWhenUsed="0"/>
-    <w:lsdException w:name="List Paragraph" w:semiHidden="0" w:uiPriority="34" w:unhideWhenUsed="0" w:qFormat="1"/>
-    <w:lsdException w:name="Quote" w:semiHidden="0" w:uiPriority="29" w:unhideWhenUsed="0" w:qFormat="1"/>
-    <w:lsdException w:name="Intense Quote" w:semiHidden="0" w:uiPriority="30" w:unhideWhenUsed="0" w:qFormat="1"/>
-    <w:lsdException w:name="Medium List 2 Accent 1" w:semiHidden="0" w:uiPriority="66" w:unhideWhenUsed="0"/>
-    <w:lsdException w:name="Medium Grid 1 Accent 1" w:semiHidden="0" w:uiPriority="67" w:unhideWhenUsed="0"/>
-    <w:lsdException w:name="Medium Grid 2 Accent 1" w:semiHidden="0" w:uiPriority="68" w:unhideWhenUsed="0"/>
-    <w:lsdException w:name="Medium Grid 3 Accent 1" w:semiHidden="0" w:uiPriority="69" w:unhideWhenUsed="0"/>
-    <w:lsdException w:name="Dark List Accent 1" w:semiHidden="0" w:uiPriority="70" w:unhideWhenUsed="0"/>
-    <w:lsdException w:name="Colorful Shading Accent 1" w:semiHidden="0" w:uiPriority="71" w:unhideWhenUsed="0"/>
-    <w:lsdException w:name="Colorful List Accent 1" w:semiHidden="0" w:uiPriority="72" w:unhideWhenUsed="0"/>
-    <w:lsdException w:name="Colorful Grid Accent 1" w:semiHidden="0" w:uiPriority="73" w:unhideWhenUsed="0"/>
-    <w:lsdException w:name="Light Shading Accent 2" w:semiHidden="0" w:uiPriority="60" w:unhideWhenUsed="0"/>
-    <w:lsdException w:name="Light List Accent 2" w:semiHidden="0" w:uiPriority="61" w:unhideWhenUsed="0"/>
-    <w:lsdException w:name="Light Grid Accent 2" w:semiHidden="0" w:uiPriority="62" w:unhideWhenUsed="0"/>
-    <w:lsdException w:name="Medium Shading 1 Accent 2" w:semiHidden="0" w:uiPriority="63" w:unhideWhenUsed="0"/>
-    <w:lsdException w:name="Medium Shading 2 Accent 2" w:semiHidden="0" w:uiPriority="64" w:unhideWhenUsed="0"/>
-    <w:lsdException w:name="Medium List 1 Accent 2" w:semiHidden="0" w:uiPriority="65" w:unhideWhenUsed="0"/>
-    <w:lsdException w:name="Medium List 2 Accent 2" w:semiHidden="0" w:uiPriority="66" w:unhideWhenUsed="0"/>
-    <w:lsdException w:name="Medium Grid 1 Accent 2" w:semiHidden="0" w:uiPriority="67" w:unhideWhenUsed="0"/>
-    <w:lsdException w:name="Medium Grid 2 Accent 2" w:semiHidden="0" w:uiPriority="68" w:unhideWhenUsed="0"/>
-    <w:lsdException w:name="Medium Grid 3 Accent 2" w:semiHidden="0" w:uiPriority="69" w:unhideWhenUsed="0"/>
-    <w:lsdException w:name="Dark List Accent 2" w:semiHidden="0" w:uiPriority="70" w:unhideWhenUsed="0"/>
-    <w:lsdException w:name="Colorful Shading Accent 2" w:semiHidden="0" w:uiPriority="71" w:unhideWhenUsed="0"/>
-    <w:lsdException w:name="Colorful List Accent 2" w:semiHidden="0" w:uiPriority="72" w:unhideWhenUsed="0"/>
-    <w:lsdException w:name="Colorful Grid Accent 2" w:semiHidden="0" w:uiPriority="73" w:unhideWhenUsed="0"/>
-    <w:lsdException w:name="Light Shading Accent 3" w:semiHidden="0" w:uiPriority="60" w:unhideWhenUsed="0"/>
-    <w:lsdException w:name="Light List Accent 3" w:semiHidden="0" w:uiPriority="61" w:unhideWhenUsed="0"/>
-    <w:lsdException w:name="Light Grid Accent 3" w:semiHidden="0" w:uiPriority="62" w:unhideWhenUsed="0"/>
-    <w:lsdException w:name="Medium Shading 1 Accent 3" w:semiHidden="0" w:uiPriority="63" w:unhideWhenUsed="0"/>
-    <w:lsdException w:name="Medium Shading 2 Accent 3" w:semiHidden="0" w:uiPriority="64" w:unhideWhenUsed="0"/>
-    <w:lsdException w:name="Medium List 1 Accent 3" w:semiHidden="0" w:uiPriority="65" w:unhideWhenUsed="0"/>
-    <w:lsdException w:name="Medium List 2 Accent 3" w:semiHidden="0" w:uiPriority="66" w:unhideWhenUsed="0"/>
-    <w:lsdException w:name="Medium Grid 1 Accent 3" w:semiHidden="0" w:uiPriority="67" w:unhideWhenUsed="0"/>
-    <w:lsdException w:name="Medium Grid 2 Accent 3" w:semiHidden="0" w:uiPriority="68" w:unhideWhenUsed="0"/>
-    <w:lsdException w:name="Medium Grid 3 Accent 3" w:semiHidden="0" w:uiPriority="69" w:unhideWhenUsed="0"/>
-    <w:lsdException w:name="Dark List Accent 3" w:semiHidden="0" w:uiPriority="70" w:unhideWhenUsed="0"/>
-    <w:lsdException w:name="Colorful Shading Accent 3" w:semiHidden="0" w:uiPriority="71" w:unhideWhenUsed="0"/>
-    <w:lsdException w:name="Colorful List Accent 3" w:semiHidden="0" w:uiPriority="72" w:unhideWhenUsed="0"/>
-    <w:lsdException w:name="Colorful Grid Accent 3" w:semiHidden="0" w:uiPriority="73" w:unhideWhenUsed="0"/>
-    <w:lsdException w:name="Light Shading Accent 4" w:semiHidden="0" w:uiPriority="60" w:unhideWhenUsed="0"/>
-    <w:lsdException w:name="Light List Accent 4" w:semiHidden="0" w:uiPriority="61" w:unhideWhenUsed="0"/>
-    <w:lsdException w:name="Light Grid Accent 4" w:semiHidden="0" w:uiPriority="62" w:unhideWhenUsed="0"/>
-    <w:lsdException w:name="Medium Shading 1 Accent 4" w:semiHidden="0" w:uiPriority="63" w:unhideWhenUsed="0"/>
-    <w:lsdException w:name="Medium Shading 2 Accent 4" w:semiHidden="0" w:uiPriority="64" w:unhideWhenUsed="0"/>
-    <w:lsdException w:name="Medium List 1 Accent 4" w:semiHidden="0" w:uiPriority="65" w:unhideWhenUsed="0"/>
-    <w:lsdException w:name="Medium List 2 Accent 4" w:semiHidden="0" w:uiPriority="66" w:unhideWhenUsed="0"/>
-    <w:lsdException w:name="Medium Grid 1 Accent 4" w:semiHidden="0" w:uiPriority="67" w:unhideWhenUsed="0"/>
-    <w:lsdException w:name="Medium Grid 2 Accent 4" w:semiHidden="0" w:uiPriority="68" w:unhideWhenUsed="0"/>
-    <w:lsdException w:name="Medium Grid 3 Accent 4" w:semiHidden="0" w:uiPriority="69" w:unhideWhenUsed="0"/>
-    <w:lsdException w:name="Dark List Accent 4" w:semiHidden="0" w:uiPriority="70" w:unhideWhenUsed="0"/>
-    <w:lsdException w:name="Colorful Shading Accent 4" w:semiHidden="0" w:uiPriority="71" w:unhideWhenUsed="0"/>
-    <w:lsdException w:name="Colorful List Accent 4" w:semiHidden="0" w:uiPriority="72" w:unhideWhenUsed="0"/>
-    <w:lsdException w:name="Colorful Grid Accent 4" w:semiHidden="0" w:uiPriority="73" w:unhideWhenUsed="0"/>
-    <w:lsdException w:name="Light Shading Accent 5" w:semiHidden="0" w:uiPriority="60" w:unhideWhenUsed="0"/>
-    <w:lsdException w:name="Light List Accent 5" w:semiHidden="0" w:uiPriority="61" w:unhideWhenUsed="0"/>
-    <w:lsdException w:name="Light Grid Accent 5" w:semiHidden="0" w:uiPriority="62" w:unhideWhenUsed="0"/>
-    <w:lsdException w:name="Medium Shading 1 Accent 5" w:semiHidden="0" w:uiPriority="63" w:unhideWhenUsed="0"/>
-    <w:lsdException w:name="Medium Shading 2 Accent 5" w:semiHidden="0" w:uiPriority="64" w:unhideWhenUsed="0"/>
-    <w:lsdException w:name="Medium List 1 Accent 5" w:semiHidden="0" w:uiPriority="65" w:unhideWhenUsed="0"/>
-    <w:lsdException w:name="Medium List 2 Accent 5" w:semiHidden="0" w:uiPriority="66" w:unhideWhenUsed="0"/>
-    <w:lsdException w:name="Medium Grid 1 Accent 5" w:semiHidden="0" w:uiPriority="67" w:unhideWhenUsed="0"/>
-    <w:lsdException w:name="Medium Grid 2 Accent 5" w:semiHidden="0" w:uiPriority="68" w:unhideWhenUsed="0"/>
-    <w:lsdException w:name="Medium Grid 3 Accent 5" w:semiHidden="0" w:uiPriority="69" w:unhideWhenUsed="0"/>
-    <w:lsdException w:name="Dark List Accent 5" w:semiHidden="0" w:uiPriority="70" w:unhideWhenUsed="0"/>
-    <w:lsdException w:name="Colorful Shading Accent 5" w:semiHidden="0" w:uiPriority="71" w:unhideWhenUsed="0"/>
-    <w:lsdException w:name="Colorful List Accent 5" w:semiHidden="0" w:uiPriority="72" w:unhideWhenUsed="0"/>
-    <w:lsdException w:name="Colorful Grid Accent 5" w:semiHidden="0" w:uiPriority="73" w:unhideWhenUsed="0"/>
-    <w:lsdException w:name="Light Shading Accent 6" w:semiHidden="0" w:uiPriority="60" w:unhideWhenUsed="0"/>
-    <w:lsdException w:name="Light List Accent 6" w:semiHidden="0" w:uiPriority="61" w:unhideWhenUsed="0"/>
-    <w:lsdException w:name="Light Grid Accent 6" w:semiHidden="0" w:uiPriority="62" w:unhideWhenUsed="0"/>
-    <w:lsdException w:name="Medium Shading 1 Accent 6" w:semiHidden="0" w:uiPriority="63" w:unhideWhenUsed="0"/>
-    <w:lsdException w:name="Medium Shading 2 Accent 6" w:semiHidden="0" w:uiPriority="64" w:unhideWhenUsed="0"/>
-    <w:lsdException w:name="Medium List 1 Accent 6" w:semiHidden="0" w:uiPriority="65" w:unhideWhenUsed="0"/>
-    <w:lsdException w:name="Medium List 2 Accent 6" w:semiHidden="0" w:uiPriority="66" w:unhideWhenUsed="0"/>
-    <w:lsdException w:name="Medium Grid 1 Accent 6" w:semiHidden="0" w:uiPriority="67" w:unhideWhenUsed="0"/>
-    <w:lsdException w:name="Medium Grid 2 Accent 6" w:semiHidden="0" w:uiPriority="68" w:unhideWhenUsed="0"/>
-    <w:lsdException w:name="Medium Grid 3 Accent 6" w:semiHidden="0" w:uiPriority="69" w:unhideWhenUsed="0"/>
-    <w:lsdException w:name="Dark List Accent 6" w:semiHidden="0" w:uiPriority="70" w:unhideWhenUsed="0"/>
-    <w:lsdException w:name="Colorful Shading Accent 6" w:semiHidden="0" w:uiPriority="71" w:unhideWhenUsed="0"/>
-    <w:lsdException w:name="Colorful List Accent 6" w:semiHidden="0" w:uiPriority="72" w:unhideWhenUsed="0"/>
-    <w:lsdException w:name="Colorful Grid Accent 6" w:semiHidden="0" w:uiPriority="73" w:unhideWhenUsed="0"/>
-    <w:lsdException w:name="Subtle Emphasis" w:semiHidden="0" w:uiPriority="19" w:unhideWhenUsed="0" w:qFormat="1"/>
-    <w:lsdException w:name="Intense Emphasis" w:semiHidden="0" w:uiPriority="21" w:unhideWhenUsed="0" w:qFormat="1"/>
-    <w:lsdException w:name="Subtle Reference" w:semiHidden="0" w:uiPriority="31" w:unhideWhenUsed="0" w:qFormat="1"/>
-    <w:lsdException w:name="Intense Reference" w:semiHidden="0" w:uiPriority="32" w:unhideWhenUsed="0" w:qFormat="1"/>
-    <w:lsdException w:name="Book Title" w:semiHidden="0" w:uiPriority="33" w:unhideWhenUsed="0" w:qFormat="1"/>
-    <w:lsdException w:name="Bibliography" w:uiPriority="37"/>
-    <w:lsdException w:name="TOC Heading" w:uiPriority="39" w:qFormat="1"/>
+  <w:latentStyles w:defLockedState="0" w:defUIPriority="99" w:defSemiHidden="0" w:defUnhideWhenUsed="0" w:defQFormat="0" w:count="371">
+    <w:lsdException w:name="Normal" w:uiPriority="0" w:qFormat="1"/>
+    <w:lsdException w:name="heading 1" w:uiPriority="0" w:qFormat="1"/>
+    <w:lsdException w:name="heading 2" w:semiHidden="1" w:uiPriority="0" w:unhideWhenUsed="1" w:qFormat="1"/>
+    <w:lsdException w:name="heading 3" w:semiHidden="1" w:uiPriority="9" w:unhideWhenUsed="1" w:qFormat="1"/>
+    <w:lsdException w:name="heading 4" w:semiHidden="1" w:uiPriority="9" w:unhideWhenUsed="1" w:qFormat="1"/>
+    <w:lsdException w:name="heading 5" w:semiHidden="1" w:uiPriority="9" w:unhideWhenUsed="1" w:qFormat="1"/>
+    <w:lsdException w:name="heading 6" w:semiHidden="1" w:uiPriority="9" w:unhideWhenUsed="1" w:qFormat="1"/>
+    <w:lsdException w:name="heading 7" w:semiHidden="1" w:uiPriority="9" w:unhideWhenUsed="1" w:qFormat="1"/>
+    <w:lsdException w:name="heading 8" w:semiHidden="1" w:uiPriority="9" w:unhideWhenUsed="1" w:qFormat="1"/>
+    <w:lsdException w:name="heading 9" w:semiHidden="1" w:uiPriority="9" w:unhideWhenUsed="1" w:qFormat="1"/>
+    <w:lsdException w:name="index 1" w:semiHidden="1" w:unhideWhenUsed="1"/>
+    <w:lsdException w:name="index 2" w:semiHidden="1" w:unhideWhenUsed="1"/>
+    <w:lsdException w:name="index 3" w:semiHidden="1" w:unhideWhenUsed="1"/>
+    <w:lsdException w:name="index 4" w:semiHidden="1" w:unhideWhenUsed="1"/>
+    <w:lsdException w:name="index 5" w:semiHidden="1" w:unhideWhenUsed="1"/>
+    <w:lsdException w:name="index 6" w:semiHidden="1" w:unhideWhenUsed="1"/>
+    <w:lsdException w:name="index 7" w:semiHidden="1" w:unhideWhenUsed="1"/>
+    <w:lsdException w:name="index 8" w:semiHidden="1" w:unhideWhenUsed="1"/>
+    <w:lsdException w:name="index 9" w:semiHidden="1" w:unhideWhenUsed="1"/>
+    <w:lsdException w:name="toc 1" w:semiHidden="1" w:uiPriority="39" w:unhideWhenUsed="1" w:qFormat="1"/>
+    <w:lsdException w:name="toc 2" w:semiHidden="1" w:uiPriority="39" w:unhideWhenUsed="1" w:qFormat="1"/>
+    <w:lsdException w:name="toc 3" w:semiHidden="1" w:uiPriority="39" w:unhideWhenUsed="1" w:qFormat="1"/>
+    <w:lsdException w:name="toc 4" w:semiHidden="1" w:uiPriority="39" w:unhideWhenUsed="1"/>
+    <w:lsdException w:name="toc 5" w:semiHidden="1" w:uiPriority="39" w:unhideWhenUsed="1"/>
+    <w:lsdException w:name="toc 6" w:semiHidden="1" w:uiPriority="39" w:unhideWhenUsed="1"/>
+    <w:lsdException w:name="toc 7" w:semiHidden="1" w:uiPriority="39" w:unhideWhenUsed="1"/>
+    <w:lsdException w:name="toc 8" w:semiHidden="1" w:uiPriority="39" w:unhideWhenUsed="1"/>
+    <w:lsdException w:name="toc 9" w:semiHidden="1" w:uiPriority="39" w:unhideWhenUsed="1"/>
+    <w:lsdException w:name="Normal Indent" w:semiHidden="1" w:unhideWhenUsed="1"/>
+    <w:lsdException w:name="footnote text" w:semiHidden="1" w:unhideWhenUsed="1"/>
+    <w:lsdException w:name="annotation text" w:semiHidden="1" w:unhideWhenUsed="1"/>
+    <w:lsdException w:name="header" w:semiHidden="1" w:unhideWhenUsed="1"/>
+    <w:lsdException w:name="footer" w:semiHidden="1" w:unhideWhenUsed="1"/>
+    <w:lsdException w:name="index heading" w:semiHidden="1" w:unhideWhenUsed="1"/>
+    <w:lsdException w:name="caption" w:semiHidden="1" w:uiPriority="35" w:unhideWhenUsed="1" w:qFormat="1"/>
+    <w:lsdException w:name="table of figures" w:semiHidden="1" w:unhideWhenUsed="1"/>
+    <w:lsdException w:name="envelope address" w:semiHidden="1" w:unhideWhenUsed="1"/>
+    <w:lsdException w:name="envelope return" w:semiHidden="1" w:unhideWhenUsed="1"/>
+    <w:lsdException w:name="footnote reference" w:semiHidden="1" w:unhideWhenUsed="1"/>
+    <w:lsdException w:name="annotation reference" w:semiHidden="1" w:unhideWhenUsed="1"/>
+    <w:lsdException w:name="line number" w:semiHidden="1" w:unhideWhenUsed="1"/>
+    <w:lsdException w:name="page number" w:semiHidden="1" w:unhideWhenUsed="1"/>
+    <w:lsdException w:name="endnote reference" w:semiHidden="1" w:unhideWhenUsed="1"/>
+    <w:lsdException w:name="endnote text" w:semiHidden="1" w:unhideWhenUsed="1"/>
+    <w:lsdException w:name="table of authorities" w:semiHidden="1" w:unhideWhenUsed="1"/>
+    <w:lsdException w:name="macro" w:semiHidden="1" w:unhideWhenUsed="1"/>
+    <w:lsdException w:name="toa heading" w:semiHidden="1" w:unhideWhenUsed="1"/>
+    <w:lsdException w:name="List" w:semiHidden="1" w:unhideWhenUsed="1"/>
+    <w:lsdException w:name="List Bullet" w:semiHidden="1" w:unhideWhenUsed="1"/>
+    <w:lsdException w:name="List Number" w:semiHidden="1" w:unhideWhenUsed="1"/>
+    <w:lsdException w:name="List 2" w:semiHidden="1" w:unhideWhenUsed="1"/>
+    <w:lsdException w:name="List 3" w:semiHidden="1" w:unhideWhenUsed="1"/>
+    <w:lsdException w:name="List 4" w:semiHidden="1" w:unhideWhenUsed="1"/>
+    <w:lsdException w:name="List 5" w:semiHidden="1" w:unhideWhenUsed="1"/>
+    <w:lsdException w:name="List Bullet 2" w:semiHidden="1" w:unhideWhenUsed="1"/>
+    <w:lsdException w:name="List Bullet 3" w:semiHidden="1" w:unhideWhenUsed="1"/>
+    <w:lsdException w:name="List Bullet 4" w:semiHidden="1" w:unhideWhenUsed="1"/>
+    <w:lsdException w:name="List Bullet 5" w:semiHidden="1" w:unhideWhenUsed="1"/>
+    <w:lsdException w:name="List Number 2" w:semiHidden="1" w:unhideWhenUsed="1"/>
+    <w:lsdException w:name="List Number 3" w:semiHidden="1" w:unhideWhenUsed="1"/>
+    <w:lsdException w:name="List Number 4" w:semiHidden="1" w:unhideWhenUsed="1"/>
+    <w:lsdException w:name="List Number 5" w:semiHidden="1" w:unhideWhenUsed="1"/>
+    <w:lsdException w:name="Title" w:uiPriority="10" w:qFormat="1"/>
+    <w:lsdException w:name="Closing" w:semiHidden="1" w:unhideWhenUsed="1"/>
+    <w:lsdException w:name="Signature" w:semiHidden="1" w:unhideWhenUsed="1"/>
+    <w:lsdException w:name="Default Paragraph Font" w:semiHidden="1" w:uiPriority="1" w:unhideWhenUsed="1"/>
+    <w:lsdException w:name="Body Text" w:semiHidden="1" w:uiPriority="0" w:unhideWhenUsed="1"/>
+    <w:lsdException w:name="Body Text Indent" w:semiHidden="1" w:unhideWhenUsed="1"/>
+    <w:lsdException w:name="List Continue" w:semiHidden="1" w:unhideWhenUsed="1"/>
+    <w:lsdException w:name="List Continue 2" w:semiHidden="1" w:unhideWhenUsed="1"/>
+    <w:lsdException w:name="List Continue 3" w:semiHidden="1" w:unhideWhenUsed="1"/>
+    <w:lsdException w:name="List Continue 4" w:semiHidden="1" w:unhideWhenUsed="1"/>
+    <w:lsdException w:name="List Continue 5" w:semiHidden="1" w:unhideWhenUsed="1"/>
+    <w:lsdException w:name="Message Header" w:semiHidden="1" w:unhideWhenUsed="1"/>
+    <w:lsdException w:name="Subtitle" w:uiPriority="11" w:qFormat="1"/>
+    <w:lsdException w:name="Salutation" w:semiHidden="1" w:unhideWhenUsed="1"/>
+    <w:lsdException w:name="Date" w:semiHidden="1" w:unhideWhenUsed="1"/>
+    <w:lsdException w:name="Body Text First Indent" w:semiHidden="1" w:unhideWhenUsed="1"/>
+    <w:lsdException w:name="Body Text First Indent 2" w:semiHidden="1" w:unhideWhenUsed="1"/>
+    <w:lsdException w:name="Note Heading" w:semiHidden="1" w:unhideWhenUsed="1"/>
+    <w:lsdException w:name="Body Text 2" w:semiHidden="1" w:unhideWhenUsed="1"/>
+    <w:lsdException w:name="Body Text 3" w:semiHidden="1" w:unhideWhenUsed="1"/>
+    <w:lsdException w:name="Body Text Indent 2" w:semiHidden="1" w:unhideWhenUsed="1"/>
+    <w:lsdException w:name="Body Text Indent 3" w:semiHidden="1" w:unhideWhenUsed="1"/>
+    <w:lsdException w:name="Block Text" w:semiHidden="1" w:unhideWhenUsed="1"/>
+    <w:lsdException w:name="Hyperlink" w:semiHidden="1" w:unhideWhenUsed="1"/>
+    <w:lsdException w:name="FollowedHyperlink" w:semiHidden="1" w:unhideWhenUsed="1"/>
+    <w:lsdException w:name="Strong" w:uiPriority="22" w:qFormat="1"/>
+    <w:lsdException w:name="Emphasis" w:uiPriority="20" w:qFormat="1"/>
+    <w:lsdException w:name="Document Map" w:semiHidden="1" w:unhideWhenUsed="1"/>
+    <w:lsdException w:name="Plain Text" w:semiHidden="1" w:unhideWhenUsed="1"/>
+    <w:lsdException w:name="E-mail Signature" w:semiHidden="1" w:unhideWhenUsed="1"/>
+    <w:lsdException w:name="HTML Top of Form" w:semiHidden="1" w:unhideWhenUsed="1"/>
+    <w:lsdException w:name="HTML Bottom of Form" w:semiHidden="1" w:unhideWhenUsed="1"/>
+    <w:lsdException w:name="Normal (Web)" w:semiHidden="1" w:unhideWhenUsed="1"/>
+    <w:lsdException w:name="HTML Acronym" w:semiHidden="1" w:unhideWhenUsed="1"/>
+    <w:lsdException w:name="HTML Address" w:semiHidden="1" w:unhideWhenUsed="1"/>
+    <w:lsdException w:name="HTML Cite" w:semiHidden="1" w:unhideWhenUsed="1"/>
+    <w:lsdException w:name="HTML Code" w:semiHidden="1" w:unhideWhenUsed="1"/>
+    <w:lsdException w:name="HTML Definition" w:semiHidden="1" w:unhideWhenUsed="1"/>
+    <w:lsdException w:name="HTML Keyboard" w:semiHidden="1" w:unhideWhenUsed="1"/>
+    <w:lsdException w:name="HTML Preformatted" w:semiHidden="1" w:unhideWhenUsed="1"/>
+    <w:lsdException w:name="HTML Sample" w:semiHidden="1" w:unhideWhenUsed="1"/>
+    <w:lsdException w:name="HTML Typewriter" w:semiHidden="1" w:unhideWhenUsed="1"/>
+    <w:lsdException w:name="HTML Variable" w:semiHidden="1" w:unhideWhenUsed="1"/>
+    <w:lsdException w:name="Normal Table" w:semiHidden="1" w:unhideWhenUsed="1"/>
+    <w:lsdException w:name="annotation subject" w:semiHidden="1" w:unhideWhenUsed="1"/>
+    <w:lsdException w:name="No List" w:semiHidden="1" w:unhideWhenUsed="1"/>
+    <w:lsdException w:name="Outline List 1" w:semiHidden="1" w:unhideWhenUsed="1"/>
+    <w:lsdException w:name="Outline List 2" w:semiHidden="1" w:unhideWhenUsed="1"/>
+    <w:lsdException w:name="Outline List 3" w:semiHidden="1" w:unhideWhenUsed="1"/>
+    <w:lsdException w:name="Table Simple 1" w:semiHidden="1" w:unhideWhenUsed="1"/>
+    <w:lsdException w:name="Table Simple 2" w:semiHidden="1" w:unhideWhenUsed="1"/>
+    <w:lsdException w:name="Table Simple 3" w:semiHidden="1" w:unhideWhenUsed="1"/>
+    <w:lsdException w:name="Table Classic 1" w:semiHidden="1" w:unhideWhenUsed="1"/>
+    <w:lsdException w:name="Table Classic 2" w:semiHidden="1" w:unhideWhenUsed="1"/>
+    <w:lsdException w:name="Table Classic 3" w:semiHidden="1" w:unhideWhenUsed="1"/>
+    <w:lsdException w:name="Table Classic 4" w:semiHidden="1" w:unhideWhenUsed="1"/>
+    <w:lsdException w:name="Table Colorful 1" w:semiHidden="1" w:unhideWhenUsed="1"/>
+    <w:lsdException w:name="Table Colorful 2" w:semiHidden="1" w:unhideWhenUsed="1"/>
+    <w:lsdException w:name="Table Colorful 3" w:semiHidden="1" w:unhideWhenUsed="1"/>
+    <w:lsdException w:name="Table Columns 1" w:semiHidden="1" w:unhideWhenUsed="1"/>
+    <w:lsdException w:name="Table Columns 2" w:semiHidden="1" w:unhideWhenUsed="1"/>
+    <w:lsdException w:name="Table Columns 3" w:semiHidden="1" w:unhideWhenUsed="1"/>
+    <w:lsdException w:name="Table Columns 4" w:semiHidden="1" w:unhideWhenUsed="1"/>
+    <w:lsdException w:name="Table Columns 5" w:semiHidden="1" w:unhideWhenUsed="1"/>
+    <w:lsdException w:name="Table Grid 1" w:semiHidden="1" w:unhideWhenUsed="1"/>
+    <w:lsdException w:name="Table Grid 2" w:semiHidden="1" w:unhideWhenUsed="1"/>
+    <w:lsdException w:name="Table Grid 3" w:semiHidden="1" w:unhideWhenUsed="1"/>
+    <w:lsdException w:name="Table Grid 4" w:semiHidden="1" w:unhideWhenUsed="1"/>
+    <w:lsdException w:name="Table Grid 5" w:semiHidden="1" w:unhideWhenUsed="1"/>
+    <w:lsdException w:name="Table Grid 6" w:semiHidden="1" w:unhideWhenUsed="1"/>
+    <w:lsdException w:name="Table Grid 7" w:semiHidden="1" w:unhideWhenUsed="1"/>
+    <w:lsdException w:name="Table Grid 8" w:semiHidden="1" w:unhideWhenUsed="1"/>
+    <w:lsdException w:name="Table List 1" w:semiHidden="1" w:unhideWhenUsed="1"/>
+    <w:lsdException w:name="Table List 2" w:semiHidden="1" w:unhideWhenUsed="1"/>
+    <w:lsdException w:name="Table List 3" w:semiHidden="1" w:unhideWhenUsed="1"/>
+    <w:lsdException w:name="Table List 4" w:semiHidden="1" w:unhideWhenUsed="1"/>
+    <w:lsdException w:name="Table List 5" w:semiHidden="1" w:unhideWhenUsed="1"/>
+    <w:lsdException w:name="Table List 6" w:semiHidden="1" w:unhideWhenUsed="1"/>
+    <w:lsdException w:name="Table List 7" w:semiHidden="1" w:unhideWhenUsed="1"/>
+    <w:lsdException w:name="Table List 8" w:semiHidden="1" w:unhideWhenUsed="1"/>
+    <w:lsdException w:name="Table 3D effects 1" w:semiHidden="1" w:unhideWhenUsed="1"/>
+    <w:lsdException w:name="Table 3D effects 2" w:semiHidden="1" w:unhideWhenUsed="1"/>
+    <w:lsdException w:name="Table 3D effects 3" w:semiHidden="1" w:unhideWhenUsed="1"/>
+    <w:lsdException w:name="Table Contemporary" w:semiHidden="1" w:unhideWhenUsed="1"/>
+    <w:lsdException w:name="Table Elegant" w:semiHidden="1" w:unhideWhenUsed="1"/>
+    <w:lsdException w:name="Table Professional" w:semiHidden="1" w:unhideWhenUsed="1"/>
+    <w:lsdException w:name="Table Subtle 1" w:semiHidden="1" w:unhideWhenUsed="1"/>
+    <w:lsdException w:name="Table Subtle 2" w:semiHidden="1" w:unhideWhenUsed="1"/>
+    <w:lsdException w:name="Table Web 1" w:semiHidden="1" w:unhideWhenUsed="1"/>
+    <w:lsdException w:name="Table Web 2" w:semiHidden="1" w:unhideWhenUsed="1"/>
+    <w:lsdException w:name="Table Web 3" w:semiHidden="1" w:unhideWhenUsed="1"/>
+    <w:lsdException w:name="Balloon Text" w:semiHidden="1" w:unhideWhenUsed="1"/>
+    <w:lsdException w:name="Table Grid" w:uiPriority="59"/>
+    <w:lsdException w:name="Table Theme" w:semiHidden="1" w:unhideWhenUsed="1"/>
+    <w:lsdException w:name="Placeholder Text" w:semiHidden="1"/>
+    <w:lsdException w:name="No Spacing" w:uiPriority="1" w:qFormat="1"/>
+    <w:lsdException w:name="Light Shading" w:uiPriority="60"/>
+    <w:lsdException w:name="Light List" w:uiPriority="61"/>
+    <w:lsdException w:name="Light Grid" w:uiPriority="62"/>
+    <w:lsdException w:name="Medium Shading 1" w:uiPriority="63"/>
+    <w:lsdException w:name="Medium Shading 2" w:uiPriority="64"/>
+    <w:lsdException w:name="Medium List 1" w:uiPriority="65"/>
+    <w:lsdException w:name="Medium List 2" w:uiPriority="66"/>
+    <w:lsdException w:name="Medium Grid 1" w:uiPriority="67"/>
+    <w:lsdException w:name="Medium Grid 2" w:uiPriority="68"/>
+    <w:lsdException w:name="Medium Grid 3" w:uiPriority="69"/>
+    <w:lsdException w:name="Dark List" w:uiPriority="70"/>
+    <w:lsdException w:name="Colorful Shading" w:uiPriority="71"/>
+    <w:lsdException w:name="Colorful List" w:uiPriority="72"/>
+    <w:lsdException w:name="Colorful Grid" w:uiPriority="73"/>
+    <w:lsdException w:name="Light Shading Accent 1" w:uiPriority="60"/>
+    <w:lsdException w:name="Light List Accent 1" w:uiPriority="61"/>
+    <w:lsdException w:name="Light Grid Accent 1" w:uiPriority="62"/>
+    <w:lsdException w:name="Medium Shading 1 Accent 1" w:uiPriority="63"/>
+    <w:lsdException w:name="Medium Shading 2 Accent 1" w:uiPriority="64"/>
+    <w:lsdException w:name="Medium List 1 Accent 1" w:uiPriority="65"/>
+    <w:lsdException w:name="Revision" w:semiHidden="1"/>
+    <w:lsdException w:name="List Paragraph" w:uiPriority="34" w:qFormat="1"/>
+    <w:lsdException w:name="Quote" w:uiPriority="29" w:qFormat="1"/>
+    <w:lsdException w:name="Intense Quote" w:uiPriority="30" w:qFormat="1"/>
+    <w:lsdException w:name="Medium List 2 Accent 1" w:uiPriority="66"/>
+    <w:lsdException w:name="Medium Grid 1 Accent 1" w:uiPriority="67"/>
+    <w:lsdException w:name="Medium Grid 2 Accent 1" w:uiPriority="68"/>
+    <w:lsdException w:name="Medium Grid 3 Accent 1" w:uiPriority="69"/>
+    <w:lsdException w:name="Dark List Accent 1" w:uiPriority="70"/>
+    <w:lsdException w:name="Colorful Shading Accent 1" w:uiPriority="71"/>
+    <w:lsdException w:name="Colorful List Accent 1" w:uiPriority="72"/>
+    <w:lsdException w:name="Colorful Grid Accent 1" w:uiPriority="73"/>
+    <w:lsdException w:name="Light Shading Accent 2" w:uiPriority="60"/>
+    <w:lsdException w:name="Light List Accent 2" w:uiPriority="61"/>
+    <w:lsdException w:name="Light Grid Accent 2" w:uiPriority="62"/>
+    <w:lsdException w:name="Medium Shading 1 Accent 2" w:uiPriority="63"/>
+    <w:lsdException w:name="Medium Shading 2 Accent 2" w:uiPriority="64"/>
+    <w:lsdException w:name="Medium List 1 Accent 2" w:uiPriority="65"/>
+    <w:lsdException w:name="Medium List 2 Accent 2" w:uiPriority="66"/>
+    <w:lsdException w:name="Medium Grid 1 Accent 2" w:uiPriority="67"/>
+    <w:lsdException w:name="Medium Grid 2 Accent 2" w:uiPriority="68"/>
+    <w:lsdException w:name="Medium Grid 3 Accent 2" w:uiPriority="69"/>
+    <w:lsdException w:name="Dark List Accent 2" w:uiPriority="70"/>
+    <w:lsdException w:name="Colorful Shading Accent 2" w:uiPriority="71"/>
+    <w:lsdException w:name="Colorful List Accent 2" w:uiPriority="72"/>
+    <w:lsdException w:name="Colorful Grid Accent 2" w:uiPriority="73"/>
+    <w:lsdException w:name="Light Shading Accent 3" w:uiPriority="60"/>
+    <w:lsdException w:name="Light List Accent 3" w:uiPriority="61"/>
+    <w:lsdException w:name="Light Grid Accent 3" w:uiPriority="62"/>
+    <w:lsdException w:name="Medium Shading 1 Accent 3" w:uiPriority="63"/>
+    <w:lsdException w:name="Medium Shading 2 Accent 3" w:uiPriority="64"/>
+    <w:lsdException w:name="Medium List 1 Accent 3" w:uiPriority="65"/>
+    <w:lsdException w:name="Medium List 2 Accent 3" w:uiPriority="66"/>
+    <w:lsdException w:name="Medium Grid 1 Accent 3" w:uiPriority="67"/>
+    <w:lsdException w:name="Medium Grid 2 Accent 3" w:uiPriority="68"/>
+    <w:lsdException w:name="Medium Grid 3 Accent 3" w:uiPriority="69"/>
+    <w:lsdException w:name="Dark List Accent 3" w:uiPriority="70"/>
+    <w:lsdException w:name="Colorful Shading Accent 3" w:uiPriority="71"/>
+    <w:lsdException w:name="Colorful List Accent 3" w:uiPriority="72"/>
+    <w:lsdException w:name="Colorful Grid Accent 3" w:uiPriority="73"/>
+    <w:lsdException w:name="Light Shading Accent 4" w:uiPriority="60"/>
+    <w:lsdException w:name="Light List Accent 4" w:uiPriority="61"/>
+    <w:lsdException w:name="Light Grid Accent 4" w:uiPriority="62"/>
+    <w:lsdException w:name="Medium Shading 1 Accent 4" w:uiPriority="63"/>
+    <w:lsdException w:name="Medium Shading 2 Accent 4" w:uiPriority="64"/>
+    <w:lsdException w:name="Medium List 1 Accent 4" w:uiPriority="65"/>
+    <w:lsdException w:name="Medium List 2 Accent 4" w:uiPriority="66"/>
+    <w:lsdException w:name="Medium Grid 1 Accent 4" w:uiPriority="67"/>
+    <w:lsdException w:name="Medium Grid 2 Accent 4" w:uiPriority="68"/>
+    <w:lsdException w:name="Medium Grid 3 Accent 4" w:uiPriority="69"/>
+    <w:lsdException w:name="Dark List Accent 4" w:uiPriority="70"/>
+    <w:lsdException w:name="Colorful Shading Accent 4" w:uiPriority="71"/>
+    <w:lsdException w:name="Colorful List Accent 4" w:uiPriority="72"/>
+    <w:lsdException w:name="Colorful Grid Accent 4" w:uiPriority="73"/>
+    <w:lsdException w:name="Light Shading Accent 5" w:uiPriority="60"/>
+    <w:lsdException w:name="Light List Accent 5" w:uiPriority="61"/>
+    <w:lsdException w:name="Light Grid Accent 5" w:uiPriority="62"/>
+    <w:lsdException w:name="Medium Shading 1 Accent 5" w:uiPriority="63"/>
+    <w:lsdException w:name="Medium Shading 2 Accent 5" w:uiPriority="64"/>
+    <w:lsdException w:name="Medium List 1 Accent 5" w:uiPriority="65"/>
+    <w:lsdException w:name="Medium List 2 Accent 5" w:uiPriority="66"/>
+    <w:lsdException w:name="Medium Grid 1 Accent 5" w:uiPriority="67"/>
+    <w:lsdException w:name="Medium Grid 2 Accent 5" w:uiPriority="68"/>
+    <w:lsdException w:name="Medium Grid 3 Accent 5" w:uiPriority="69"/>
+    <w:lsdException w:name="Dark List Accent 5" w:uiPriority="70"/>
+    <w:lsdException w:name="Colorful Shading Accent 5" w:uiPriority="71"/>
+    <w:lsdException w:name="Colorful List Accent 5" w:uiPriority="72"/>
+    <w:lsdException w:name="Colorful Grid Accent 5" w:uiPriority="73"/>
+    <w:lsdException w:name="Light Shading Accent 6" w:uiPriority="60"/>
+    <w:lsdException w:name="Light List Accent 6" w:uiPriority="61"/>
+    <w:lsdException w:name="Light Grid Accent 6" w:uiPriority="62"/>
+    <w:lsdException w:name="Medium Shading 1 Accent 6" w:uiPriority="63"/>
+    <w:lsdException w:name="Medium Shading 2 Accent 6" w:uiPriority="64"/>
+    <w:lsdException w:name="Medium List 1 Accent 6" w:uiPriority="65"/>
+    <w:lsdException w:name="Medium List 2 Accent 6" w:uiPriority="66"/>
+    <w:lsdException w:name="Medium Grid 1 Accent 6" w:uiPriority="67"/>
+    <w:lsdException w:name="Medium Grid 2 Accent 6" w:uiPriority="68"/>
+    <w:lsdException w:name="Medium Grid 3 Accent 6" w:uiPriority="69"/>
+    <w:lsdException w:name="Dark List Accent 6" w:uiPriority="70"/>
+    <w:lsdException w:name="Colorful Shading Accent 6" w:uiPriority="71"/>
+    <w:lsdException w:name="Colorful List Accent 6" w:uiPriority="72"/>
+    <w:lsdException w:name="Colorful Grid Accent 6" w:uiPriority="73"/>
+    <w:lsdException w:name="Subtle Emphasis" w:uiPriority="19" w:qFormat="1"/>
+    <w:lsdException w:name="Intense Emphasis" w:uiPriority="21" w:qFormat="1"/>
+    <w:lsdException w:name="Subtle Reference" w:uiPriority="31" w:qFormat="1"/>
+    <w:lsdException w:name="Intense Reference" w:uiPriority="32" w:qFormat="1"/>
+    <w:lsdException w:name="Book Title" w:uiPriority="33" w:qFormat="1"/>
+    <w:lsdException w:name="Bibliography" w:semiHidden="1" w:uiPriority="37" w:unhideWhenUsed="1"/>
+    <w:lsdException w:name="TOC Heading" w:semiHidden="1" w:uiPriority="39" w:unhideWhenUsed="1" w:qFormat="1"/>
+    <w:lsdException w:name="Plain Table 1" w:uiPriority="41"/>
+    <w:lsdException w:name="Plain Table 2" w:uiPriority="42"/>
+    <w:lsdException w:name="Plain Table 3" w:uiPriority="43"/>
+    <w:lsdException w:name="Plain Table 4" w:uiPriority="44"/>
+    <w:lsdException w:name="Plain Table 5" w:uiPriority="45"/>
+    <w:lsdException w:name="Grid Table Light" w:uiPriority="40"/>
+    <w:lsdException w:name="Grid Table 1 Light" w:uiPriority="46"/>
+    <w:lsdException w:name="Grid Table 2" w:uiPriority="47"/>
+    <w:lsdException w:name="Grid Table 3" w:uiPriority="48"/>
+    <w:lsdException w:name="Grid Table 4" w:uiPriority="49"/>
+    <w:lsdException w:name="Grid Table 5 Dark" w:uiPriority="50"/>
+    <w:lsdException w:name="Grid Table 6 Colorful" w:uiPriority="51"/>
+    <w:lsdException w:name="Grid Table 7 Colorful" w:uiPriority="52"/>
+    <w:lsdException w:name="Grid Table 1 Light Accent 1" w:uiPriority="46"/>
+    <w:lsdException w:name="Grid Table 2 Accent 1" w:uiPriority="47"/>
+    <w:lsdException w:name="Grid Table 3 Accent 1" w:uiPriority="48"/>
+    <w:lsdException w:name="Grid Table 4 Accent 1" w:uiPriority="49"/>
+    <w:lsdException w:name="Grid Table 5 Dark Accent 1" w:uiPriority="50"/>
+    <w:lsdException w:name="Grid Table 6 Colorful Accent 1" w:uiPriority="51"/>
+    <w:lsdException w:name="Grid Table 7 Colorful Accent 1" w:uiPriority="52"/>
+    <w:lsdException w:name="Grid Table 1 Light Accent 2" w:uiPriority="46"/>
+    <w:lsdException w:name="Grid Table 2 Accent 2" w:uiPriority="47"/>
+    <w:lsdException w:name="Grid Table 3 Accent 2" w:uiPriority="48"/>
+    <w:lsdException w:name="Grid Table 4 Accent 2" w:uiPriority="49"/>
+    <w:lsdException w:name="Grid Table 5 Dark Accent 2" w:uiPriority="50"/>
+    <w:lsdException w:name="Grid Table 6 Colorful Accent 2" w:uiPriority="51"/>
+    <w:lsdException w:name="Grid Table 7 Colorful Accent 2" w:uiPriority="52"/>
+    <w:lsdException w:name="Grid Table 1 Light Accent 3" w:uiPriority="46"/>
+    <w:lsdException w:name="Grid Table 2 Accent 3" w:uiPriority="47"/>
+    <w:lsdException w:name="Grid Table 3 Accent 3" w:uiPriority="48"/>
+    <w:lsdException w:name="Grid Table 4 Accent 3" w:uiPriority="49"/>
+    <w:lsdException w:name="Grid Table 5 Dark Accent 3" w:uiPriority="50"/>
+    <w:lsdException w:name="Grid Table 6 Colorful Accent 3" w:uiPriority="51"/>
+    <w:lsdException w:name="Grid Table 7 Colorful Accent 3" w:uiPriority="52"/>
+    <w:lsdException w:name="Grid Table 1 Light Accent 4" w:uiPriority="46"/>
+    <w:lsdException w:name="Grid Table 2 Accent 4" w:uiPriority="47"/>
+    <w:lsdException w:name="Grid Table 3 Accent 4" w:uiPriority="48"/>
+    <w:lsdException w:name="Grid Table 4 Accent 4" w:uiPriority="49"/>
+    <w:lsdException w:name="Grid Table 5 Dark Accent 4" w:uiPriority="50"/>
+    <w:lsdException w:name="Grid Table 6 Colorful Accent 4" w:uiPriority="51"/>
+    <w:lsdException w:name="Grid Table 7 Colorful Accent 4" w:uiPriority="52"/>
+    <w:lsdException w:name="Grid Table 1 Light Accent 5" w:uiPriority="46"/>
+    <w:lsdException w:name="Grid Table 2 Accent 5" w:uiPriority="47"/>
+    <w:lsdException w:name="Grid Table 3 Accent 5" w:uiPriority="48"/>
+    <w:lsdException w:name="Grid Table 4 Accent 5" w:uiPriority="49"/>
+    <w:lsdException w:name="Grid Table 5 Dark Accent 5" w:uiPriority="50"/>
+    <w:lsdException w:name="Grid Table 6 Colorful Accent 5" w:uiPriority="51"/>
+    <w:lsdException w:name="Grid Table 7 Colorful Accent 5" w:uiPriority="52"/>
+    <w:lsdException w:name="Grid Table 1 Light Accent 6" w:uiPriority="46"/>
+    <w:lsdException w:name="Grid Table 2 Accent 6" w:uiPriority="47"/>
+    <w:lsdException w:name="Grid Table 3 Accent 6" w:uiPriority="48"/>
+    <w:lsdException w:name="Grid Table 4 Accent 6" w:uiPriority="49"/>
+    <w:lsdException w:name="Grid Table 5 Dark Accent 6" w:uiPriority="50"/>
+    <w:lsdException w:name="Grid Table 6 Colorful Accent 6" w:uiPriority="51"/>
+    <w:lsdException w:name="Grid Table 7 Colorful Accent 6" w:uiPriority="52"/>
+    <w:lsdException w:name="List Table 1 Light" w:uiPriority="46"/>
+    <w:lsdException w:name="List Table 2" w:uiPriority="47"/>
+    <w:lsdException w:name="List Table 3" w:uiPriority="48"/>
+    <w:lsdException w:name="List Table 4" w:uiPriority="49"/>
+    <w:lsdException w:name="List Table 5 Dark" w:uiPriority="50"/>
+    <w:lsdException w:name="List Table 6 Colorful" w:uiPriority="51"/>
+    <w:lsdException w:name="List Table 7 Colorful" w:uiPriority="52"/>
+    <w:lsdException w:name="List Table 1 Light Accent 1" w:uiPriority="46"/>
+    <w:lsdException w:name="List Table 2 Accent 1" w:uiPriority="47"/>
+    <w:lsdException w:name="List Table 3 Accent 1" w:uiPriority="48"/>
+    <w:lsdException w:name="List Table 4 Accent 1" w:uiPriority="49"/>
+    <w:lsdException w:name="List Table 5 Dark Accent 1" w:uiPriority="50"/>
+    <w:lsdException w:name="List Table 6 Colorful Accent 1" w:uiPriority="51"/>
+    <w:lsdException w:name="List Table 7 Colorful Accent 1" w:uiPriority="52"/>
+    <w:lsdException w:name="List Table 1 Light Accent 2" w:uiPriority="46"/>
+    <w:lsdException w:name="List Table 2 Accent 2" w:uiPriority="47"/>
+    <w:lsdException w:name="List Table 3 Accent 2" w:uiPriority="48"/>
+    <w:lsdException w:name="List Table 4 Accent 2" w:uiPriority="49"/>
+    <w:lsdException w:name="List Table 5 Dark Accent 2" w:uiPriority="50"/>
+    <w:lsdException w:name="List Table 6 Colorful Accent 2" w:uiPriority="51"/>
+    <w:lsdException w:name="List Table 7 Colorful Accent 2" w:uiPriority="52"/>
+    <w:lsdException w:name="List Table 1 Light Accent 3" w:uiPriority="46"/>
+    <w:lsdException w:name="List Table 2 Accent 3" w:uiPriority="47"/>
+    <w:lsdException w:name="List Table 3 Accent 3" w:uiPriority="48"/>
+    <w:lsdException w:name="List Table 4 Accent 3" w:uiPriority="49"/>
+    <w:lsdException w:name="List Table 5 Dark Accent 3" w:uiPriority="50"/>
+    <w:lsdException w:name="List Table 6 Colorful Accent 3" w:uiPriority="51"/>
+    <w:lsdException w:name="List Table 7 Colorful Accent 3" w:uiPriority="52"/>
+    <w:lsdException w:name="List Table 1 Light Accent 4" w:uiPriority="46"/>
+    <w:lsdException w:name="List Table 2 Accent 4" w:uiPriority="47"/>
+    <w:lsdException w:name="List Table 3 Accent 4" w:uiPriority="48"/>
+    <w:lsdException w:name="List Table 4 Accent 4" w:uiPriority="49"/>
+    <w:lsdException w:name="List Table 5 Dark Accent 4" w:uiPriority="50"/>
+    <w:lsdException w:name="List Table 6 Colorful Accent 4" w:uiPriority="51"/>
+    <w:lsdException w:name="List Table 7 Colorful Accent 4" w:uiPriority="52"/>
+    <w:lsdException w:name="List Table 1 Light Accent 5" w:uiPriority="46"/>
+    <w:lsdException w:name="List Table 2 Accent 5" w:uiPriority="47"/>
+    <w:lsdException w:name="List Table 3 Accent 5" w:uiPriority="48"/>
+    <w:lsdException w:name="List Table 4 Accent 5" w:uiPriority="49"/>
+    <w:lsdException w:name="List Table 5 Dark Accent 5" w:uiPriority="50"/>
+    <w:lsdException w:name="List Table 6 Colorful Accent 5" w:uiPriority="51"/>
+    <w:lsdException w:name="List Table 7 Colorful Accent 5" w:uiPriority="52"/>
+    <w:lsdException w:name="List Table 1 Light Accent 6" w:uiPriority="46"/>
+    <w:lsdException w:name="List Table 2 Accent 6" w:uiPriority="47"/>
+    <w:lsdException w:name="List Table 3 Accent 6" w:uiPriority="48"/>
+    <w:lsdException w:name="List Table 4 Accent 6" w:uiPriority="49"/>
+    <w:lsdException w:name="List Table 5 Dark Accent 6" w:uiPriority="50"/>
+    <w:lsdException w:name="List Table 6 Colorful Accent 6" w:uiPriority="51"/>
+    <w:lsdException w:name="List Table 7 Colorful Accent 6" w:uiPriority="52"/>
   </w:latentStyles>
   <w:style w:type="paragraph" w:default="1" w:styleId="Normal">
     <w:name w:val="Normal"/>
@@ -9644,11 +11213,11 @@
     <w:qFormat/>
     <w:rsid w:val="005F60BA"/>
   </w:style>
-  <w:style w:type="paragraph" w:styleId="Ttulo">
+  <w:style w:type="paragraph" w:styleId="Puesto">
     <w:name w:val="Title"/>
     <w:basedOn w:val="Normal"/>
     <w:next w:val="Normal"/>
-    <w:link w:val="TtuloCar"/>
+    <w:link w:val="PuestoCar"/>
     <w:uiPriority w:val="10"/>
     <w:qFormat/>
     <w:rsid w:val="009A3173"/>
@@ -9668,10 +11237,10 @@
       <w:szCs w:val="52"/>
     </w:rPr>
   </w:style>
-  <w:style w:type="character" w:customStyle="1" w:styleId="TtuloCar">
-    <w:name w:val="Título Car"/>
+  <w:style w:type="character" w:customStyle="1" w:styleId="PuestoCar">
+    <w:name w:val="Puesto Car"/>
     <w:basedOn w:val="Fuentedeprrafopredeter"/>
-    <w:link w:val="Ttulo"/>
+    <w:link w:val="Puesto"/>
     <w:uiPriority w:val="10"/>
     <w:rsid w:val="009A3173"/>
     <w:rPr>
@@ -9685,7 +11254,7 @@
   </w:style>
   <w:style w:type="paragraph" w:customStyle="1" w:styleId="PSI-Ttulo">
     <w:name w:val="PSI - Título"/>
-    <w:basedOn w:val="Ttulo"/>
+    <w:basedOn w:val="Puesto"/>
     <w:autoRedefine/>
     <w:qFormat/>
     <w:rsid w:val="009A3173"/>
@@ -9726,195 +11295,24 @@
       <w:contextualSpacing/>
     </w:pPr>
   </w:style>
-</w:styles>
-</file>
-
-<file path=word/stylesWithEffects.xml><?xml version="1.0" encoding="utf-8"?>
-<w:styles xmlns:wpc="http://schemas.microsoft.com/office/word/2010/wordprocessingCanvas" xmlns:mc="http://schemas.openxmlformats.org/markup-compatibility/2006" xmlns:o="urn:schemas-microsoft-com:office:office" xmlns:r="http://schemas.openxmlformats.org/officeDocument/2006/relationships" xmlns:m="http://schemas.openxmlformats.org/officeDocument/2006/math" xmlns:v="urn:schemas-microsoft-com:vml" xmlns:wp14="http://schemas.microsoft.com/office/word/2010/wordprocessingDrawing" xmlns:wp="http://schemas.openxmlformats.org/drawingml/2006/wordprocessingDrawing" xmlns:w10="urn:schemas-microsoft-com:office:word" xmlns:w="http://schemas.openxmlformats.org/wordprocessingml/2006/main" xmlns:w14="http://schemas.microsoft.com/office/word/2010/wordml" xmlns:wpg="http://schemas.microsoft.com/office/word/2010/wordprocessingGroup" xmlns:wpi="http://schemas.microsoft.com/office/word/2010/wordprocessingInk" xmlns:wne="http://schemas.microsoft.com/office/word/2006/wordml" xmlns:wps="http://schemas.microsoft.com/office/word/2010/wordprocessingShape" mc:Ignorable="w14 wp14">
-  <w:docDefaults>
-    <w:rPrDefault>
-      <w:rPr>
-        <w:rFonts w:asciiTheme="minorHAnsi" w:eastAsiaTheme="minorEastAsia" w:hAnsiTheme="minorHAnsi" w:cstheme="minorBidi"/>
-        <w:sz w:val="22"/>
-        <w:szCs w:val="22"/>
-        <w:lang w:val="es-AR" w:eastAsia="es-AR" w:bidi="ar-SA"/>
-      </w:rPr>
-    </w:rPrDefault>
-    <w:pPrDefault>
-      <w:pPr>
-        <w:spacing w:after="200" w:line="276" w:lineRule="auto"/>
-      </w:pPr>
-    </w:pPrDefault>
-  </w:docDefaults>
-  <w:latentStyles w:defLockedState="0" w:defUIPriority="99" w:defSemiHidden="1" w:defUnhideWhenUsed="1" w:defQFormat="0" w:count="267">
-    <w:lsdException w:name="Normal" w:semiHidden="0" w:uiPriority="0" w:unhideWhenUsed="0" w:qFormat="1"/>
-    <w:lsdException w:name="heading 1" w:semiHidden="0" w:uiPriority="9" w:unhideWhenUsed="0" w:qFormat="1"/>
-    <w:lsdException w:name="heading 2" w:uiPriority="9" w:qFormat="1"/>
-    <w:lsdException w:name="heading 3" w:uiPriority="9" w:qFormat="1"/>
-    <w:lsdException w:name="heading 4" w:uiPriority="9" w:qFormat="1"/>
-    <w:lsdException w:name="heading 5" w:uiPriority="9" w:qFormat="1"/>
-    <w:lsdException w:name="heading 6" w:uiPriority="9" w:qFormat="1"/>
-    <w:lsdException w:name="heading 7" w:uiPriority="9" w:qFormat="1"/>
-    <w:lsdException w:name="heading 8" w:uiPriority="9" w:qFormat="1"/>
-    <w:lsdException w:name="heading 9" w:uiPriority="9" w:qFormat="1"/>
-    <w:lsdException w:name="toc 1" w:uiPriority="39"/>
-    <w:lsdException w:name="toc 2" w:uiPriority="39"/>
-    <w:lsdException w:name="toc 3" w:uiPriority="39"/>
-    <w:lsdException w:name="toc 4" w:uiPriority="39"/>
-    <w:lsdException w:name="toc 5" w:uiPriority="39"/>
-    <w:lsdException w:name="toc 6" w:uiPriority="39"/>
-    <w:lsdException w:name="toc 7" w:uiPriority="39"/>
-    <w:lsdException w:name="toc 8" w:uiPriority="39"/>
-    <w:lsdException w:name="toc 9" w:uiPriority="39"/>
-    <w:lsdException w:name="caption" w:uiPriority="35" w:qFormat="1"/>
-    <w:lsdException w:name="Title" w:semiHidden="0" w:uiPriority="10" w:unhideWhenUsed="0" w:qFormat="1"/>
-    <w:lsdException w:name="Default Paragraph Font" w:uiPriority="1"/>
-    <w:lsdException w:name="Subtitle" w:semiHidden="0" w:uiPriority="11" w:unhideWhenUsed="0" w:qFormat="1"/>
-    <w:lsdException w:name="Strong" w:semiHidden="0" w:uiPriority="22" w:unhideWhenUsed="0" w:qFormat="1"/>
-    <w:lsdException w:name="Emphasis" w:semiHidden="0" w:uiPriority="20" w:unhideWhenUsed="0" w:qFormat="1"/>
-    <w:lsdException w:name="Table Grid" w:semiHidden="0" w:uiPriority="59" w:unhideWhenUsed="0"/>
-    <w:lsdException w:name="Placeholder Text" w:unhideWhenUsed="0"/>
-    <w:lsdException w:name="No Spacing" w:semiHidden="0" w:uiPriority="1" w:unhideWhenUsed="0" w:qFormat="1"/>
-    <w:lsdException w:name="Light Shading" w:semiHidden="0" w:uiPriority="60" w:unhideWhenUsed="0"/>
-    <w:lsdException w:name="Light List" w:semiHidden="0" w:uiPriority="61" w:unhideWhenUsed="0"/>
-    <w:lsdException w:name="Light Grid" w:semiHidden="0" w:uiPriority="62" w:unhideWhenUsed="0"/>
-    <w:lsdException w:name="Medium Shading 1" w:semiHidden="0" w:uiPriority="63" w:unhideWhenUsed="0"/>
-    <w:lsdException w:name="Medium Shading 2" w:semiHidden="0" w:uiPriority="64" w:unhideWhenUsed="0"/>
-    <w:lsdException w:name="Medium List 1" w:semiHidden="0" w:uiPriority="65" w:unhideWhenUsed="0"/>
-    <w:lsdException w:name="Medium List 2" w:semiHidden="0" w:uiPriority="66" w:unhideWhenUsed="0"/>
-    <w:lsdException w:name="Medium Grid 1" w:semiHidden="0" w:uiPriority="67" w:unhideWhenUsed="0"/>
-    <w:lsdException w:name="Medium Grid 2" w:semiHidden="0" w:uiPriority="68" w:unhideWhenUsed="0"/>
-    <w:lsdException w:name="Medium Grid 3" w:semiHidden="0" w:uiPriority="69" w:unhideWhenUsed="0"/>
-    <w:lsdException w:name="Dark List" w:semiHidden="0" w:uiPriority="70" w:unhideWhenUsed="0"/>
-    <w:lsdException w:name="Colorful Shading" w:semiHidden="0" w:uiPriority="71" w:unhideWhenUsed="0"/>
-    <w:lsdException w:name="Colorful List" w:semiHidden="0" w:uiPriority="72" w:unhideWhenUsed="0"/>
-    <w:lsdException w:name="Colorful Grid" w:semiHidden="0" w:uiPriority="73" w:unhideWhenUsed="0"/>
-    <w:lsdException w:name="Light Shading Accent 1" w:semiHidden="0" w:uiPriority="60" w:unhideWhenUsed="0"/>
-    <w:lsdException w:name="Light List Accent 1" w:semiHidden="0" w:uiPriority="61" w:unhideWhenUsed="0"/>
-    <w:lsdException w:name="Light Grid Accent 1" w:semiHidden="0" w:uiPriority="62" w:unhideWhenUsed="0"/>
-    <w:lsdException w:name="Medium Shading 1 Accent 1" w:semiHidden="0" w:uiPriority="63" w:unhideWhenUsed="0"/>
-    <w:lsdException w:name="Medium Shading 2 Accent 1" w:semiHidden="0" w:uiPriority="64" w:unhideWhenUsed="0"/>
-    <w:lsdException w:name="Medium List 1 Accent 1" w:semiHidden="0" w:uiPriority="65" w:unhideWhenUsed="0"/>
-    <w:lsdException w:name="Revision" w:unhideWhenUsed="0"/>
-    <w:lsdException w:name="List Paragraph" w:semiHidden="0" w:uiPriority="34" w:unhideWhenUsed="0" w:qFormat="1"/>
-    <w:lsdException w:name="Quote" w:semiHidden="0" w:uiPriority="29" w:unhideWhenUsed="0" w:qFormat="1"/>
-    <w:lsdException w:name="Intense Quote" w:semiHidden="0" w:uiPriority="30" w:unhideWhenUsed="0" w:qFormat="1"/>
-    <w:lsdException w:name="Medium List 2 Accent 1" w:semiHidden="0" w:uiPriority="66" w:unhideWhenUsed="0"/>
-    <w:lsdException w:name="Medium Grid 1 Accent 1" w:semiHidden="0" w:uiPriority="67" w:unhideWhenUsed="0"/>
-    <w:lsdException w:name="Medium Grid 2 Accent 1" w:semiHidden="0" w:uiPriority="68" w:unhideWhenUsed="0"/>
-    <w:lsdException w:name="Medium Grid 3 Accent 1" w:semiHidden="0" w:uiPriority="69" w:unhideWhenUsed="0"/>
-    <w:lsdException w:name="Dark List Accent 1" w:semiHidden="0" w:uiPriority="70" w:unhideWhenUsed="0"/>
-    <w:lsdException w:name="Colorful Shading Accent 1" w:semiHidden="0" w:uiPriority="71" w:unhideWhenUsed="0"/>
-    <w:lsdException w:name="Colorful List Accent 1" w:semiHidden="0" w:uiPriority="72" w:unhideWhenUsed="0"/>
-    <w:lsdException w:name="Colorful Grid Accent 1" w:semiHidden="0" w:uiPriority="73" w:unhideWhenUsed="0"/>
-    <w:lsdException w:name="Light Shading Accent 2" w:semiHidden="0" w:uiPriority="60" w:unhideWhenUsed="0"/>
-    <w:lsdException w:name="Light List Accent 2" w:semiHidden="0" w:uiPriority="61" w:unhideWhenUsed="0"/>
-    <w:lsdException w:name="Light Grid Accent 2" w:semiHidden="0" w:uiPriority="62" w:unhideWhenUsed="0"/>
-    <w:lsdException w:name="Medium Shading 1 Accent 2" w:semiHidden="0" w:uiPriority="63" w:unhideWhenUsed="0"/>
-    <w:lsdException w:name="Medium Shading 2 Accent 2" w:semiHidden="0" w:uiPriority="64" w:unhideWhenUsed="0"/>
-    <w:lsdException w:name="Medium List 1 Accent 2" w:semiHidden="0" w:uiPriority="65" w:unhideWhenUsed="0"/>
-    <w:lsdException w:name="Medium List 2 Accent 2" w:semiHidden="0" w:uiPriority="66" w:unhideWhenUsed="0"/>
-    <w:lsdException w:name="Medium Grid 1 Accent 2" w:semiHidden="0" w:uiPriority="67" w:unhideWhenUsed="0"/>
-    <w:lsdException w:name="Medium Grid 2 Accent 2" w:semiHidden="0" w:uiPriority="68" w:unhideWhenUsed="0"/>
-    <w:lsdException w:name="Medium Grid 3 Accent 2" w:semiHidden="0" w:uiPriority="69" w:unhideWhenUsed="0"/>
-    <w:lsdException w:name="Dark List Accent 2" w:semiHidden="0" w:uiPriority="70" w:unhideWhenUsed="0"/>
-    <w:lsdException w:name="Colorful Shading Accent 2" w:semiHidden="0" w:uiPriority="71" w:unhideWhenUsed="0"/>
-    <w:lsdException w:name="Colorful List Accent 2" w:semiHidden="0" w:uiPriority="72" w:unhideWhenUsed="0"/>
-    <w:lsdException w:name="Colorful Grid Accent 2" w:semiHidden="0" w:uiPriority="73" w:unhideWhenUsed="0"/>
-    <w:lsdException w:name="Light Shading Accent 3" w:semiHidden="0" w:uiPriority="60" w:unhideWhenUsed="0"/>
-    <w:lsdException w:name="Light List Accent 3" w:semiHidden="0" w:uiPriority="61" w:unhideWhenUsed="0"/>
-    <w:lsdException w:name="Light Grid Accent 3" w:semiHidden="0" w:uiPriority="62" w:unhideWhenUsed="0"/>
-    <w:lsdException w:name="Medium Shading 1 Accent 3" w:semiHidden="0" w:uiPriority="63" w:unhideWhenUsed="0"/>
-    <w:lsdException w:name="Medium Shading 2 Accent 3" w:semiHidden="0" w:uiPriority="64" w:unhideWhenUsed="0"/>
-    <w:lsdException w:name="Medium List 1 Accent 3" w:semiHidden="0" w:uiPriority="65" w:unhideWhenUsed="0"/>
-    <w:lsdException w:name="Medium List 2 Accent 3" w:semiHidden="0" w:uiPriority="66" w:unhideWhenUsed="0"/>
-    <w:lsdException w:name="Medium Grid 1 Accent 3" w:semiHidden="0" w:uiPriority="67" w:unhideWhenUsed="0"/>
-    <w:lsdException w:name="Medium Grid 2 Accent 3" w:semiHidden="0" w:uiPriority="68" w:unhideWhenUsed="0"/>
-    <w:lsdException w:name="Medium Grid 3 Accent 3" w:semiHidden="0" w:uiPriority="69" w:unhideWhenUsed="0"/>
-    <w:lsdException w:name="Dark List Accent 3" w:semiHidden="0" w:uiPriority="70" w:unhideWhenUsed="0"/>
-    <w:lsdException w:name="Colorful Shading Accent 3" w:semiHidden="0" w:uiPriority="71" w:unhideWhenUsed="0"/>
-    <w:lsdException w:name="Colorful List Accent 3" w:semiHidden="0" w:uiPriority="72" w:unhideWhenUsed="0"/>
-    <w:lsdException w:name="Colorful Grid Accent 3" w:semiHidden="0" w:uiPriority="73" w:unhideWhenUsed="0"/>
-    <w:lsdException w:name="Light Shading Accent 4" w:semiHidden="0" w:uiPriority="60" w:unhideWhenUsed="0"/>
-    <w:lsdException w:name="Light List Accent 4" w:semiHidden="0" w:uiPriority="61" w:unhideWhenUsed="0"/>
-    <w:lsdException w:name="Light Grid Accent 4" w:semiHidden="0" w:uiPriority="62" w:unhideWhenUsed="0"/>
-    <w:lsdException w:name="Medium Shading 1 Accent 4" w:semiHidden="0" w:uiPriority="63" w:unhideWhenUsed="0"/>
-    <w:lsdException w:name="Medium Shading 2 Accent 4" w:semiHidden="0" w:uiPriority="64" w:unhideWhenUsed="0"/>
-    <w:lsdException w:name="Medium List 1 Accent 4" w:semiHidden="0" w:uiPriority="65" w:unhideWhenUsed="0"/>
-    <w:lsdException w:name="Medium List 2 Accent 4" w:semiHidden="0" w:uiPriority="66" w:unhideWhenUsed="0"/>
-    <w:lsdException w:name="Medium Grid 1 Accent 4" w:semiHidden="0" w:uiPriority="67" w:unhideWhenUsed="0"/>
-    <w:lsdException w:name="Medium Grid 2 Accent 4" w:semiHidden="0" w:uiPriority="68" w:unhideWhenUsed="0"/>
-    <w:lsdException w:name="Medium Grid 3 Accent 4" w:semiHidden="0" w:uiPriority="69" w:unhideWhenUsed="0"/>
-    <w:lsdException w:name="Dark List Accent 4" w:semiHidden="0" w:uiPriority="70" w:unhideWhenUsed="0"/>
-    <w:lsdException w:name="Colorful Shading Accent 4" w:semiHidden="0" w:uiPriority="71" w:unhideWhenUsed="0"/>
-    <w:lsdException w:name="Colorful List Accent 4" w:semiHidden="0" w:uiPriority="72" w:unhideWhenUsed="0"/>
-    <w:lsdException w:name="Colorful Grid Accent 4" w:semiHidden="0" w:uiPriority="73" w:unhideWhenUsed="0"/>
-    <w:lsdException w:name="Light Shading Accent 5" w:semiHidden="0" w:uiPriority="60" w:unhideWhenUsed="0"/>
-    <w:lsdException w:name="Light List Accent 5" w:semiHidden="0" w:uiPriority="61" w:unhideWhenUsed="0"/>
-    <w:lsdException w:name="Light Grid Accent 5" w:semiHidden="0" w:uiPriority="62" w:unhideWhenUsed="0"/>
-    <w:lsdException w:name="Medium Shading 1 Accent 5" w:semiHidden="0" w:uiPriority="63" w:unhideWhenUsed="0"/>
-    <w:lsdException w:name="Medium Shading 2 Accent 5" w:semiHidden="0" w:uiPriority="64" w:unhideWhenUsed="0"/>
-    <w:lsdException w:name="Medium List 1 Accent 5" w:semiHidden="0" w:uiPriority="65" w:unhideWhenUsed="0"/>
-    <w:lsdException w:name="Medium List 2 Accent 5" w:semiHidden="0" w:uiPriority="66" w:unhideWhenUsed="0"/>
-    <w:lsdException w:name="Medium Grid 1 Accent 5" w:semiHidden="0" w:uiPriority="67" w:unhideWhenUsed="0"/>
-    <w:lsdException w:name="Medium Grid 2 Accent 5" w:semiHidden="0" w:uiPriority="68" w:unhideWhenUsed="0"/>
-    <w:lsdException w:name="Medium Grid 3 Accent 5" w:semiHidden="0" w:uiPriority="69" w:unhideWhenUsed="0"/>
-    <w:lsdException w:name="Dark List Accent 5" w:semiHidden="0" w:uiPriority="70" w:unhideWhenUsed="0"/>
-    <w:lsdException w:name="Colorful Shading Accent 5" w:semiHidden="0" w:uiPriority="71" w:unhideWhenUsed="0"/>
-    <w:lsdException w:name="Colorful List Accent 5" w:semiHidden="0" w:uiPriority="72" w:unhideWhenUsed="0"/>
-    <w:lsdException w:name="Colorful Grid Accent 5" w:semiHidden="0" w:uiPriority="73" w:unhideWhenUsed="0"/>
-    <w:lsdException w:name="Light Shading Accent 6" w:semiHidden="0" w:uiPriority="60" w:unhideWhenUsed="0"/>
-    <w:lsdException w:name="Light List Accent 6" w:semiHidden="0" w:uiPriority="61" w:unhideWhenUsed="0"/>
-    <w:lsdException w:name="Light Grid Accent 6" w:semiHidden="0" w:uiPriority="62" w:unhideWhenUsed="0"/>
-    <w:lsdException w:name="Medium Shading 1 Accent 6" w:semiHidden="0" w:uiPriority="63" w:unhideWhenUsed="0"/>
-    <w:lsdException w:name="Medium Shading 2 Accent 6" w:semiHidden="0" w:uiPriority="64" w:unhideWhenUsed="0"/>
-    <w:lsdException w:name="Medium List 1 Accent 6" w:semiHidden="0" w:uiPriority="65" w:unhideWhenUsed="0"/>
-    <w:lsdException w:name="Medium List 2 Accent 6" w:semiHidden="0" w:uiPriority="66" w:unhideWhenUsed="0"/>
-    <w:lsdException w:name="Medium Grid 1 Accent 6" w:semiHidden="0" w:uiPriority="67" w:unhideWhenUsed="0"/>
-    <w:lsdException w:name="Medium Grid 2 Accent 6" w:semiHidden="0" w:uiPriority="68" w:unhideWhenUsed="0"/>
-    <w:lsdException w:name="Medium Grid 3 Accent 6" w:semiHidden="0" w:uiPriority="69" w:unhideWhenUsed="0"/>
-    <w:lsdException w:name="Dark List Accent 6" w:semiHidden="0" w:uiPriority="70" w:unhideWhenUsed="0"/>
-    <w:lsdException w:name="Colorful Shading Accent 6" w:semiHidden="0" w:uiPriority="71" w:unhideWhenUsed="0"/>
-    <w:lsdException w:name="Colorful List Accent 6" w:semiHidden="0" w:uiPriority="72" w:unhideWhenUsed="0"/>
-    <w:lsdException w:name="Colorful Grid Accent 6" w:semiHidden="0" w:uiPriority="73" w:unhideWhenUsed="0"/>
-    <w:lsdException w:name="Subtle Emphasis" w:semiHidden="0" w:uiPriority="19" w:unhideWhenUsed="0" w:qFormat="1"/>
-    <w:lsdException w:name="Intense Emphasis" w:semiHidden="0" w:uiPriority="21" w:unhideWhenUsed="0" w:qFormat="1"/>
-    <w:lsdException w:name="Subtle Reference" w:semiHidden="0" w:uiPriority="31" w:unhideWhenUsed="0" w:qFormat="1"/>
-    <w:lsdException w:name="Intense Reference" w:semiHidden="0" w:uiPriority="32" w:unhideWhenUsed="0" w:qFormat="1"/>
-    <w:lsdException w:name="Book Title" w:semiHidden="0" w:uiPriority="33" w:unhideWhenUsed="0" w:qFormat="1"/>
-    <w:lsdException w:name="Bibliography" w:uiPriority="37"/>
-    <w:lsdException w:name="TOC Heading" w:uiPriority="39" w:qFormat="1"/>
-  </w:latentStyles>
-  <w:style w:type="paragraph" w:default="1" w:styleId="Normal">
-    <w:name w:val="Normal"/>
-    <w:qFormat/>
-  </w:style>
-  <w:style w:type="character" w:default="1" w:styleId="Fuentedeprrafopredeter">
-    <w:name w:val="Default Paragraph Font"/>
-    <w:uiPriority w:val="1"/>
-    <w:semiHidden/>
-    <w:unhideWhenUsed/>
-  </w:style>
-  <w:style w:type="table" w:default="1" w:styleId="Tablanormal">
-    <w:name w:val="Normal Table"/>
-    <w:uiPriority w:val="99"/>
-    <w:semiHidden/>
-    <w:unhideWhenUsed/>
+  <w:style w:type="table" w:styleId="Tablaconcuadrcula">
+    <w:name w:val="Table Grid"/>
+    <w:basedOn w:val="Tablanormal"/>
+    <w:uiPriority w:val="59"/>
+    <w:rsid w:val="00424227"/>
+    <w:pPr>
+      <w:spacing w:before="0" w:line="240" w:lineRule="auto"/>
+    </w:pPr>
     <w:tblPr>
-      <w:tblInd w:w="0" w:type="dxa"/>
-      <w:tblCellMar>
-        <w:top w:w="0" w:type="dxa"/>
-        <w:left w:w="108" w:type="dxa"/>
-        <w:bottom w:w="0" w:type="dxa"/>
-        <w:right w:w="108" w:type="dxa"/>
-      </w:tblCellMar>
+      <w:tblBorders>
+        <w:top w:val="single" w:sz="4" w:space="0" w:color="auto"/>
+        <w:left w:val="single" w:sz="4" w:space="0" w:color="auto"/>
+        <w:bottom w:val="single" w:sz="4" w:space="0" w:color="auto"/>
+        <w:right w:val="single" w:sz="4" w:space="0" w:color="auto"/>
+        <w:insideH w:val="single" w:sz="4" w:space="0" w:color="auto"/>
+        <w:insideV w:val="single" w:sz="4" w:space="0" w:color="auto"/>
+      </w:tblBorders>
     </w:tblPr>
-  </w:style>
-  <w:style w:type="numbering" w:default="1" w:styleId="Sinlista">
-    <w:name w:val="No List"/>
-    <w:uiPriority w:val="99"/>
-    <w:semiHidden/>
-    <w:unhideWhenUsed/>
   </w:style>
 </w:styles>
 </file>
@@ -10226,7 +11624,7 @@
 </file>
 
 <file path=customXml/itemProps2.xml><?xml version="1.0" encoding="utf-8"?>
-<ds:datastoreItem xmlns:ds="http://schemas.openxmlformats.org/officeDocument/2006/customXml" ds:itemID="{E0065C97-763B-40D0-8291-F762C3A7DB32}">
+<ds:datastoreItem xmlns:ds="http://schemas.openxmlformats.org/officeDocument/2006/customXml" ds:itemID="{6421CF52-0CDB-4686-B8A3-B2A5E0CDA261}">
   <ds:schemaRefs>
     <ds:schemaRef ds:uri="http://schemas.openxmlformats.org/officeDocument/2006/bibliography"/>
   </ds:schemaRefs>

</xml_diff>